<commit_message>
update ATM locator's document
</commit_message>
<xml_diff>
--- a/org/docs/user-manuals/User_Guide-ATM_Branch_and_Locator.docx
+++ b/org/docs/user-manuals/User_Guide-ATM_Branch_and_Locator.docx
@@ -1,6 +1,6 @@
 
 <file path=word/document.xml><?xml version="1.0" encoding="utf-8"?>
-<w:document xmlns:wpc="http://schemas.microsoft.com/office/word/2010/wordprocessingCanvas" xmlns:mc="http://schemas.openxmlformats.org/markup-compatibility/2006" xmlns:o="urn:schemas-microsoft-com:office:office" xmlns:r="http://schemas.openxmlformats.org/officeDocument/2006/relationships" xmlns:m="http://schemas.openxmlformats.org/officeDocument/2006/math" xmlns:v="urn:schemas-microsoft-com:vml" xmlns:wp14="http://schemas.microsoft.com/office/word/2010/wordprocessingDrawing" xmlns:wp="http://schemas.openxmlformats.org/drawingml/2006/wordprocessingDrawing" xmlns:w10="urn:schemas-microsoft-com:office:word" xmlns:w="http://schemas.openxmlformats.org/wordprocessingml/2006/main" xmlns:w14="http://schemas.microsoft.com/office/word/2010/wordml" xmlns:w15="http://schemas.microsoft.com/office/word/2012/wordml" xmlns:wpg="http://schemas.microsoft.com/office/word/2010/wordprocessingGroup" xmlns:wpi="http://schemas.microsoft.com/office/word/2010/wordprocessingInk" xmlns:wne="http://schemas.microsoft.com/office/word/2006/wordml" xmlns:wps="http://schemas.microsoft.com/office/word/2010/wordprocessingShape" mc:Ignorable="w14 w15 wp14">
+<w:document xmlns:wpc="http://schemas.microsoft.com/office/word/2010/wordprocessingCanvas" xmlns:mo="http://schemas.microsoft.com/office/mac/office/2008/main" xmlns:mc="http://schemas.openxmlformats.org/markup-compatibility/2006" xmlns:mv="urn:schemas-microsoft-com:mac:vml" xmlns:o="urn:schemas-microsoft-com:office:office" xmlns:r="http://schemas.openxmlformats.org/officeDocument/2006/relationships" xmlns:m="http://schemas.openxmlformats.org/officeDocument/2006/math" xmlns:v="urn:schemas-microsoft-com:vml" xmlns:wp14="http://schemas.microsoft.com/office/word/2010/wordprocessingDrawing" xmlns:wp="http://schemas.openxmlformats.org/drawingml/2006/wordprocessingDrawing" xmlns:w10="urn:schemas-microsoft-com:office:word" xmlns:w="http://schemas.openxmlformats.org/wordprocessingml/2006/main" xmlns:w14="http://schemas.microsoft.com/office/word/2010/wordml" xmlns:w15="http://schemas.microsoft.com/office/word/2012/wordml" xmlns:wpg="http://schemas.microsoft.com/office/word/2010/wordprocessingGroup" xmlns:wpi="http://schemas.microsoft.com/office/word/2010/wordprocessingInk" xmlns:wne="http://schemas.microsoft.com/office/word/2006/wordml" xmlns:wps="http://schemas.microsoft.com/office/word/2010/wordprocessingShape" mc:Ignorable="w14 w15 wp14">
   <w:body>
     <w:p>
       <w:pPr>
@@ -22,7 +22,7 @@
       <w:r>
         <w:rPr>
           <w:noProof/>
-          <w:lang w:val="en-US" w:eastAsia="ja-JP"/>
+          <w:lang w:eastAsia="en-GB"/>
         </w:rPr>
         <w:drawing>
           <wp:anchor distT="0" distB="0" distL="0" distR="114300" simplePos="0" relativeHeight="251661312" behindDoc="1" locked="0" layoutInCell="1" allowOverlap="1" wp14:anchorId="1AD4DD66" wp14:editId="733E5423">
@@ -94,7 +94,7 @@
       <w:r>
         <w:rPr>
           <w:noProof/>
-          <w:lang w:val="en-US" w:eastAsia="ja-JP"/>
+          <w:lang w:eastAsia="en-GB"/>
         </w:rPr>
         <mc:AlternateContent>
           <mc:Choice Requires="wps">
@@ -158,7 +158,7 @@
               </wp:anchor>
             </w:drawing>
           </mc:Choice>
-          <mc:Fallback xmlns:mv="urn:schemas-microsoft-com:mac:vml" xmlns:mo="http://schemas.microsoft.com/office/mac/office/2008/main">
+          <mc:Fallback>
             <w:pict>
               <v:line w14:anchorId="15EBDDC1" id="Line 4" o:spid="_x0000_s1026" style="position:absolute;z-index:251660288;visibility:visible;mso-wrap-style:square;mso-width-percent:0;mso-height-percent:0;mso-wrap-distance-left:114296emu;mso-wrap-distance-top:0;mso-wrap-distance-right:114296emu;mso-wrap-distance-bottom:0;mso-position-horizontal:absolute;mso-position-horizontal-relative:page;mso-position-vertical:absolute;mso-position-vertical-relative:page;mso-width-percent:0;mso-height-percent:0;mso-width-relative:page;mso-height-relative:page" from="211.6pt,15.4pt" to="211.6pt,765.4pt" o:gfxdata="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" strokecolor="#17365d" strokeweight="1.5pt">
                 <w10:wrap anchorx="page" anchory="page"/>
@@ -266,7 +266,7 @@
       <w:r>
         <w:rPr>
           <w:noProof/>
-          <w:lang w:val="en-US" w:eastAsia="ja-JP"/>
+          <w:lang w:eastAsia="en-GB"/>
         </w:rPr>
         <mc:AlternateContent>
           <mc:Choice Requires="wps">
@@ -327,14 +327,12 @@
                                 <w:sz w:val="22"/>
                               </w:rPr>
                             </w:pPr>
-                            <w:proofErr w:type="spellStart"/>
                             <w:r>
                               <w:rPr>
                                 <w:sz w:val="22"/>
                               </w:rPr>
                               <w:t>Opentext</w:t>
                             </w:r>
-                            <w:proofErr w:type="spellEnd"/>
                           </w:p>
                           <w:p>
                             <w:pPr>
@@ -473,11 +471,11 @@
           </mc:Choice>
           <mc:Fallback>
             <w:pict>
-              <v:shapetype w14:anchorId="6EF2CEAA" id="_x0000_t202" coordsize="21600,21600" o:spt="202" path="m,l,21600r21600,l21600,xe">
+              <v:shapetype w14:anchorId="6EF2CEAA" id="_x0000_t202" coordsize="21600,21600" o:spt="202" path="m0,0l0,21600,21600,21600,21600,0xe">
                 <v:stroke joinstyle="miter"/>
                 <v:path gradientshapeok="t" o:connecttype="rect"/>
               </v:shapetype>
-              <v:shape id="Text Box 5" o:spid="_x0000_s1026" type="#_x0000_t202" style="position:absolute;left:0;text-align:left;margin-left:32.25pt;margin-top:440.25pt;width:158.4pt;height:302.8pt;z-index:251659264;visibility:visible;mso-wrap-style:square;mso-width-percent:0;mso-height-percent:0;mso-wrap-distance-left:9pt;mso-wrap-distance-top:0;mso-wrap-distance-right:9pt;mso-wrap-distance-bottom:0;mso-position-horizontal:absolute;mso-position-horizontal-relative:page;mso-position-vertical:absolute;mso-position-vertical-relative:page;mso-width-percent:0;mso-height-percent:0;mso-width-relative:page;mso-height-relative:page;v-text-anchor:top" o:gfxdata="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" stroked="f">
+              <v:shape id="Text Box 5" o:spid="_x0000_s1026" type="#_x0000_t202" style="position:absolute;left:0;text-align:left;margin-left:32.25pt;margin-top:440.25pt;width:158.4pt;height:302.8pt;z-index:251659264;visibility:visible;mso-wrap-style:square;mso-width-percent:0;mso-height-percent:0;mso-wrap-distance-left:9pt;mso-wrap-distance-top:0;mso-wrap-distance-right:9pt;mso-wrap-distance-bottom:0;mso-position-horizontal:absolute;mso-position-horizontal-relative:page;mso-position-vertical:absolute;mso-position-vertical-relative:page;mso-width-percent:0;mso-height-percent:0;mso-width-relative:page;mso-height-relative:page;v-text-anchor:top" o:gfxdata="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" stroked="f">
                 <v:textbox>
                   <w:txbxContent>
                     <w:p>
@@ -486,14 +484,12 @@
                           <w:sz w:val="22"/>
                         </w:rPr>
                       </w:pPr>
-                      <w:proofErr w:type="spellStart"/>
                       <w:r>
                         <w:rPr>
                           <w:sz w:val="22"/>
                         </w:rPr>
                         <w:t>Opentext</w:t>
                       </w:r>
-                      <w:proofErr w:type="spellEnd"/>
                     </w:p>
                     <w:p>
                       <w:pPr>
@@ -730,14 +726,12 @@
           <w:sz w:val="24"/>
         </w:rPr>
       </w:pPr>
-      <w:proofErr w:type="spellStart"/>
       <w:r>
         <w:rPr>
           <w:sz w:val="24"/>
         </w:rPr>
         <w:t>OpenText</w:t>
       </w:r>
-      <w:proofErr w:type="spellEnd"/>
       <w:r>
         <w:rPr>
           <w:sz w:val="24"/>
@@ -1727,7 +1721,7 @@
           <w:rFonts w:ascii="Arial" w:hAnsi="Arial" w:cs="Arial"/>
           <w:noProof/>
           <w:sz w:val="20"/>
-          <w:lang w:eastAsia="ja-JP"/>
+          <w:lang w:val="en-GB" w:eastAsia="en-GB"/>
         </w:rPr>
         <w:drawing>
           <wp:inline distT="0" distB="0" distL="0" distR="0" wp14:anchorId="085944DC" wp14:editId="63B35FEC">
@@ -1845,7 +1839,7 @@
           <w:rFonts w:ascii="Arial" w:hAnsi="Arial" w:cs="Arial"/>
           <w:noProof/>
           <w:sz w:val="20"/>
-          <w:lang w:eastAsia="ja-JP"/>
+          <w:lang w:val="en-GB" w:eastAsia="en-GB"/>
         </w:rPr>
         <w:drawing>
           <wp:inline distT="0" distB="0" distL="0" distR="0" wp14:anchorId="044687C2" wp14:editId="20D2E303">
@@ -1912,7 +1906,7 @@
           <w:rFonts w:ascii="Arial" w:hAnsi="Arial" w:cs="Arial"/>
           <w:noProof/>
           <w:sz w:val="20"/>
-          <w:lang w:eastAsia="ja-JP"/>
+          <w:lang w:val="en-GB" w:eastAsia="en-GB"/>
         </w:rPr>
         <w:lastRenderedPageBreak/>
         <w:drawing>
@@ -2013,7 +2007,7 @@
           <w:rFonts w:ascii="Arial" w:hAnsi="Arial" w:cs="Arial"/>
           <w:noProof/>
           <w:sz w:val="20"/>
-          <w:lang w:eastAsia="ja-JP"/>
+          <w:lang w:val="en-GB" w:eastAsia="en-GB"/>
         </w:rPr>
         <w:drawing>
           <wp:inline distT="0" distB="0" distL="0" distR="0" wp14:anchorId="7373BCD2" wp14:editId="3A1FA732">
@@ -2117,7 +2111,7 @@
           <w:rFonts w:ascii="Arial" w:hAnsi="Arial" w:cs="Arial"/>
           <w:noProof/>
           <w:sz w:val="20"/>
-          <w:lang w:eastAsia="ja-JP"/>
+          <w:lang w:val="en-GB" w:eastAsia="en-GB"/>
         </w:rPr>
         <w:drawing>
           <wp:inline distT="0" distB="0" distL="0" distR="0" wp14:anchorId="3374C3F3" wp14:editId="218E0025">
@@ -2224,7 +2218,7 @@
       <w:r>
         <w:rPr>
           <w:noProof/>
-          <w:lang w:val="en-US" w:eastAsia="ja-JP"/>
+          <w:lang w:eastAsia="en-GB"/>
         </w:rPr>
         <w:drawing>
           <wp:inline distT="0" distB="0" distL="0" distR="0" wp14:anchorId="580A1E51" wp14:editId="7774ED49">
@@ -2294,7 +2288,25 @@
         <w:rPr>
           <w:rFonts w:cs="Arial"/>
         </w:rPr>
-        <w:t>ATM-Locator component is a free XSL type component. No DCR is available for customization. Hence accessing the component properties from TeamSite Experience Studio (on how to access a component properties please refer to Home Page user guide) will lead in the following window</w:t>
+        <w:t xml:space="preserve">ATM-Locator component is a free XSL type component. No DCR </w:t>
+      </w:r>
+      <w:r>
+        <w:rPr>
+          <w:rFonts w:cs="Arial"/>
+        </w:rPr>
+        <w:t>is available for customization; however, user can modify the appearance and behaviour of the component by updating the CSS and Javascript files attached to the component. A</w:t>
+      </w:r>
+      <w:r>
+        <w:rPr>
+          <w:rFonts w:cs="Arial"/>
+        </w:rPr>
+        <w:t>ccessing the component properties from TeamSite Experience Studio (on how to access a component properties please refer to Home Page user guide) will lead in the following window</w:t>
+      </w:r>
+      <w:r>
+        <w:rPr>
+          <w:rFonts w:cs="Arial"/>
+        </w:rPr>
+        <w:t>.</w:t>
       </w:r>
       <w:r>
         <w:rPr>
@@ -2312,13 +2324,13 @@
         <w:rPr>
           <w:rFonts w:cs="Arial"/>
           <w:noProof/>
-          <w:lang w:eastAsia="ja-JP"/>
+          <w:lang w:eastAsia="en-GB"/>
         </w:rPr>
         <w:drawing>
-          <wp:inline distT="0" distB="0" distL="0" distR="0" wp14:anchorId="70052305" wp14:editId="32009F11">
-            <wp:extent cx="5258435" cy="3253740"/>
-            <wp:effectExtent l="0" t="0" r="0" b="3810"/>
-            <wp:docPr id="6" name="Picture 6"/>
+          <wp:inline distT="0" distB="0" distL="0" distR="0" wp14:anchorId="318AEE45" wp14:editId="6A5BDF4B">
+            <wp:extent cx="6338570" cy="4419336"/>
+            <wp:effectExtent l="0" t="0" r="11430" b="635"/>
+            <wp:docPr id="2" name="Picture 2" descr="../../../../../../Desktop/Screen%20Shot%202016-12-27%20at%2011.26."/>
             <wp:cNvGraphicFramePr>
               <a:graphicFrameLocks xmlns:a="http://schemas.openxmlformats.org/drawingml/2006/main" noChangeAspect="1"/>
             </wp:cNvGraphicFramePr>
@@ -2326,29 +2338,36 @@
               <a:graphicData uri="http://schemas.openxmlformats.org/drawingml/2006/picture">
                 <pic:pic xmlns:pic="http://schemas.openxmlformats.org/drawingml/2006/picture">
                   <pic:nvPicPr>
-                    <pic:cNvPr id="2" name="Screen Shot 2016-12-09 at 1.47.11 AM.png"/>
-                    <pic:cNvPicPr/>
+                    <pic:cNvPr id="0" name="Picture 1" descr="../../../../../../Desktop/Screen%20Shot%202016-12-27%20at%2011.26."/>
+                    <pic:cNvPicPr>
+                      <a:picLocks noChangeAspect="1" noChangeArrowheads="1"/>
+                    </pic:cNvPicPr>
                   </pic:nvPicPr>
                   <pic:blipFill>
-                    <a:blip r:embed="rId17" cstate="print">
+                    <a:blip r:embed="rId17">
                       <a:extLst>
                         <a:ext uri="{28A0092B-C50C-407E-A947-70E740481C1C}">
                           <a14:useLocalDpi xmlns:a14="http://schemas.microsoft.com/office/drawing/2010/main" val="0"/>
                         </a:ext>
                       </a:extLst>
                     </a:blip>
+                    <a:srcRect/>
                     <a:stretch>
                       <a:fillRect/>
                     </a:stretch>
                   </pic:blipFill>
-                  <pic:spPr>
+                  <pic:spPr bwMode="auto">
                     <a:xfrm>
                       <a:off x="0" y="0"/>
-                      <a:ext cx="5261218" cy="3255462"/>
+                      <a:ext cx="6345517" cy="4424179"/>
                     </a:xfrm>
                     <a:prstGeom prst="rect">
                       <a:avLst/>
                     </a:prstGeom>
+                    <a:noFill/>
+                    <a:ln>
+                      <a:noFill/>
+                    </a:ln>
                   </pic:spPr>
                 </pic:pic>
               </a:graphicData>
@@ -2356,129 +2375,277 @@
           </wp:inline>
         </w:drawing>
       </w:r>
-      <w:r>
+    </w:p>
+    <w:p>
+      <w:pPr>
+        <w:pStyle w:val="ListParagraph"/>
+        <w:jc w:val="left"/>
         <w:rPr>
           <w:rFonts w:cs="Arial"/>
         </w:rPr>
+      </w:pPr>
+    </w:p>
+    <w:p>
+      <w:pPr>
+        <w:pStyle w:val="ListParagraph"/>
+        <w:jc w:val="left"/>
+        <w:rPr>
+          <w:rFonts w:cs="Arial"/>
+        </w:rPr>
+      </w:pPr>
+      <w:r>
+        <w:rPr>
+          <w:rFonts w:cs="Arial"/>
+        </w:rPr>
+        <w:t xml:space="preserve">The component </w:t>
+      </w:r>
+      <w:r>
+        <w:rPr>
+          <w:rFonts w:cs="Arial"/>
+        </w:rPr>
+        <w:t xml:space="preserve">provides 2 lists of files, CSS and Javascript, for user to customize. User can add, remove or rearrange files in list via control buttons on the right corner of each file. Following is the default supporting CSS and Javascript files; changing any of them will lead to malfunction of the component so it is recommended to consult the TeamSite </w:t>
+      </w:r>
+      <w:r>
+        <w:rPr>
+          <w:rFonts w:cs="Arial"/>
+          <w:b/>
+        </w:rPr>
+        <w:t>Administrator</w:t>
+      </w:r>
+      <w:r>
+        <w:rPr>
+          <w:rFonts w:cs="Arial"/>
+        </w:rPr>
+        <w:t xml:space="preserve"> or a user with proficiency on front-end development</w:t>
+      </w:r>
+      <w:bookmarkStart w:id="9" w:name="_GoBack"/>
+      <w:bookmarkEnd w:id="9"/>
+      <w:r>
+        <w:rPr>
+          <w:rFonts w:cs="Arial"/>
+        </w:rPr>
+        <w:t>.</w:t>
+      </w:r>
+    </w:p>
+    <w:p>
+      <w:pPr>
+        <w:pStyle w:val="ListParagraph"/>
+        <w:jc w:val="left"/>
+        <w:rPr>
+          <w:rFonts w:cs="Arial"/>
+        </w:rPr>
+      </w:pPr>
+    </w:p>
+    <w:p>
+      <w:pPr>
+        <w:pStyle w:val="ListParagraph"/>
+        <w:jc w:val="left"/>
+        <w:rPr>
+          <w:rFonts w:cs="Arial"/>
+        </w:rPr>
+      </w:pPr>
+      <w:r>
+        <w:rPr>
+          <w:rFonts w:cs="Arial"/>
+        </w:rPr>
+        <w:t>List of default CSS files:</w:t>
+      </w:r>
+    </w:p>
+    <w:p>
+      <w:pPr>
+        <w:pStyle w:val="ListParagraph"/>
+        <w:jc w:val="left"/>
+        <w:rPr>
+          <w:rFonts w:cs="Arial"/>
+        </w:rPr>
+      </w:pPr>
+      <w:r>
+        <w:rPr>
+          <w:rFonts w:cs="Arial"/>
+        </w:rPr>
+        <w:t xml:space="preserve">- </w:t>
+      </w:r>
+      <w:r>
+        <w:t>&lt;wa-path&gt;/</w:t>
+      </w:r>
+      <w:r>
+        <w:rPr>
+          <w:rFonts w:cs="Arial"/>
+        </w:rPr>
+        <w:t>iwov-resources/css/uob-atm/desktopUOBmap.css</w:t>
+      </w:r>
+    </w:p>
+    <w:p>
+      <w:pPr>
+        <w:pStyle w:val="ListParagraph"/>
+        <w:jc w:val="left"/>
+      </w:pPr>
+      <w:r>
+        <w:rPr>
+          <w:rFonts w:cs="Arial"/>
+        </w:rPr>
+        <w:lastRenderedPageBreak/>
+        <w:t xml:space="preserve">- </w:t>
+      </w:r>
+      <w:r>
+        <w:t>&lt;wa-path</w:t>
+      </w:r>
+      <w:r>
+        <w:t>&gt;</w:t>
+      </w:r>
+      <w:r>
+        <w:t>/iwov-resources/css/uob-atm/mobileUOBmap.css</w:t>
+      </w:r>
+    </w:p>
+    <w:p>
+      <w:pPr>
+        <w:pStyle w:val="ListParagraph"/>
+        <w:jc w:val="left"/>
+      </w:pPr>
+      <w:r>
+        <w:rPr>
+          <w:rFonts w:cs="Arial"/>
+        </w:rPr>
+        <w:t xml:space="preserve">- </w:t>
+      </w:r>
+      <w:r>
+        <w:t>&lt;wa-path&gt;/</w:t>
+      </w:r>
+      <w:r>
+        <w:t>iwov-resources/css/uob-atm/printUOBmap.css</w:t>
+      </w:r>
+    </w:p>
+    <w:p>
+      <w:pPr>
+        <w:pStyle w:val="ListParagraph"/>
+        <w:jc w:val="left"/>
+      </w:pPr>
+    </w:p>
+    <w:p>
+      <w:pPr>
+        <w:pStyle w:val="ListParagraph"/>
+        <w:jc w:val="left"/>
+      </w:pPr>
+      <w:r>
+        <w:t>List of default Javascript files:</w:t>
+      </w:r>
+    </w:p>
+    <w:p>
+      <w:pPr>
+        <w:pStyle w:val="ListParagraph"/>
+        <w:jc w:val="left"/>
+      </w:pPr>
+      <w:r>
+        <w:t xml:space="preserve">- </w:t>
+      </w:r>
+      <w:r>
+        <w:t>&lt;wa-path&gt;/</w:t>
+      </w:r>
+      <w:r>
+        <w:t>iwov-resources/js/uob-atm/jquery-ui-1.10.3.uobmap.js</w:t>
+      </w:r>
+    </w:p>
+    <w:p>
+      <w:pPr>
+        <w:pStyle w:val="ListParagraph"/>
+        <w:jc w:val="left"/>
+      </w:pPr>
+      <w:r>
+        <w:t>- &lt;wa-path&gt;/</w:t>
+      </w:r>
+      <w:r>
+        <w:t>iwov-resources/js/uob-atm/jquery.slimscroll.uobmap.js</w:t>
+      </w:r>
+    </w:p>
+    <w:p>
+      <w:pPr>
+        <w:pStyle w:val="ListParagraph"/>
+        <w:jc w:val="left"/>
+      </w:pPr>
+      <w:r>
+        <w:t>- &lt;wa-path&gt;/</w:t>
+      </w:r>
+      <w:r>
+        <w:t>iwov-resources/js/uob-atm/jScrollPane.uobmap.js</w:t>
+      </w:r>
+    </w:p>
+    <w:p>
+      <w:pPr>
+        <w:pStyle w:val="ListParagraph"/>
+        <w:jc w:val="left"/>
+      </w:pPr>
+      <w:r>
+        <w:t>- &lt;wa-path&gt;/</w:t>
+      </w:r>
+      <w:r>
+        <w:t>iwov-resources/js/uob-atm/markerclusterer.uobmap.js</w:t>
+      </w:r>
+      <w:r>
+        <w:rPr>
+          <w:rFonts w:cs="Arial"/>
+        </w:rPr>
         <w:br/>
       </w:r>
       <w:r>
+        <w:t>- &lt;wa-path&gt;/</w:t>
+      </w:r>
+      <w:r>
+        <w:t>iwov-resources/js/uob-atm/data_sg.uobmap.js</w:t>
+      </w:r>
+    </w:p>
+    <w:p>
+      <w:pPr>
+        <w:pStyle w:val="ListParagraph"/>
+        <w:jc w:val="left"/>
+      </w:pPr>
+      <w:r>
+        <w:t>- &lt;wa-path&gt;/</w:t>
+      </w:r>
+      <w:r>
+        <w:t>iwov-resources/js/uob-atm/uobmap.uobmap.js</w:t>
+      </w:r>
+    </w:p>
+    <w:p>
+      <w:pPr>
+        <w:pStyle w:val="ListParagraph"/>
+        <w:jc w:val="left"/>
+      </w:pPr>
+      <w:r>
+        <w:t>- &lt;wa-path&gt;/</w:t>
+      </w:r>
+      <w:r>
+        <w:t>iwov-resources/js/uob-atm/main.uobmap.js</w:t>
+      </w:r>
+    </w:p>
+    <w:p>
+      <w:pPr>
+        <w:pStyle w:val="ListParagraph"/>
+        <w:jc w:val="left"/>
         <w:rPr>
           <w:rFonts w:cs="Arial"/>
         </w:rPr>
+      </w:pPr>
+      <w:r>
+        <w:t>- &lt;wa-path&gt;/</w:t>
+      </w:r>
+      <w:r>
+        <w:t>iwov-resources/js/uob-atm/map.uobmap.js</w:t>
+      </w:r>
+    </w:p>
+    <w:p>
+      <w:pPr>
+        <w:pStyle w:val="ListParagraph"/>
+        <w:jc w:val="left"/>
+        <w:rPr>
+          <w:rFonts w:cs="Arial"/>
+        </w:rPr>
+      </w:pPr>
+      <w:r>
+        <w:rPr>
+          <w:rFonts w:cs="Arial"/>
+        </w:rPr>
         <w:br/>
-      </w:r>
-      <w:proofErr w:type="gramStart"/>
-      <w:r>
-        <w:rPr>
-          <w:rFonts w:cs="Arial"/>
-        </w:rPr>
-        <w:t>Because</w:t>
-      </w:r>
-      <w:proofErr w:type="gramEnd"/>
-      <w:r>
-        <w:rPr>
-          <w:rFonts w:cs="Arial"/>
-        </w:rPr>
-        <w:t xml:space="preserve"> is an XSL type component. Changes to the component must be done directly to the </w:t>
-      </w:r>
-      <w:proofErr w:type="spellStart"/>
-      <w:r>
-        <w:rPr>
-          <w:rFonts w:cs="Arial"/>
-        </w:rPr>
-        <w:t>xsl</w:t>
-      </w:r>
-      <w:proofErr w:type="spellEnd"/>
-      <w:r>
-        <w:rPr>
-          <w:rFonts w:cs="Arial"/>
-        </w:rPr>
-        <w:t xml:space="preserve"> file that the component uses for reference on TeamSite </w:t>
-      </w:r>
-      <w:proofErr w:type="spellStart"/>
-      <w:r>
-        <w:rPr>
-          <w:rFonts w:cs="Arial"/>
-        </w:rPr>
-        <w:t>CCpro</w:t>
-      </w:r>
-      <w:proofErr w:type="spellEnd"/>
-      <w:r>
-        <w:rPr>
-          <w:rFonts w:cs="Arial"/>
-        </w:rPr>
-        <w:t xml:space="preserve">. This </w:t>
-      </w:r>
-      <w:proofErr w:type="spellStart"/>
-      <w:r>
-        <w:rPr>
-          <w:rFonts w:cs="Arial"/>
-        </w:rPr>
-        <w:t>xsl</w:t>
-      </w:r>
-      <w:proofErr w:type="spellEnd"/>
-      <w:r>
-        <w:rPr>
-          <w:rFonts w:cs="Arial"/>
-        </w:rPr>
-        <w:t xml:space="preserve"> file can be found on &lt;</w:t>
-      </w:r>
-      <w:proofErr w:type="spellStart"/>
-      <w:r>
-        <w:rPr>
-          <w:rFonts w:cs="Arial"/>
-        </w:rPr>
-        <w:t>wa</w:t>
-      </w:r>
-      <w:proofErr w:type="spellEnd"/>
-      <w:r>
-        <w:rPr>
-          <w:rFonts w:cs="Arial"/>
-        </w:rPr>
-        <w:t>-path&gt;/</w:t>
-      </w:r>
-      <w:proofErr w:type="spellStart"/>
-      <w:r>
-        <w:rPr>
-          <w:rFonts w:cs="Arial"/>
-        </w:rPr>
-        <w:t>iw</w:t>
-      </w:r>
-      <w:proofErr w:type="spellEnd"/>
-      <w:r>
-        <w:rPr>
-          <w:rFonts w:cs="Arial"/>
-        </w:rPr>
-        <w:t>/</w:t>
-      </w:r>
-      <w:proofErr w:type="spellStart"/>
-      <w:r>
-        <w:rPr>
-          <w:rFonts w:cs="Arial"/>
-        </w:rPr>
-        <w:t>xsl</w:t>
-      </w:r>
-      <w:proofErr w:type="spellEnd"/>
-      <w:r>
-        <w:rPr>
-          <w:rFonts w:cs="Arial"/>
-        </w:rPr>
-        <w:t>/</w:t>
-      </w:r>
-      <w:proofErr w:type="spellStart"/>
-      <w:r>
-        <w:rPr>
-          <w:rFonts w:cs="Arial"/>
-        </w:rPr>
-        <w:t>atmlocator</w:t>
-      </w:r>
-      <w:proofErr w:type="spellEnd"/>
-      <w:r>
-        <w:rPr>
-          <w:rFonts w:cs="Arial"/>
-        </w:rPr>
-        <w:t xml:space="preserve">/atmlocator.xsl. Wrong changed to this file will lead to malfunction of the whole component so it is recommended that this file be edited only by the TeamSite </w:t>
+        <w:t xml:space="preserve">Because is an XSL type component. Changes to the component must be done directly to the xsl file that the component uses for reference on TeamSite CCpro. This xsl file can be found on &lt;wa-path&gt;/iw/xsl/atmlocator/atmlocator.xsl. Wrong changed to this file will lead to malfunction of the whole component so it is recommended that this file be edited only by the TeamSite </w:t>
       </w:r>
       <w:r>
         <w:rPr>
@@ -2523,7 +2690,7 @@
       <w:r>
         <w:rPr>
           <w:noProof/>
-          <w:lang w:val="en-US" w:eastAsia="ja-JP"/>
+          <w:lang w:eastAsia="en-GB"/>
         </w:rPr>
         <w:drawing>
           <wp:inline distT="0" distB="0" distL="0" distR="0" wp14:anchorId="172747D9" wp14:editId="21735376">
@@ -2614,7 +2781,6 @@
           <w:sz w:val="20"/>
           <w:lang w:eastAsia="ja-JP"/>
         </w:rPr>
-        <w:lastRenderedPageBreak/>
         <w:t>Footer component’s default setting should have the following values in Content:</w:t>
       </w:r>
     </w:p>
@@ -2631,7 +2797,7 @@
       <w:r>
         <w:rPr>
           <w:noProof/>
-          <w:lang w:eastAsia="ja-JP"/>
+          <w:lang w:val="en-GB" w:eastAsia="en-GB"/>
         </w:rPr>
         <w:drawing>
           <wp:inline distT="0" distB="0" distL="0" distR="0" wp14:anchorId="337F2D24" wp14:editId="30F38676">
@@ -2684,11 +2850,9 @@
       </w:r>
     </w:p>
     <w:p>
-      <w:bookmarkStart w:id="9" w:name="_Requirements"/>
-      <w:bookmarkStart w:id="10" w:name="_Toc463246272"/>
-      <w:bookmarkStart w:id="11" w:name="_GoBack"/>
-      <w:bookmarkEnd w:id="9"/>
-      <w:bookmarkEnd w:id="11"/>
+      <w:bookmarkStart w:id="10" w:name="_Requirements"/>
+      <w:bookmarkStart w:id="11" w:name="_Toc463246272"/>
+      <w:bookmarkEnd w:id="10"/>
     </w:p>
     <w:p>
       <w:pPr>
@@ -2700,7 +2864,7 @@
         <w:t>ATM-Locator</w:t>
       </w:r>
       <w:bookmarkStart w:id="13" w:name="_Toc470084270"/>
-      <w:bookmarkEnd w:id="10"/>
+      <w:bookmarkEnd w:id="11"/>
       <w:bookmarkEnd w:id="12"/>
       <w:r>
         <w:t xml:space="preserve"> </w:t>
@@ -2717,21 +2881,8 @@
       <w:r>
         <w:t xml:space="preserve"> (CSS &amp; JavaScript) to create an ATM Branch and Locator </w:t>
       </w:r>
-      <w:proofErr w:type="gramStart"/>
-      <w:r>
-        <w:t>template</w:t>
-      </w:r>
-      <w:proofErr w:type="gramEnd"/>
-      <w:r>
-        <w:t xml:space="preserve">. On how to create a template please refer to the </w:t>
-      </w:r>
-      <w:proofErr w:type="spellStart"/>
-      <w:r>
-        <w:t>User_Guide-Home_Page</w:t>
-      </w:r>
-      <w:proofErr w:type="spellEnd"/>
-      <w:r>
-        <w:t>.</w:t>
+      <w:r>
+        <w:t>template. On how to create a template please refer to the User_Guide-Home_Page.</w:t>
       </w:r>
     </w:p>
     <w:p/>
@@ -2753,13 +2904,8 @@
         <w:t>The</w:t>
       </w:r>
       <w:r>
-        <w:t xml:space="preserve"> </w:t>
-      </w:r>
-      <w:proofErr w:type="spellStart"/>
-      <w:r>
-        <w:t>css</w:t>
-      </w:r>
-      <w:proofErr w:type="spellEnd"/>
+        <w:t xml:space="preserve"> css</w:t>
+      </w:r>
       <w:r>
         <w:t xml:space="preserve"> resources for the </w:t>
       </w:r>
@@ -2854,34 +3000,10 @@
               <w:jc w:val="left"/>
             </w:pPr>
             <w:r>
-              <w:t>&lt;</w:t>
-            </w:r>
-            <w:proofErr w:type="spellStart"/>
-            <w:r>
-              <w:t>wa</w:t>
-            </w:r>
-            <w:proofErr w:type="spellEnd"/>
-            <w:r>
-              <w:t>-path&gt;/</w:t>
-            </w:r>
-            <w:proofErr w:type="spellStart"/>
-            <w:r>
-              <w:t>iw</w:t>
+              <w:t>&lt;wa-path&gt;/iw</w:t>
             </w:r>
             <w:r>
-              <w:t>ov</w:t>
-            </w:r>
-            <w:proofErr w:type="spellEnd"/>
-            <w:r>
-              <w:t>-resources/</w:t>
-            </w:r>
-            <w:proofErr w:type="spellStart"/>
-            <w:r>
-              <w:t>css</w:t>
-            </w:r>
-            <w:proofErr w:type="spellEnd"/>
-            <w:r>
-              <w:t>/</w:t>
+              <w:t>ov-resources/css/</w:t>
             </w:r>
             <w:r>
               <w:t>bootstrap.min.css</w:t>
@@ -2915,34 +3037,10 @@
               <w:jc w:val="left"/>
             </w:pPr>
             <w:r>
-              <w:t>&lt;</w:t>
-            </w:r>
-            <w:proofErr w:type="spellStart"/>
-            <w:r>
-              <w:t>wa</w:t>
-            </w:r>
-            <w:proofErr w:type="spellEnd"/>
-            <w:r>
-              <w:t>-path&gt;/</w:t>
-            </w:r>
-            <w:proofErr w:type="spellStart"/>
-            <w:r>
-              <w:t>iw</w:t>
+              <w:t>&lt;wa-path&gt;/iw</w:t>
             </w:r>
             <w:r>
-              <w:t>ov</w:t>
-            </w:r>
-            <w:proofErr w:type="spellEnd"/>
-            <w:r>
-              <w:t>-resources/</w:t>
-            </w:r>
-            <w:proofErr w:type="spellStart"/>
-            <w:r>
-              <w:t>css</w:t>
-            </w:r>
-            <w:proofErr w:type="spellEnd"/>
-            <w:r>
-              <w:t>/</w:t>
+              <w:t>ov-resources/css/</w:t>
             </w:r>
             <w:r>
               <w:t>style.css</w:t>
@@ -2978,31 +3076,7 @@
               <w:jc w:val="left"/>
             </w:pPr>
             <w:r>
-              <w:t>&lt;</w:t>
-            </w:r>
-            <w:proofErr w:type="spellStart"/>
-            <w:r>
-              <w:t>wa</w:t>
-            </w:r>
-            <w:proofErr w:type="spellEnd"/>
-            <w:r>
-              <w:t>-path&gt;/</w:t>
-            </w:r>
-            <w:proofErr w:type="spellStart"/>
-            <w:r>
-              <w:t>iwov</w:t>
-            </w:r>
-            <w:proofErr w:type="spellEnd"/>
-            <w:r>
-              <w:t>-resources/</w:t>
-            </w:r>
-            <w:proofErr w:type="spellStart"/>
-            <w:r>
-              <w:t>css</w:t>
-            </w:r>
-            <w:proofErr w:type="spellEnd"/>
-            <w:r>
-              <w:t>/desktop-style.css</w:t>
+              <w:t>&lt;wa-path&gt;/iwov-resources/css/desktop-style.css</w:t>
             </w:r>
           </w:p>
         </w:tc>
@@ -3035,29 +3109,8 @@
               <w:jc w:val="left"/>
             </w:pPr>
             <w:r>
-              <w:t>&lt;</w:t>
+              <w:t>&lt;wa-path&gt;/iwov-resources/css</w:t>
             </w:r>
-            <w:proofErr w:type="spellStart"/>
-            <w:r>
-              <w:t>wa</w:t>
-            </w:r>
-            <w:proofErr w:type="spellEnd"/>
-            <w:r>
-              <w:t>-path&gt;/</w:t>
-            </w:r>
-            <w:proofErr w:type="spellStart"/>
-            <w:r>
-              <w:t>iwov</w:t>
-            </w:r>
-            <w:proofErr w:type="spellEnd"/>
-            <w:r>
-              <w:t>-resources/</w:t>
-            </w:r>
-            <w:proofErr w:type="spellStart"/>
-            <w:r>
-              <w:t>css</w:t>
-            </w:r>
-            <w:proofErr w:type="spellEnd"/>
             <w:r>
               <w:t>/</w:t>
             </w:r>
@@ -3095,29 +3148,8 @@
               <w:jc w:val="left"/>
             </w:pPr>
             <w:r>
-              <w:t>&lt;</w:t>
+              <w:t>&lt;wa-path&gt;/iwov-resources/css</w:t>
             </w:r>
-            <w:proofErr w:type="spellStart"/>
-            <w:r>
-              <w:t>wa</w:t>
-            </w:r>
-            <w:proofErr w:type="spellEnd"/>
-            <w:r>
-              <w:t>-path&gt;/</w:t>
-            </w:r>
-            <w:proofErr w:type="spellStart"/>
-            <w:r>
-              <w:t>iwov</w:t>
-            </w:r>
-            <w:proofErr w:type="spellEnd"/>
-            <w:r>
-              <w:t>-resources/</w:t>
-            </w:r>
-            <w:proofErr w:type="spellStart"/>
-            <w:r>
-              <w:t>css</w:t>
-            </w:r>
-            <w:proofErr w:type="spellEnd"/>
             <w:r>
               <w:t>/mobile-</w:t>
             </w:r>
@@ -3244,31 +3276,10 @@
               <w:jc w:val="left"/>
             </w:pPr>
             <w:r>
-              <w:t>&lt;</w:t>
+              <w:t>&lt;wa-path&gt;/</w:t>
             </w:r>
-            <w:proofErr w:type="spellStart"/>
             <w:r>
-              <w:t>wa</w:t>
-            </w:r>
-            <w:proofErr w:type="spellEnd"/>
-            <w:r>
-              <w:t>-path&gt;/</w:t>
-            </w:r>
-            <w:proofErr w:type="spellStart"/>
-            <w:r>
-              <w:t>iwov</w:t>
-            </w:r>
-            <w:proofErr w:type="spellEnd"/>
-            <w:r>
-              <w:t>-resources/</w:t>
-            </w:r>
-            <w:proofErr w:type="spellStart"/>
-            <w:r>
-              <w:t>js</w:t>
-            </w:r>
-            <w:proofErr w:type="spellEnd"/>
-            <w:r>
-              <w:t>/</w:t>
+              <w:t>iwov-resources/js/</w:t>
             </w:r>
             <w:r>
               <w:t>cookie_handler.js</w:t>
@@ -3302,31 +3313,10 @@
               <w:jc w:val="left"/>
             </w:pPr>
             <w:r>
-              <w:t>&lt;</w:t>
+              <w:t>&lt;wa-path&gt;/</w:t>
             </w:r>
-            <w:proofErr w:type="spellStart"/>
             <w:r>
-              <w:t>wa</w:t>
-            </w:r>
-            <w:proofErr w:type="spellEnd"/>
-            <w:r>
-              <w:t>-path&gt;/</w:t>
-            </w:r>
-            <w:proofErr w:type="spellStart"/>
-            <w:r>
-              <w:t>iwov</w:t>
-            </w:r>
-            <w:proofErr w:type="spellEnd"/>
-            <w:r>
-              <w:t>-resources/</w:t>
-            </w:r>
-            <w:proofErr w:type="spellStart"/>
-            <w:r>
-              <w:t>js</w:t>
-            </w:r>
-            <w:proofErr w:type="spellEnd"/>
-            <w:r>
-              <w:t>/libs/</w:t>
+              <w:t>iwov-resources/js/libs/</w:t>
             </w:r>
             <w:r>
               <w:t>bootstrap.min.js</w:t>
@@ -3360,31 +3350,10 @@
               <w:jc w:val="left"/>
             </w:pPr>
             <w:r>
-              <w:t>&lt;</w:t>
+              <w:t>&lt;wa-path&gt;/</w:t>
             </w:r>
-            <w:proofErr w:type="spellStart"/>
             <w:r>
-              <w:t>wa</w:t>
-            </w:r>
-            <w:proofErr w:type="spellEnd"/>
-            <w:r>
-              <w:t>-path&gt;/</w:t>
-            </w:r>
-            <w:proofErr w:type="spellStart"/>
-            <w:r>
-              <w:t>iwov</w:t>
-            </w:r>
-            <w:proofErr w:type="spellEnd"/>
-            <w:r>
-              <w:t>-resources/</w:t>
-            </w:r>
-            <w:proofErr w:type="spellStart"/>
-            <w:r>
-              <w:t>js</w:t>
-            </w:r>
-            <w:proofErr w:type="spellEnd"/>
-            <w:r>
-              <w:t>/libs/</w:t>
+              <w:t>iwov-resources/js/libs/</w:t>
             </w:r>
             <w:r>
               <w:t>jquery.min.js</w:t>
@@ -3418,31 +3387,10 @@
               <w:jc w:val="left"/>
             </w:pPr>
             <w:r>
-              <w:t>&lt;</w:t>
+              <w:t>&lt;wa-path&gt;/</w:t>
             </w:r>
-            <w:proofErr w:type="spellStart"/>
             <w:r>
-              <w:t>wa</w:t>
-            </w:r>
-            <w:proofErr w:type="spellEnd"/>
-            <w:r>
-              <w:t>-path&gt;/</w:t>
-            </w:r>
-            <w:proofErr w:type="spellStart"/>
-            <w:r>
-              <w:t>iwov</w:t>
-            </w:r>
-            <w:proofErr w:type="spellEnd"/>
-            <w:r>
-              <w:t>-resources/</w:t>
-            </w:r>
-            <w:proofErr w:type="spellStart"/>
-            <w:r>
-              <w:t>js</w:t>
-            </w:r>
-            <w:proofErr w:type="spellEnd"/>
-            <w:r>
-              <w:t>/main.js</w:t>
+              <w:t>iwov-resources/js/main.js</w:t>
             </w:r>
           </w:p>
         </w:tc>
@@ -3473,31 +3421,10 @@
               <w:jc w:val="left"/>
             </w:pPr>
             <w:r>
-              <w:t>&lt;</w:t>
+              <w:t>&lt;wa-path&gt;/</w:t>
             </w:r>
-            <w:proofErr w:type="spellStart"/>
             <w:r>
-              <w:t>wa</w:t>
-            </w:r>
-            <w:proofErr w:type="spellEnd"/>
-            <w:r>
-              <w:t>-path&gt;/</w:t>
-            </w:r>
-            <w:proofErr w:type="spellStart"/>
-            <w:r>
-              <w:t>iwov</w:t>
-            </w:r>
-            <w:proofErr w:type="spellEnd"/>
-            <w:r>
-              <w:t>-resources/</w:t>
-            </w:r>
-            <w:proofErr w:type="spellStart"/>
-            <w:r>
-              <w:t>js</w:t>
-            </w:r>
-            <w:proofErr w:type="spellEnd"/>
-            <w:r>
-              <w:t>/</w:t>
+              <w:t>iwov-resources/js/</w:t>
             </w:r>
             <w:r>
               <w:t>libs/modernizr.min.js</w:t>
@@ -3530,7 +3457,7 @@
 </file>
 
 <file path=word/endnotes.xml><?xml version="1.0" encoding="utf-8"?>
-<w:endnotes xmlns:wpc="http://schemas.microsoft.com/office/word/2010/wordprocessingCanvas" xmlns:mc="http://schemas.openxmlformats.org/markup-compatibility/2006" xmlns:o="urn:schemas-microsoft-com:office:office" xmlns:r="http://schemas.openxmlformats.org/officeDocument/2006/relationships" xmlns:m="http://schemas.openxmlformats.org/officeDocument/2006/math" xmlns:v="urn:schemas-microsoft-com:vml" xmlns:wp14="http://schemas.microsoft.com/office/word/2010/wordprocessingDrawing" xmlns:wp="http://schemas.openxmlformats.org/drawingml/2006/wordprocessingDrawing" xmlns:w10="urn:schemas-microsoft-com:office:word" xmlns:w="http://schemas.openxmlformats.org/wordprocessingml/2006/main" xmlns:w14="http://schemas.microsoft.com/office/word/2010/wordml" xmlns:w15="http://schemas.microsoft.com/office/word/2012/wordml" xmlns:wpg="http://schemas.microsoft.com/office/word/2010/wordprocessingGroup" xmlns:wpi="http://schemas.microsoft.com/office/word/2010/wordprocessingInk" xmlns:wne="http://schemas.microsoft.com/office/word/2006/wordml" xmlns:wps="http://schemas.microsoft.com/office/word/2010/wordprocessingShape" mc:Ignorable="w14 w15 wp14">
+<w:endnotes xmlns:wpc="http://schemas.microsoft.com/office/word/2010/wordprocessingCanvas" xmlns:mo="http://schemas.microsoft.com/office/mac/office/2008/main" xmlns:mc="http://schemas.openxmlformats.org/markup-compatibility/2006" xmlns:mv="urn:schemas-microsoft-com:mac:vml" xmlns:o="urn:schemas-microsoft-com:office:office" xmlns:r="http://schemas.openxmlformats.org/officeDocument/2006/relationships" xmlns:m="http://schemas.openxmlformats.org/officeDocument/2006/math" xmlns:v="urn:schemas-microsoft-com:vml" xmlns:wp14="http://schemas.microsoft.com/office/word/2010/wordprocessingDrawing" xmlns:wp="http://schemas.openxmlformats.org/drawingml/2006/wordprocessingDrawing" xmlns:w10="urn:schemas-microsoft-com:office:word" xmlns:w="http://schemas.openxmlformats.org/wordprocessingml/2006/main" xmlns:w14="http://schemas.microsoft.com/office/word/2010/wordml" xmlns:w15="http://schemas.microsoft.com/office/word/2012/wordml" xmlns:wpg="http://schemas.microsoft.com/office/word/2010/wordprocessingGroup" xmlns:wpi="http://schemas.microsoft.com/office/word/2010/wordprocessingInk" xmlns:wne="http://schemas.microsoft.com/office/word/2006/wordml" xmlns:wps="http://schemas.microsoft.com/office/word/2010/wordprocessingShape" mc:Ignorable="w14 w15 wp14">
   <w:endnote w:type="separator" w:id="-1">
     <w:p>
       <w:r>
@@ -3549,7 +3476,7 @@
 </file>
 
 <file path=word/footer1.xml><?xml version="1.0" encoding="utf-8"?>
-<w:ftr xmlns:wpc="http://schemas.microsoft.com/office/word/2010/wordprocessingCanvas" xmlns:mc="http://schemas.openxmlformats.org/markup-compatibility/2006" xmlns:o="urn:schemas-microsoft-com:office:office" xmlns:r="http://schemas.openxmlformats.org/officeDocument/2006/relationships" xmlns:m="http://schemas.openxmlformats.org/officeDocument/2006/math" xmlns:v="urn:schemas-microsoft-com:vml" xmlns:wp14="http://schemas.microsoft.com/office/word/2010/wordprocessingDrawing" xmlns:wp="http://schemas.openxmlformats.org/drawingml/2006/wordprocessingDrawing" xmlns:w10="urn:schemas-microsoft-com:office:word" xmlns:w="http://schemas.openxmlformats.org/wordprocessingml/2006/main" xmlns:w14="http://schemas.microsoft.com/office/word/2010/wordml" xmlns:w15="http://schemas.microsoft.com/office/word/2012/wordml" xmlns:wpg="http://schemas.microsoft.com/office/word/2010/wordprocessingGroup" xmlns:wpi="http://schemas.microsoft.com/office/word/2010/wordprocessingInk" xmlns:wne="http://schemas.microsoft.com/office/word/2006/wordml" xmlns:wps="http://schemas.microsoft.com/office/word/2010/wordprocessingShape" mc:Ignorable="w14 w15 wp14">
+<w:ftr xmlns:wpc="http://schemas.microsoft.com/office/word/2010/wordprocessingCanvas" xmlns:mo="http://schemas.microsoft.com/office/mac/office/2008/main" xmlns:mc="http://schemas.openxmlformats.org/markup-compatibility/2006" xmlns:mv="urn:schemas-microsoft-com:mac:vml" xmlns:o="urn:schemas-microsoft-com:office:office" xmlns:r="http://schemas.openxmlformats.org/officeDocument/2006/relationships" xmlns:m="http://schemas.openxmlformats.org/officeDocument/2006/math" xmlns:v="urn:schemas-microsoft-com:vml" xmlns:wp14="http://schemas.microsoft.com/office/word/2010/wordprocessingDrawing" xmlns:wp="http://schemas.openxmlformats.org/drawingml/2006/wordprocessingDrawing" xmlns:w10="urn:schemas-microsoft-com:office:word" xmlns:w="http://schemas.openxmlformats.org/wordprocessingml/2006/main" xmlns:w14="http://schemas.microsoft.com/office/word/2010/wordml" xmlns:w15="http://schemas.microsoft.com/office/word/2012/wordml" xmlns:wpg="http://schemas.microsoft.com/office/word/2010/wordprocessingGroup" xmlns:wpi="http://schemas.microsoft.com/office/word/2010/wordprocessingInk" xmlns:wne="http://schemas.microsoft.com/office/word/2006/wordml" xmlns:wps="http://schemas.microsoft.com/office/word/2010/wordprocessingShape" mc:Ignorable="w14 w15 wp14">
   <w:p>
     <w:pPr>
       <w:pStyle w:val="Footer"/>
@@ -3587,7 +3514,7 @@
 </file>
 
 <file path=word/footer2.xml><?xml version="1.0" encoding="utf-8"?>
-<w:ftr xmlns:wpc="http://schemas.microsoft.com/office/word/2010/wordprocessingCanvas" xmlns:mc="http://schemas.openxmlformats.org/markup-compatibility/2006" xmlns:o="urn:schemas-microsoft-com:office:office" xmlns:r="http://schemas.openxmlformats.org/officeDocument/2006/relationships" xmlns:m="http://schemas.openxmlformats.org/officeDocument/2006/math" xmlns:v="urn:schemas-microsoft-com:vml" xmlns:wp14="http://schemas.microsoft.com/office/word/2010/wordprocessingDrawing" xmlns:wp="http://schemas.openxmlformats.org/drawingml/2006/wordprocessingDrawing" xmlns:w10="urn:schemas-microsoft-com:office:word" xmlns:w="http://schemas.openxmlformats.org/wordprocessingml/2006/main" xmlns:w14="http://schemas.microsoft.com/office/word/2010/wordml" xmlns:w15="http://schemas.microsoft.com/office/word/2012/wordml" xmlns:wpg="http://schemas.microsoft.com/office/word/2010/wordprocessingGroup" xmlns:wpi="http://schemas.microsoft.com/office/word/2010/wordprocessingInk" xmlns:wne="http://schemas.microsoft.com/office/word/2006/wordml" xmlns:wps="http://schemas.microsoft.com/office/word/2010/wordprocessingShape" mc:Ignorable="w14 w15 wp14">
+<w:ftr xmlns:wpc="http://schemas.microsoft.com/office/word/2010/wordprocessingCanvas" xmlns:mo="http://schemas.microsoft.com/office/mac/office/2008/main" xmlns:mc="http://schemas.openxmlformats.org/markup-compatibility/2006" xmlns:mv="urn:schemas-microsoft-com:mac:vml" xmlns:o="urn:schemas-microsoft-com:office:office" xmlns:r="http://schemas.openxmlformats.org/officeDocument/2006/relationships" xmlns:m="http://schemas.openxmlformats.org/officeDocument/2006/math" xmlns:v="urn:schemas-microsoft-com:vml" xmlns:wp14="http://schemas.microsoft.com/office/word/2010/wordprocessingDrawing" xmlns:wp="http://schemas.openxmlformats.org/drawingml/2006/wordprocessingDrawing" xmlns:w10="urn:schemas-microsoft-com:office:word" xmlns:w="http://schemas.openxmlformats.org/wordprocessingml/2006/main" xmlns:w14="http://schemas.microsoft.com/office/word/2010/wordml" xmlns:w15="http://schemas.microsoft.com/office/word/2012/wordml" xmlns:wpg="http://schemas.microsoft.com/office/word/2010/wordprocessingGroup" xmlns:wpi="http://schemas.microsoft.com/office/word/2010/wordprocessingInk" xmlns:wne="http://schemas.microsoft.com/office/word/2006/wordml" xmlns:wps="http://schemas.microsoft.com/office/word/2010/wordprocessingShape" mc:Ignorable="w14 w15 wp14">
   <w:p>
     <w:pPr>
       <w:pStyle w:val="Footer"/>
@@ -3619,7 +3546,7 @@
         <w:rStyle w:val="PageNumber"/>
         <w:noProof/>
       </w:rPr>
-      <w:t>3</w:t>
+      <w:t>5</w:t>
     </w:r>
     <w:r>
       <w:rPr>
@@ -3638,7 +3565,7 @@
 </file>
 
 <file path=word/footnotes.xml><?xml version="1.0" encoding="utf-8"?>
-<w:footnotes xmlns:wpc="http://schemas.microsoft.com/office/word/2010/wordprocessingCanvas" xmlns:mc="http://schemas.openxmlformats.org/markup-compatibility/2006" xmlns:o="urn:schemas-microsoft-com:office:office" xmlns:r="http://schemas.openxmlformats.org/officeDocument/2006/relationships" xmlns:m="http://schemas.openxmlformats.org/officeDocument/2006/math" xmlns:v="urn:schemas-microsoft-com:vml" xmlns:wp14="http://schemas.microsoft.com/office/word/2010/wordprocessingDrawing" xmlns:wp="http://schemas.openxmlformats.org/drawingml/2006/wordprocessingDrawing" xmlns:w10="urn:schemas-microsoft-com:office:word" xmlns:w="http://schemas.openxmlformats.org/wordprocessingml/2006/main" xmlns:w14="http://schemas.microsoft.com/office/word/2010/wordml" xmlns:w15="http://schemas.microsoft.com/office/word/2012/wordml" xmlns:wpg="http://schemas.microsoft.com/office/word/2010/wordprocessingGroup" xmlns:wpi="http://schemas.microsoft.com/office/word/2010/wordprocessingInk" xmlns:wne="http://schemas.microsoft.com/office/word/2006/wordml" xmlns:wps="http://schemas.microsoft.com/office/word/2010/wordprocessingShape" mc:Ignorable="w14 w15 wp14">
+<w:footnotes xmlns:wpc="http://schemas.microsoft.com/office/word/2010/wordprocessingCanvas" xmlns:mo="http://schemas.microsoft.com/office/mac/office/2008/main" xmlns:mc="http://schemas.openxmlformats.org/markup-compatibility/2006" xmlns:mv="urn:schemas-microsoft-com:mac:vml" xmlns:o="urn:schemas-microsoft-com:office:office" xmlns:r="http://schemas.openxmlformats.org/officeDocument/2006/relationships" xmlns:m="http://schemas.openxmlformats.org/officeDocument/2006/math" xmlns:v="urn:schemas-microsoft-com:vml" xmlns:wp14="http://schemas.microsoft.com/office/word/2010/wordprocessingDrawing" xmlns:wp="http://schemas.openxmlformats.org/drawingml/2006/wordprocessingDrawing" xmlns:w10="urn:schemas-microsoft-com:office:word" xmlns:w="http://schemas.openxmlformats.org/wordprocessingml/2006/main" xmlns:w14="http://schemas.microsoft.com/office/word/2010/wordml" xmlns:w15="http://schemas.microsoft.com/office/word/2012/wordml" xmlns:wpg="http://schemas.microsoft.com/office/word/2010/wordprocessingGroup" xmlns:wpi="http://schemas.microsoft.com/office/word/2010/wordprocessingInk" xmlns:wne="http://schemas.microsoft.com/office/word/2006/wordml" xmlns:wps="http://schemas.microsoft.com/office/word/2010/wordprocessingShape" mc:Ignorable="w14 w15 wp14">
   <w:footnote w:type="separator" w:id="-1">
     <w:p>
       <w:r>
@@ -3657,7 +3584,7 @@
 </file>
 
 <file path=word/numbering.xml><?xml version="1.0" encoding="utf-8"?>
-<w:numbering xmlns:wpc="http://schemas.microsoft.com/office/word/2010/wordprocessingCanvas" xmlns:mc="http://schemas.openxmlformats.org/markup-compatibility/2006" xmlns:o="urn:schemas-microsoft-com:office:office" xmlns:r="http://schemas.openxmlformats.org/officeDocument/2006/relationships" xmlns:m="http://schemas.openxmlformats.org/officeDocument/2006/math" xmlns:v="urn:schemas-microsoft-com:vml" xmlns:wp14="http://schemas.microsoft.com/office/word/2010/wordprocessingDrawing" xmlns:wp="http://schemas.openxmlformats.org/drawingml/2006/wordprocessingDrawing" xmlns:w10="urn:schemas-microsoft-com:office:word" xmlns:w="http://schemas.openxmlformats.org/wordprocessingml/2006/main" xmlns:w14="http://schemas.microsoft.com/office/word/2010/wordml" xmlns:w15="http://schemas.microsoft.com/office/word/2012/wordml" xmlns:wpg="http://schemas.microsoft.com/office/word/2010/wordprocessingGroup" xmlns:wpi="http://schemas.microsoft.com/office/word/2010/wordprocessingInk" xmlns:wne="http://schemas.microsoft.com/office/word/2006/wordml" xmlns:wps="http://schemas.microsoft.com/office/word/2010/wordprocessingShape" mc:Ignorable="w14 w15 wp14">
+<w:numbering xmlns:wpc="http://schemas.microsoft.com/office/word/2010/wordprocessingCanvas" xmlns:mo="http://schemas.microsoft.com/office/mac/office/2008/main" xmlns:mc="http://schemas.openxmlformats.org/markup-compatibility/2006" xmlns:mv="urn:schemas-microsoft-com:mac:vml" xmlns:o="urn:schemas-microsoft-com:office:office" xmlns:r="http://schemas.openxmlformats.org/officeDocument/2006/relationships" xmlns:m="http://schemas.openxmlformats.org/officeDocument/2006/math" xmlns:v="urn:schemas-microsoft-com:vml" xmlns:wp14="http://schemas.microsoft.com/office/word/2010/wordprocessingDrawing" xmlns:wp="http://schemas.openxmlformats.org/drawingml/2006/wordprocessingDrawing" xmlns:w10="urn:schemas-microsoft-com:office:word" xmlns:w="http://schemas.openxmlformats.org/wordprocessingml/2006/main" xmlns:w14="http://schemas.microsoft.com/office/word/2010/wordml" xmlns:w15="http://schemas.microsoft.com/office/word/2012/wordml" xmlns:wpg="http://schemas.microsoft.com/office/word/2010/wordprocessingGroup" xmlns:wpi="http://schemas.microsoft.com/office/word/2010/wordprocessingInk" xmlns:wne="http://schemas.microsoft.com/office/word/2006/wordml" xmlns:wps="http://schemas.microsoft.com/office/word/2010/wordprocessingShape" mc:Ignorable="w14 w15 wp14">
   <w:abstractNum w:abstractNumId="0">
     <w:nsid w:val="FFFFFFFB"/>
     <w:multiLevelType w:val="multilevel"/>
@@ -5274,7 +5201,7 @@
     </w:rPrDefault>
     <w:pPrDefault/>
   </w:docDefaults>
-  <w:latentStyles w:defLockedState="0" w:defUIPriority="99" w:defSemiHidden="0" w:defUnhideWhenUsed="0" w:defQFormat="0" w:count="371">
+  <w:latentStyles w:defLockedState="0" w:defUIPriority="99" w:defSemiHidden="0" w:defUnhideWhenUsed="0" w:defQFormat="0" w:count="382">
     <w:lsdException w:name="Normal" w:uiPriority="0" w:qFormat="1"/>
     <w:lsdException w:name="heading 1" w:uiPriority="0" w:qFormat="1"/>
     <w:lsdException w:name="heading 2" w:semiHidden="1" w:uiPriority="0" w:unhideWhenUsed="1" w:qFormat="1"/>
@@ -5380,7 +5307,6 @@
     <w:lsdException w:name="HTML Sample" w:semiHidden="1" w:unhideWhenUsed="1"/>
     <w:lsdException w:name="HTML Typewriter" w:semiHidden="1" w:unhideWhenUsed="1"/>
     <w:lsdException w:name="HTML Variable" w:semiHidden="1" w:unhideWhenUsed="1"/>
-    <w:lsdException w:name="Normal Table" w:semiHidden="1" w:unhideWhenUsed="1"/>
     <w:lsdException w:name="annotation subject" w:semiHidden="1" w:unhideWhenUsed="1"/>
     <w:lsdException w:name="No List" w:semiHidden="1" w:unhideWhenUsed="1"/>
     <w:lsdException w:name="Outline List 1" w:semiHidden="1" w:unhideWhenUsed="1"/>
@@ -5426,11 +5352,9 @@
     <w:lsdException w:name="Table Subtle 1" w:semiHidden="1" w:unhideWhenUsed="1"/>
     <w:lsdException w:name="Table Subtle 2" w:semiHidden="1" w:unhideWhenUsed="1"/>
     <w:lsdException w:name="Table Web 1" w:semiHidden="1" w:unhideWhenUsed="1"/>
-    <w:lsdException w:name="Table Web 2" w:semiHidden="1" w:unhideWhenUsed="1"/>
     <w:lsdException w:name="Table Web 3" w:semiHidden="1" w:unhideWhenUsed="1"/>
     <w:lsdException w:name="Balloon Text" w:semiHidden="1" w:unhideWhenUsed="1"/>
     <w:lsdException w:name="Table Grid" w:uiPriority="39"/>
-    <w:lsdException w:name="Table Theme" w:semiHidden="1" w:unhideWhenUsed="1"/>
     <w:lsdException w:name="Placeholder Text" w:semiHidden="1"/>
     <w:lsdException w:name="No Spacing" w:uiPriority="1" w:qFormat="1"/>
     <w:lsdException w:name="Light Shading" w:uiPriority="60"/>
@@ -5646,6 +5570,8 @@
     <w:lsdException w:name="List Table 5 Dark Accent 6" w:uiPriority="50"/>
     <w:lsdException w:name="List Table 6 Colorful Accent 6" w:uiPriority="51"/>
     <w:lsdException w:name="List Table 7 Colorful Accent 6" w:uiPriority="52"/>
+    <w:lsdException w:name="Mention" w:semiHidden="1" w:unhideWhenUsed="1"/>
+    <w:lsdException w:name="Smart Hyperlink" w:semiHidden="1" w:unhideWhenUsed="1"/>
   </w:latentStyles>
   <w:style w:type="paragraph" w:default="1" w:styleId="Normal">
     <w:name w:val="Normal"/>
@@ -6164,6 +6090,7 @@
     <w:uiPriority w:val="39"/>
     <w:rsid w:val="001A0E41"/>
     <w:tblPr>
+      <w:tblInd w:w="0" w:type="dxa"/>
       <w:tblBorders>
         <w:top w:val="single" w:sz="4" w:space="0" w:color="auto"/>
         <w:left w:val="single" w:sz="4" w:space="0" w:color="auto"/>
@@ -6172,6 +6099,12 @@
         <w:insideH w:val="single" w:sz="4" w:space="0" w:color="auto"/>
         <w:insideV w:val="single" w:sz="4" w:space="0" w:color="auto"/>
       </w:tblBorders>
+      <w:tblCellMar>
+        <w:top w:w="0" w:type="dxa"/>
+        <w:left w:w="108" w:type="dxa"/>
+        <w:bottom w:w="0" w:type="dxa"/>
+        <w:right w:w="108" w:type="dxa"/>
+      </w:tblCellMar>
     </w:tblPr>
   </w:style>
   <w:style w:type="paragraph" w:styleId="BalloonText">
@@ -6503,7 +6436,7 @@
 </file>
 
 <file path=customXml/itemProps1.xml><?xml version="1.0" encoding="utf-8"?>
-<ds:datastoreItem xmlns:ds="http://schemas.openxmlformats.org/officeDocument/2006/customXml" ds:itemID="{71E4285C-AFBC-4715-8946-7E1231C99986}">
+<ds:datastoreItem xmlns:ds="http://schemas.openxmlformats.org/officeDocument/2006/customXml" ds:itemID="{278F6315-B0CD-BB4F-A16F-9C754839B762}">
   <ds:schemaRefs>
     <ds:schemaRef ds:uri="http://schemas.openxmlformats.org/officeDocument/2006/bibliography"/>
   </ds:schemaRefs>

</xml_diff>

<commit_message>
Final version with updates
</commit_message>
<xml_diff>
--- a/org/docs/user-manuals/User_Guide-ATM_Branch_and_Locator.docx
+++ b/org/docs/user-manuals/User_Guide-ATM_Branch_and_Locator.docx
@@ -1,6 +1,6 @@
 
 <file path=word/document.xml><?xml version="1.0" encoding="utf-8"?>
-<w:document xmlns:wpc="http://schemas.microsoft.com/office/word/2010/wordprocessingCanvas" xmlns:mo="http://schemas.microsoft.com/office/mac/office/2008/main" xmlns:mc="http://schemas.openxmlformats.org/markup-compatibility/2006" xmlns:mv="urn:schemas-microsoft-com:mac:vml" xmlns:o="urn:schemas-microsoft-com:office:office" xmlns:r="http://schemas.openxmlformats.org/officeDocument/2006/relationships" xmlns:m="http://schemas.openxmlformats.org/officeDocument/2006/math" xmlns:v="urn:schemas-microsoft-com:vml" xmlns:wp14="http://schemas.microsoft.com/office/word/2010/wordprocessingDrawing" xmlns:wp="http://schemas.openxmlformats.org/drawingml/2006/wordprocessingDrawing" xmlns:w10="urn:schemas-microsoft-com:office:word" xmlns:w="http://schemas.openxmlformats.org/wordprocessingml/2006/main" xmlns:w14="http://schemas.microsoft.com/office/word/2010/wordml" xmlns:w15="http://schemas.microsoft.com/office/word/2012/wordml" xmlns:wpg="http://schemas.microsoft.com/office/word/2010/wordprocessingGroup" xmlns:wpi="http://schemas.microsoft.com/office/word/2010/wordprocessingInk" xmlns:wne="http://schemas.microsoft.com/office/word/2006/wordml" xmlns:wps="http://schemas.microsoft.com/office/word/2010/wordprocessingShape" mc:Ignorable="w14 w15 wp14">
+<w:document xmlns:wpc="http://schemas.microsoft.com/office/word/2010/wordprocessingCanvas" xmlns:mc="http://schemas.openxmlformats.org/markup-compatibility/2006" xmlns:o="urn:schemas-microsoft-com:office:office" xmlns:r="http://schemas.openxmlformats.org/officeDocument/2006/relationships" xmlns:m="http://schemas.openxmlformats.org/officeDocument/2006/math" xmlns:v="urn:schemas-microsoft-com:vml" xmlns:wp14="http://schemas.microsoft.com/office/word/2010/wordprocessingDrawing" xmlns:wp="http://schemas.openxmlformats.org/drawingml/2006/wordprocessingDrawing" xmlns:w10="urn:schemas-microsoft-com:office:word" xmlns:w="http://schemas.openxmlformats.org/wordprocessingml/2006/main" xmlns:w14="http://schemas.microsoft.com/office/word/2010/wordml" xmlns:w15="http://schemas.microsoft.com/office/word/2012/wordml" xmlns:wpg="http://schemas.microsoft.com/office/word/2010/wordprocessingGroup" xmlns:wpi="http://schemas.microsoft.com/office/word/2010/wordprocessingInk" xmlns:wne="http://schemas.microsoft.com/office/word/2006/wordml" xmlns:wps="http://schemas.microsoft.com/office/word/2010/wordprocessingShape" mc:Ignorable="w14 w15 wp14">
   <w:body>
     <w:p>
       <w:pPr>
@@ -22,7 +22,7 @@
       <w:r>
         <w:rPr>
           <w:noProof/>
-          <w:lang w:eastAsia="en-GB"/>
+          <w:lang w:val="en-US" w:eastAsia="ja-JP"/>
         </w:rPr>
         <w:drawing>
           <wp:anchor distT="0" distB="0" distL="0" distR="114300" simplePos="0" relativeHeight="251661312" behindDoc="1" locked="0" layoutInCell="1" allowOverlap="1" wp14:anchorId="1AD4DD66" wp14:editId="733E5423">
@@ -94,7 +94,7 @@
       <w:r>
         <w:rPr>
           <w:noProof/>
-          <w:lang w:eastAsia="en-GB"/>
+          <w:lang w:val="en-US" w:eastAsia="ja-JP"/>
         </w:rPr>
         <mc:AlternateContent>
           <mc:Choice Requires="wps">
@@ -158,7 +158,7 @@
               </wp:anchor>
             </w:drawing>
           </mc:Choice>
-          <mc:Fallback>
+          <mc:Fallback xmlns:mv="urn:schemas-microsoft-com:mac:vml" xmlns:mo="http://schemas.microsoft.com/office/mac/office/2008/main">
             <w:pict>
               <v:line w14:anchorId="15EBDDC1" id="Line 4" o:spid="_x0000_s1026" style="position:absolute;z-index:251660288;visibility:visible;mso-wrap-style:square;mso-width-percent:0;mso-height-percent:0;mso-wrap-distance-left:114296emu;mso-wrap-distance-top:0;mso-wrap-distance-right:114296emu;mso-wrap-distance-bottom:0;mso-position-horizontal:absolute;mso-position-horizontal-relative:page;mso-position-vertical:absolute;mso-position-vertical-relative:page;mso-width-percent:0;mso-height-percent:0;mso-width-relative:page;mso-height-relative:page" from="211.6pt,15.4pt" to="211.6pt,765.4pt" o:gfxdata="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" strokecolor="#17365d" strokeweight="1.5pt">
                 <w10:wrap anchorx="page" anchory="page"/>
@@ -266,7 +266,7 @@
       <w:r>
         <w:rPr>
           <w:noProof/>
-          <w:lang w:eastAsia="en-GB"/>
+          <w:lang w:val="en-US" w:eastAsia="ja-JP"/>
         </w:rPr>
         <mc:AlternateContent>
           <mc:Choice Requires="wps">
@@ -327,12 +327,14 @@
                                 <w:sz w:val="22"/>
                               </w:rPr>
                             </w:pPr>
+                            <w:proofErr w:type="spellStart"/>
                             <w:r>
                               <w:rPr>
                                 <w:sz w:val="22"/>
                               </w:rPr>
                               <w:t>Opentext</w:t>
                             </w:r>
+                            <w:proofErr w:type="spellEnd"/>
                           </w:p>
                           <w:p>
                             <w:pPr>
@@ -469,7 +471,7 @@
               </wp:anchor>
             </w:drawing>
           </mc:Choice>
-          <mc:Fallback>
+          <mc:Fallback xmlns:mv="urn:schemas-microsoft-com:mac:vml" xmlns:mo="http://schemas.microsoft.com/office/mac/office/2008/main">
             <w:pict>
               <v:shapetype w14:anchorId="6EF2CEAA" id="_x0000_t202" coordsize="21600,21600" o:spt="202" path="m0,0l0,21600,21600,21600,21600,0xe">
                 <v:stroke joinstyle="miter"/>
@@ -726,12 +728,14 @@
           <w:sz w:val="24"/>
         </w:rPr>
       </w:pPr>
+      <w:proofErr w:type="spellStart"/>
       <w:r>
         <w:rPr>
           <w:sz w:val="24"/>
         </w:rPr>
         <w:t>OpenText</w:t>
       </w:r>
+      <w:proofErr w:type="spellEnd"/>
       <w:r>
         <w:rPr>
           <w:sz w:val="24"/>
@@ -750,8 +754,10 @@
         <w:rPr>
           <w:sz w:val="24"/>
         </w:rPr>
-        <w:t>December</w:t>
-      </w:r>
+        <w:t>January</w:t>
+      </w:r>
+      <w:bookmarkStart w:id="6" w:name="_GoBack"/>
+      <w:bookmarkEnd w:id="6"/>
       <w:r>
         <w:rPr>
           <w:sz w:val="24"/>
@@ -826,7 +832,7 @@
               <w:noProof/>
               <w:sz w:val="22"/>
               <w:szCs w:val="22"/>
-              <w:lang w:val="en-US" w:eastAsia="en-US"/>
+              <w:lang w:val="en-US" w:eastAsia="ja-JP"/>
             </w:rPr>
           </w:pPr>
           <w:r>
@@ -860,7 +866,7 @@
               <w:noProof/>
               <w:sz w:val="22"/>
               <w:szCs w:val="22"/>
-              <w:lang w:val="en-US" w:eastAsia="en-US"/>
+              <w:lang w:val="en-US" w:eastAsia="ja-JP"/>
             </w:rPr>
             <w:tab/>
           </w:r>
@@ -886,7 +892,7 @@
             <w:rPr>
               <w:noProof/>
             </w:rPr>
-            <w:instrText xml:space="preserve"> PAGEREF _Toc470084265 \h </w:instrText>
+            <w:instrText xml:space="preserve"> PAGEREF _Toc472928832 \h </w:instrText>
           </w:r>
           <w:r>
             <w:rPr>
@@ -924,7 +930,7 @@
               <w:noProof/>
               <w:sz w:val="22"/>
               <w:szCs w:val="22"/>
-              <w:lang w:val="en-US" w:eastAsia="en-US"/>
+              <w:lang w:val="en-US" w:eastAsia="ja-JP"/>
             </w:rPr>
           </w:pPr>
           <w:r>
@@ -940,7 +946,7 @@
               <w:noProof/>
               <w:sz w:val="22"/>
               <w:szCs w:val="22"/>
-              <w:lang w:val="en-US" w:eastAsia="en-US"/>
+              <w:lang w:val="en-US" w:eastAsia="ja-JP"/>
             </w:rPr>
             <w:tab/>
           </w:r>
@@ -967,7 +973,7 @@
             <w:rPr>
               <w:noProof/>
             </w:rPr>
-            <w:instrText xml:space="preserve"> PAGEREF _Toc470084266 \h </w:instrText>
+            <w:instrText xml:space="preserve"> PAGEREF _Toc472928833 \h </w:instrText>
           </w:r>
           <w:r>
             <w:rPr>
@@ -1005,7 +1011,7 @@
               <w:noProof/>
               <w:sz w:val="22"/>
               <w:szCs w:val="22"/>
-              <w:lang w:val="en-US" w:eastAsia="en-US"/>
+              <w:lang w:val="en-US" w:eastAsia="ja-JP"/>
             </w:rPr>
           </w:pPr>
           <w:r>
@@ -1020,7 +1026,7 @@
               <w:noProof/>
               <w:sz w:val="22"/>
               <w:szCs w:val="22"/>
-              <w:lang w:val="en-US" w:eastAsia="en-US"/>
+              <w:lang w:val="en-US" w:eastAsia="ja-JP"/>
             </w:rPr>
             <w:tab/>
           </w:r>
@@ -1046,7 +1052,7 @@
             <w:rPr>
               <w:noProof/>
             </w:rPr>
-            <w:instrText xml:space="preserve"> PAGEREF _Toc470084267 \h </w:instrText>
+            <w:instrText xml:space="preserve"> PAGEREF _Toc472928834 \h </w:instrText>
           </w:r>
           <w:r>
             <w:rPr>
@@ -1081,7 +1087,7 @@
               <w:noProof/>
               <w:sz w:val="22"/>
               <w:szCs w:val="22"/>
-              <w:lang w:val="en-US" w:eastAsia="en-US"/>
+              <w:lang w:val="en-US" w:eastAsia="ja-JP"/>
             </w:rPr>
           </w:pPr>
           <w:r>
@@ -1097,7 +1103,7 @@
               <w:noProof/>
               <w:sz w:val="22"/>
               <w:szCs w:val="22"/>
-              <w:lang w:val="en-US" w:eastAsia="en-US"/>
+              <w:lang w:val="en-US" w:eastAsia="ja-JP"/>
             </w:rPr>
             <w:tab/>
           </w:r>
@@ -1105,7 +1111,7 @@
             <w:rPr>
               <w:noProof/>
             </w:rPr>
-            <w:t>ATM-Locator specific Component Break-up</w:t>
+            <w:t>ATM-Locator Resources</w:t>
           </w:r>
           <w:r>
             <w:rPr>
@@ -1123,7 +1129,7 @@
             <w:rPr>
               <w:noProof/>
             </w:rPr>
-            <w:instrText xml:space="preserve"> PAGEREF _Toc470084268 \h </w:instrText>
+            <w:instrText xml:space="preserve"> PAGEREF _Toc472928835 \h </w:instrText>
           </w:r>
           <w:r>
             <w:rPr>
@@ -1161,7 +1167,7 @@
               <w:noProof/>
               <w:sz w:val="22"/>
               <w:szCs w:val="22"/>
-              <w:lang w:val="en-US" w:eastAsia="en-US"/>
+              <w:lang w:val="en-US" w:eastAsia="ja-JP"/>
             </w:rPr>
           </w:pPr>
           <w:r>
@@ -1176,7 +1182,7 @@
               <w:noProof/>
               <w:sz w:val="22"/>
               <w:szCs w:val="22"/>
-              <w:lang w:val="en-US" w:eastAsia="en-US"/>
+              <w:lang w:val="en-US" w:eastAsia="ja-JP"/>
             </w:rPr>
             <w:tab/>
           </w:r>
@@ -1184,7 +1190,7 @@
             <w:rPr>
               <w:noProof/>
             </w:rPr>
-            <w:t>ATM-Locator</w:t>
+            <w:t>CSS Resources</w:t>
           </w:r>
           <w:r>
             <w:rPr>
@@ -1202,7 +1208,7 @@
             <w:rPr>
               <w:noProof/>
             </w:rPr>
-            <w:instrText xml:space="preserve"> PAGEREF _Toc470084269 \h </w:instrText>
+            <w:instrText xml:space="preserve"> PAGEREF _Toc472928836 \h </w:instrText>
           </w:r>
           <w:r>
             <w:rPr>
@@ -1220,83 +1226,6 @@
               <w:noProof/>
             </w:rPr>
             <w:t>6</w:t>
-          </w:r>
-          <w:r>
-            <w:rPr>
-              <w:noProof/>
-            </w:rPr>
-            <w:fldChar w:fldCharType="end"/>
-          </w:r>
-        </w:p>
-        <w:p>
-          <w:pPr>
-            <w:pStyle w:val="TOC1"/>
-            <w:rPr>
-              <w:rFonts w:asciiTheme="minorHAnsi" w:eastAsiaTheme="minorEastAsia" w:hAnsiTheme="minorHAnsi" w:cstheme="minorBidi"/>
-              <w:b w:val="0"/>
-              <w:noProof/>
-              <w:sz w:val="22"/>
-              <w:szCs w:val="22"/>
-              <w:lang w:val="en-US" w:eastAsia="en-US"/>
-            </w:rPr>
-          </w:pPr>
-          <w:r>
-            <w:rPr>
-              <w:noProof/>
-            </w:rPr>
-            <w:t>3.</w:t>
-          </w:r>
-          <w:r>
-            <w:rPr>
-              <w:rFonts w:asciiTheme="minorHAnsi" w:eastAsiaTheme="minorEastAsia" w:hAnsiTheme="minorHAnsi" w:cstheme="minorBidi"/>
-              <w:b w:val="0"/>
-              <w:noProof/>
-              <w:sz w:val="22"/>
-              <w:szCs w:val="22"/>
-              <w:lang w:val="en-US" w:eastAsia="en-US"/>
-            </w:rPr>
-            <w:tab/>
-          </w:r>
-          <w:r>
-            <w:rPr>
-              <w:noProof/>
-            </w:rPr>
-            <w:t>Resources</w:t>
-          </w:r>
-          <w:r>
-            <w:rPr>
-              <w:noProof/>
-            </w:rPr>
-            <w:tab/>
-          </w:r>
-          <w:r>
-            <w:rPr>
-              <w:noProof/>
-            </w:rPr>
-            <w:fldChar w:fldCharType="begin"/>
-          </w:r>
-          <w:r>
-            <w:rPr>
-              <w:noProof/>
-            </w:rPr>
-            <w:instrText xml:space="preserve"> PAGEREF _Toc470084270 \h </w:instrText>
-          </w:r>
-          <w:r>
-            <w:rPr>
-              <w:noProof/>
-            </w:rPr>
-          </w:r>
-          <w:r>
-            <w:rPr>
-              <w:noProof/>
-            </w:rPr>
-            <w:fldChar w:fldCharType="separate"/>
-          </w:r>
-          <w:r>
-            <w:rPr>
-              <w:noProof/>
-            </w:rPr>
-            <w:t>7</w:t>
           </w:r>
           <w:r>
             <w:rPr>
@@ -1317,14 +1246,14 @@
               <w:noProof/>
               <w:sz w:val="22"/>
               <w:szCs w:val="22"/>
-              <w:lang w:val="en-US" w:eastAsia="en-US"/>
+              <w:lang w:val="en-US" w:eastAsia="ja-JP"/>
             </w:rPr>
           </w:pPr>
           <w:r>
             <w:rPr>
               <w:noProof/>
             </w:rPr>
-            <w:t>3.1.</w:t>
+            <w:t>2.2.</w:t>
           </w:r>
           <w:r>
             <w:rPr>
@@ -1332,7 +1261,7 @@
               <w:noProof/>
               <w:sz w:val="22"/>
               <w:szCs w:val="22"/>
-              <w:lang w:val="en-US" w:eastAsia="en-US"/>
+              <w:lang w:val="en-US" w:eastAsia="ja-JP"/>
             </w:rPr>
             <w:tab/>
           </w:r>
@@ -1340,7 +1269,7 @@
             <w:rPr>
               <w:noProof/>
             </w:rPr>
-            <w:t>CSS Resources</w:t>
+            <w:t>JavaScript Resources</w:t>
           </w:r>
           <w:r>
             <w:rPr>
@@ -1358,7 +1287,7 @@
             <w:rPr>
               <w:noProof/>
             </w:rPr>
-            <w:instrText xml:space="preserve"> PAGEREF _Toc470084271 \h </w:instrText>
+            <w:instrText xml:space="preserve"> PAGEREF _Toc472928837 \h </w:instrText>
           </w:r>
           <w:r>
             <w:rPr>
@@ -1375,86 +1304,7 @@
             <w:rPr>
               <w:noProof/>
             </w:rPr>
-            <w:t>7</w:t>
-          </w:r>
-          <w:r>
-            <w:rPr>
-              <w:noProof/>
-            </w:rPr>
-            <w:fldChar w:fldCharType="end"/>
-          </w:r>
-        </w:p>
-        <w:p>
-          <w:pPr>
-            <w:pStyle w:val="TOC2"/>
-            <w:tabs>
-              <w:tab w:val="left" w:pos="800"/>
-              <w:tab w:val="right" w:leader="dot" w:pos="10450"/>
-            </w:tabs>
-            <w:rPr>
-              <w:rFonts w:asciiTheme="minorHAnsi" w:eastAsiaTheme="minorEastAsia" w:hAnsiTheme="minorHAnsi" w:cstheme="minorBidi"/>
-              <w:noProof/>
-              <w:sz w:val="22"/>
-              <w:szCs w:val="22"/>
-              <w:lang w:val="en-US" w:eastAsia="en-US"/>
-            </w:rPr>
-          </w:pPr>
-          <w:r>
-            <w:rPr>
-              <w:noProof/>
-            </w:rPr>
-            <w:t>3.2.</w:t>
-          </w:r>
-          <w:r>
-            <w:rPr>
-              <w:rFonts w:asciiTheme="minorHAnsi" w:eastAsiaTheme="minorEastAsia" w:hAnsiTheme="minorHAnsi" w:cstheme="minorBidi"/>
-              <w:noProof/>
-              <w:sz w:val="22"/>
-              <w:szCs w:val="22"/>
-              <w:lang w:val="en-US" w:eastAsia="en-US"/>
-            </w:rPr>
-            <w:tab/>
-          </w:r>
-          <w:r>
-            <w:rPr>
-              <w:noProof/>
-            </w:rPr>
-            <w:t>JavaScript Resources</w:t>
-          </w:r>
-          <w:r>
-            <w:rPr>
-              <w:noProof/>
-            </w:rPr>
-            <w:tab/>
-          </w:r>
-          <w:r>
-            <w:rPr>
-              <w:noProof/>
-            </w:rPr>
-            <w:fldChar w:fldCharType="begin"/>
-          </w:r>
-          <w:r>
-            <w:rPr>
-              <w:noProof/>
-            </w:rPr>
-            <w:instrText xml:space="preserve"> PAGEREF _Toc470084272 \h </w:instrText>
-          </w:r>
-          <w:r>
-            <w:rPr>
-              <w:noProof/>
-            </w:rPr>
-          </w:r>
-          <w:r>
-            <w:rPr>
-              <w:noProof/>
-            </w:rPr>
-            <w:fldChar w:fldCharType="separate"/>
-          </w:r>
-          <w:r>
-            <w:rPr>
-              <w:noProof/>
-            </w:rPr>
-            <w:t>7</w:t>
+            <w:t>6</w:t>
           </w:r>
           <w:r>
             <w:rPr>
@@ -1480,12 +1330,12 @@
       <w:pPr>
         <w:pStyle w:val="Heading1"/>
       </w:pPr>
-      <w:bookmarkStart w:id="6" w:name="_Toc470084265"/>
+      <w:bookmarkStart w:id="7" w:name="_Toc472928832"/>
       <w:r>
         <w:lastRenderedPageBreak/>
         <w:t>Component Break-up</w:t>
       </w:r>
-      <w:bookmarkEnd w:id="6"/>
+      <w:bookmarkEnd w:id="7"/>
     </w:p>
     <w:p>
       <w:pPr>
@@ -1494,14 +1344,14 @@
           <w:lang w:val="en-IE"/>
         </w:rPr>
       </w:pPr>
-      <w:bookmarkStart w:id="7" w:name="_Toc470084266"/>
+      <w:bookmarkStart w:id="8" w:name="_Toc472928833"/>
       <w:r>
         <w:rPr>
           <w:lang w:val="en-IE"/>
         </w:rPr>
         <w:t>Component List</w:t>
       </w:r>
-      <w:bookmarkEnd w:id="7"/>
+      <w:bookmarkEnd w:id="8"/>
     </w:p>
     <w:p>
       <w:pPr>
@@ -1660,11 +1510,11 @@
       <w:pPr>
         <w:pStyle w:val="Heading2"/>
       </w:pPr>
-      <w:bookmarkStart w:id="8" w:name="_Toc470084267"/>
+      <w:bookmarkStart w:id="9" w:name="_Toc472928834"/>
       <w:r>
         <w:t>Page Structure</w:t>
       </w:r>
-      <w:bookmarkEnd w:id="8"/>
+      <w:bookmarkEnd w:id="9"/>
     </w:p>
     <w:p>
       <w:pPr>
@@ -1721,7 +1571,7 @@
           <w:rFonts w:ascii="Arial" w:hAnsi="Arial" w:cs="Arial"/>
           <w:noProof/>
           <w:sz w:val="20"/>
-          <w:lang w:val="en-GB" w:eastAsia="en-GB"/>
+          <w:lang w:eastAsia="ja-JP"/>
         </w:rPr>
         <w:drawing>
           <wp:inline distT="0" distB="0" distL="0" distR="0" wp14:anchorId="085944DC" wp14:editId="63B35FEC">
@@ -1817,35 +1667,14 @@
       </w:pPr>
       <w:r>
         <w:rPr>
-          <w:rFonts w:ascii="Arial" w:hAnsi="Arial" w:cs="Arial"/>
-          <w:sz w:val="20"/>
+          <w:noProof/>
           <w:lang w:eastAsia="ja-JP"/>
         </w:rPr>
-        <w:t xml:space="preserve"> </w:t>
-      </w:r>
-    </w:p>
-    <w:p>
-      <w:pPr>
-        <w:pStyle w:val="body1"/>
-        <w:ind w:left="720"/>
-        <w:rPr>
-          <w:rFonts w:ascii="Arial" w:hAnsi="Arial" w:cs="Arial"/>
-          <w:sz w:val="20"/>
-          <w:lang w:eastAsia="ja-JP"/>
-        </w:rPr>
-      </w:pPr>
-      <w:r>
-        <w:rPr>
-          <w:rFonts w:ascii="Arial" w:hAnsi="Arial" w:cs="Arial"/>
-          <w:noProof/>
-          <w:sz w:val="20"/>
-          <w:lang w:val="en-GB" w:eastAsia="en-GB"/>
-        </w:rPr>
         <w:drawing>
-          <wp:inline distT="0" distB="0" distL="0" distR="0" wp14:anchorId="044687C2" wp14:editId="20D2E303">
-            <wp:extent cx="6152515" cy="3944886"/>
+          <wp:inline distT="0" distB="0" distL="0" distR="0" wp14:anchorId="4CB21C15" wp14:editId="67EC2805">
+            <wp:extent cx="6248400" cy="1562735"/>
             <wp:effectExtent l="0" t="0" r="0" b="0"/>
-            <wp:docPr id="3" name="Picture 3" descr="../../../../../Desktop/Screen%20Shot%202016-12-09%20at%2012.16.40%"/>
+            <wp:docPr id="67" name="Picture 67"/>
             <wp:cNvGraphicFramePr>
               <a:graphicFrameLocks xmlns:a="http://schemas.openxmlformats.org/drawingml/2006/main" noChangeAspect="1"/>
             </wp:cNvGraphicFramePr>
@@ -1853,13 +1682,67 @@
               <a:graphicData uri="http://schemas.openxmlformats.org/drawingml/2006/picture">
                 <pic:pic xmlns:pic="http://schemas.openxmlformats.org/drawingml/2006/picture">
                   <pic:nvPicPr>
-                    <pic:cNvPr id="0" name="Picture 2" descr="../../../../../Desktop/Screen%20Shot%202016-12-09%20at%2012.16.40%"/>
+                    <pic:cNvPr id="1" name=""/>
+                    <pic:cNvPicPr/>
+                  </pic:nvPicPr>
+                  <pic:blipFill>
+                    <a:blip r:embed="rId12"/>
+                    <a:stretch>
+                      <a:fillRect/>
+                    </a:stretch>
+                  </pic:blipFill>
+                  <pic:spPr>
+                    <a:xfrm>
+                      <a:off x="0" y="0"/>
+                      <a:ext cx="6248400" cy="1562735"/>
+                    </a:xfrm>
+                    <a:prstGeom prst="rect">
+                      <a:avLst/>
+                    </a:prstGeom>
+                  </pic:spPr>
+                </pic:pic>
+              </a:graphicData>
+            </a:graphic>
+          </wp:inline>
+        </w:drawing>
+      </w:r>
+    </w:p>
+    <w:p>
+      <w:pPr>
+        <w:pStyle w:val="body1"/>
+        <w:ind w:left="720"/>
+        <w:rPr>
+          <w:rFonts w:ascii="Arial" w:hAnsi="Arial" w:cs="Arial"/>
+          <w:sz w:val="20"/>
+          <w:lang w:eastAsia="ja-JP"/>
+        </w:rPr>
+      </w:pPr>
+      <w:r>
+        <w:rPr>
+          <w:rFonts w:ascii="Arial" w:hAnsi="Arial" w:cs="Arial"/>
+          <w:noProof/>
+          <w:sz w:val="20"/>
+          <w:lang w:eastAsia="ja-JP"/>
+        </w:rPr>
+        <w:drawing>
+          <wp:inline distT="0" distB="0" distL="0" distR="0" wp14:anchorId="64E81066" wp14:editId="35CA08C6">
+            <wp:extent cx="6233160" cy="1729740"/>
+            <wp:effectExtent l="0" t="0" r="0" b="3810"/>
+            <wp:docPr id="68" name="Picture 68"/>
+            <wp:cNvGraphicFramePr>
+              <a:graphicFrameLocks xmlns:a="http://schemas.openxmlformats.org/drawingml/2006/main" noChangeAspect="1"/>
+            </wp:cNvGraphicFramePr>
+            <a:graphic xmlns:a="http://schemas.openxmlformats.org/drawingml/2006/main">
+              <a:graphicData uri="http://schemas.openxmlformats.org/drawingml/2006/picture">
+                <pic:pic xmlns:pic="http://schemas.openxmlformats.org/drawingml/2006/picture">
+                  <pic:nvPicPr>
+                    <pic:cNvPr id="0" name="Picture 1"/>
                     <pic:cNvPicPr>
                       <a:picLocks noChangeAspect="1" noChangeArrowheads="1"/>
                     </pic:cNvPicPr>
                   </pic:nvPicPr>
                   <pic:blipFill>
-                    <a:blip r:embed="rId12" cstate="print">
+                    <a:blip r:embed="rId13">
                       <a:extLst>
                         <a:ext uri="{28A0092B-C50C-407E-A947-70E740481C1C}">
                           <a14:useLocalDpi xmlns:a14="http://schemas.microsoft.com/office/drawing/2010/main" val="0"/>
@@ -1874,7 +1757,7 @@
                   <pic:spPr bwMode="auto">
                     <a:xfrm>
                       <a:off x="0" y="0"/>
-                      <a:ext cx="6157976" cy="3948387"/>
+                      <a:ext cx="6233160" cy="1729740"/>
                     </a:xfrm>
                     <a:prstGeom prst="rect">
                       <a:avLst/>
@@ -1901,74 +1784,6 @@
           <w:lang w:eastAsia="ja-JP"/>
         </w:rPr>
       </w:pPr>
-      <w:r>
-        <w:rPr>
-          <w:rFonts w:ascii="Arial" w:hAnsi="Arial" w:cs="Arial"/>
-          <w:noProof/>
-          <w:sz w:val="20"/>
-          <w:lang w:val="en-GB" w:eastAsia="en-GB"/>
-        </w:rPr>
-        <w:lastRenderedPageBreak/>
-        <w:drawing>
-          <wp:inline distT="0" distB="0" distL="0" distR="0" wp14:anchorId="555BB325" wp14:editId="39F4701A">
-            <wp:extent cx="6089650" cy="3912736"/>
-            <wp:effectExtent l="0" t="0" r="6350" b="0"/>
-            <wp:docPr id="4" name="Picture 4" descr="../../../../../Desktop/Screen%20Shot%202016-12-09%20at%2012.16.52%"/>
-            <wp:cNvGraphicFramePr>
-              <a:graphicFrameLocks xmlns:a="http://schemas.openxmlformats.org/drawingml/2006/main" noChangeAspect="1"/>
-            </wp:cNvGraphicFramePr>
-            <a:graphic xmlns:a="http://schemas.openxmlformats.org/drawingml/2006/main">
-              <a:graphicData uri="http://schemas.openxmlformats.org/drawingml/2006/picture">
-                <pic:pic xmlns:pic="http://schemas.openxmlformats.org/drawingml/2006/picture">
-                  <pic:nvPicPr>
-                    <pic:cNvPr id="0" name="Picture 1" descr="../../../../../Desktop/Screen%20Shot%202016-12-09%20at%2012.16.52%"/>
-                    <pic:cNvPicPr>
-                      <a:picLocks noChangeAspect="1" noChangeArrowheads="1"/>
-                    </pic:cNvPicPr>
-                  </pic:nvPicPr>
-                  <pic:blipFill>
-                    <a:blip r:embed="rId13" cstate="print">
-                      <a:extLst>
-                        <a:ext uri="{28A0092B-C50C-407E-A947-70E740481C1C}">
-                          <a14:useLocalDpi xmlns:a14="http://schemas.microsoft.com/office/drawing/2010/main" val="0"/>
-                        </a:ext>
-                      </a:extLst>
-                    </a:blip>
-                    <a:srcRect/>
-                    <a:stretch>
-                      <a:fillRect/>
-                    </a:stretch>
-                  </pic:blipFill>
-                  <pic:spPr bwMode="auto">
-                    <a:xfrm>
-                      <a:off x="0" y="0"/>
-                      <a:ext cx="6095260" cy="3916340"/>
-                    </a:xfrm>
-                    <a:prstGeom prst="rect">
-                      <a:avLst/>
-                    </a:prstGeom>
-                    <a:noFill/>
-                    <a:ln>
-                      <a:noFill/>
-                    </a:ln>
-                  </pic:spPr>
-                </pic:pic>
-              </a:graphicData>
-            </a:graphic>
-          </wp:inline>
-        </w:drawing>
-      </w:r>
-    </w:p>
-    <w:p>
-      <w:pPr>
-        <w:pStyle w:val="body1"/>
-        <w:ind w:left="720"/>
-        <w:rPr>
-          <w:rFonts w:ascii="Arial" w:hAnsi="Arial" w:cs="Arial"/>
-          <w:sz w:val="20"/>
-          <w:lang w:eastAsia="ja-JP"/>
-        </w:rPr>
-      </w:pPr>
     </w:p>
     <w:p>
       <w:pPr>
@@ -2007,7 +1822,7 @@
           <w:rFonts w:ascii="Arial" w:hAnsi="Arial" w:cs="Arial"/>
           <w:noProof/>
           <w:sz w:val="20"/>
-          <w:lang w:val="en-GB" w:eastAsia="en-GB"/>
+          <w:lang w:eastAsia="ja-JP"/>
         </w:rPr>
         <w:drawing>
           <wp:inline distT="0" distB="0" distL="0" distR="0" wp14:anchorId="7373BCD2" wp14:editId="3A1FA732">
@@ -2074,11 +1889,6 @@
     </w:p>
     <w:p>
       <w:pPr>
-        <w:jc w:val="left"/>
-      </w:pPr>
-    </w:p>
-    <w:p>
-      <w:pPr>
         <w:pStyle w:val="body1"/>
         <w:ind w:left="720"/>
         <w:rPr>
@@ -2093,6 +1903,7 @@
           <w:sz w:val="20"/>
           <w:lang w:eastAsia="ja-JP"/>
         </w:rPr>
+        <w:lastRenderedPageBreak/>
         <w:t>Navigation Component’s default setting should have the following values in Content:</w:t>
       </w:r>
     </w:p>
@@ -2108,16 +1919,14 @@
       </w:pPr>
       <w:r>
         <w:rPr>
-          <w:rFonts w:ascii="Arial" w:hAnsi="Arial" w:cs="Arial"/>
           <w:noProof/>
-          <w:sz w:val="20"/>
-          <w:lang w:val="en-GB" w:eastAsia="en-GB"/>
+          <w:lang w:eastAsia="ja-JP"/>
         </w:rPr>
         <w:drawing>
-          <wp:inline distT="0" distB="0" distL="0" distR="0" wp14:anchorId="3374C3F3" wp14:editId="218E0025">
-            <wp:extent cx="6176545" cy="2763518"/>
-            <wp:effectExtent l="0" t="0" r="0" b="5715"/>
-            <wp:docPr id="5" name="Picture 5" descr="../../../../../Desktop/Screen%20Shot%202016-12-09%20at%2012.19.44%"/>
+          <wp:inline distT="0" distB="0" distL="0" distR="0" wp14:anchorId="593E2150" wp14:editId="45C6EF29">
+            <wp:extent cx="5715000" cy="1760220"/>
+            <wp:effectExtent l="0" t="0" r="0" b="0"/>
+            <wp:docPr id="69" name="Picture 69"/>
             <wp:cNvGraphicFramePr>
               <a:graphicFrameLocks xmlns:a="http://schemas.openxmlformats.org/drawingml/2006/main" noChangeAspect="1"/>
             </wp:cNvGraphicFramePr>
@@ -2125,36 +1934,23 @@
               <a:graphicData uri="http://schemas.openxmlformats.org/drawingml/2006/picture">
                 <pic:pic xmlns:pic="http://schemas.openxmlformats.org/drawingml/2006/picture">
                   <pic:nvPicPr>
-                    <pic:cNvPr id="0" name="Picture 3" descr="../../../../../Desktop/Screen%20Shot%202016-12-09%20at%2012.19.44%"/>
-                    <pic:cNvPicPr>
-                      <a:picLocks noChangeAspect="1" noChangeArrowheads="1"/>
-                    </pic:cNvPicPr>
+                    <pic:cNvPr id="1" name=""/>
+                    <pic:cNvPicPr/>
                   </pic:nvPicPr>
                   <pic:blipFill>
-                    <a:blip r:embed="rId15" cstate="print">
-                      <a:extLst>
-                        <a:ext uri="{28A0092B-C50C-407E-A947-70E740481C1C}">
-                          <a14:useLocalDpi xmlns:a14="http://schemas.microsoft.com/office/drawing/2010/main" val="0"/>
-                        </a:ext>
-                      </a:extLst>
-                    </a:blip>
-                    <a:srcRect/>
+                    <a:blip r:embed="rId15"/>
                     <a:stretch>
                       <a:fillRect/>
                     </a:stretch>
                   </pic:blipFill>
-                  <pic:spPr bwMode="auto">
+                  <pic:spPr>
                     <a:xfrm>
                       <a:off x="0" y="0"/>
-                      <a:ext cx="6186258" cy="2767864"/>
+                      <a:ext cx="5715000" cy="1760220"/>
                     </a:xfrm>
                     <a:prstGeom prst="rect">
                       <a:avLst/>
                     </a:prstGeom>
-                    <a:noFill/>
-                    <a:ln>
-                      <a:noFill/>
-                    </a:ln>
                   </pic:spPr>
                 </pic:pic>
               </a:graphicData>
@@ -2170,31 +1966,6 @@
     </w:p>
     <w:p>
       <w:pPr>
-        <w:jc w:val="left"/>
-      </w:pPr>
-    </w:p>
-    <w:p>
-      <w:pPr>
-        <w:jc w:val="left"/>
-      </w:pPr>
-    </w:p>
-    <w:p>
-      <w:pPr>
-        <w:jc w:val="left"/>
-      </w:pPr>
-    </w:p>
-    <w:p>
-      <w:pPr>
-        <w:jc w:val="left"/>
-      </w:pPr>
-    </w:p>
-    <w:p>
-      <w:pPr>
-        <w:jc w:val="left"/>
-      </w:pPr>
-    </w:p>
-    <w:p>
-      <w:pPr>
         <w:pStyle w:val="ListParagraph"/>
         <w:numPr>
           <w:ilvl w:val="0"/>
@@ -2203,7 +1974,6 @@
         <w:jc w:val="left"/>
       </w:pPr>
       <w:r>
-        <w:lastRenderedPageBreak/>
         <w:t>ATM Locator Component</w:t>
       </w:r>
       <w:r>
@@ -2218,7 +1988,7 @@
       <w:r>
         <w:rPr>
           <w:noProof/>
-          <w:lang w:eastAsia="en-GB"/>
+          <w:lang w:val="en-US" w:eastAsia="ja-JP"/>
         </w:rPr>
         <w:drawing>
           <wp:inline distT="0" distB="0" distL="0" distR="0" wp14:anchorId="580A1E51" wp14:editId="7774ED49">
@@ -2294,7 +2064,21 @@
         <w:rPr>
           <w:rFonts w:cs="Arial"/>
         </w:rPr>
-        <w:t>is available for customization; however, user can modify the appearance and behaviour of the component by updating the CSS and Javascript files attached to the component. A</w:t>
+        <w:t xml:space="preserve">is available for customization; however, user can modify the appearance and behaviour of the component by updating the CSS and </w:t>
+      </w:r>
+      <w:proofErr w:type="spellStart"/>
+      <w:r>
+        <w:rPr>
+          <w:rFonts w:cs="Arial"/>
+        </w:rPr>
+        <w:t>Javascript</w:t>
+      </w:r>
+      <w:proofErr w:type="spellEnd"/>
+      <w:r>
+        <w:rPr>
+          <w:rFonts w:cs="Arial"/>
+        </w:rPr>
+        <w:t xml:space="preserve"> files attached to the component. A</w:t>
       </w:r>
       <w:r>
         <w:rPr>
@@ -2324,12 +2108,12 @@
         <w:rPr>
           <w:rFonts w:cs="Arial"/>
           <w:noProof/>
-          <w:lang w:eastAsia="en-GB"/>
+          <w:lang w:val="en-US" w:eastAsia="ja-JP"/>
         </w:rPr>
         <w:drawing>
-          <wp:inline distT="0" distB="0" distL="0" distR="0" wp14:anchorId="318AEE45" wp14:editId="6A5BDF4B">
-            <wp:extent cx="6338570" cy="4419336"/>
-            <wp:effectExtent l="0" t="0" r="11430" b="635"/>
+          <wp:inline distT="0" distB="0" distL="0" distR="0" wp14:anchorId="318AEE45" wp14:editId="4272D2A1">
+            <wp:extent cx="5753100" cy="3467100"/>
+            <wp:effectExtent l="0" t="0" r="0" b="0"/>
             <wp:docPr id="2" name="Picture 2" descr="../../../../../../Desktop/Screen%20Shot%202016-12-27%20at%2011.26."/>
             <wp:cNvGraphicFramePr>
               <a:graphicFrameLocks xmlns:a="http://schemas.openxmlformats.org/drawingml/2006/main" noChangeAspect="1"/>
@@ -2344,7 +2128,7 @@
                     </pic:cNvPicPr>
                   </pic:nvPicPr>
                   <pic:blipFill>
-                    <a:blip r:embed="rId17">
+                    <a:blip r:embed="rId17" cstate="print">
                       <a:extLst>
                         <a:ext uri="{28A0092B-C50C-407E-A947-70E740481C1C}">
                           <a14:useLocalDpi xmlns:a14="http://schemas.microsoft.com/office/drawing/2010/main" val="0"/>
@@ -2359,7 +2143,7 @@
                   <pic:spPr bwMode="auto">
                     <a:xfrm>
                       <a:off x="0" y="0"/>
-                      <a:ext cx="6345517" cy="4424179"/>
+                      <a:ext cx="5769782" cy="3477153"/>
                     </a:xfrm>
                     <a:prstGeom prst="rect">
                       <a:avLst/>
@@ -2403,7 +2187,35 @@
         <w:rPr>
           <w:rFonts w:cs="Arial"/>
         </w:rPr>
-        <w:t xml:space="preserve">provides 2 lists of files, CSS and Javascript, for user to customize. User can add, remove or rearrange files in list via control buttons on the right corner of each file. Following is the default supporting CSS and Javascript files; changing any of them will lead to malfunction of the component so it is recommended to consult the TeamSite </w:t>
+        <w:t xml:space="preserve">provides 2 lists of files, CSS and </w:t>
+      </w:r>
+      <w:proofErr w:type="spellStart"/>
+      <w:r>
+        <w:rPr>
+          <w:rFonts w:cs="Arial"/>
+        </w:rPr>
+        <w:t>Javascript</w:t>
+      </w:r>
+      <w:proofErr w:type="spellEnd"/>
+      <w:r>
+        <w:rPr>
+          <w:rFonts w:cs="Arial"/>
+        </w:rPr>
+        <w:t xml:space="preserve">, for user to customize. User can add, remove or rearrange files in list via control buttons on the right corner of each file. Following is the default supporting CSS and </w:t>
+      </w:r>
+      <w:proofErr w:type="spellStart"/>
+      <w:r>
+        <w:rPr>
+          <w:rFonts w:cs="Arial"/>
+        </w:rPr>
+        <w:t>Javascript</w:t>
+      </w:r>
+      <w:proofErr w:type="spellEnd"/>
+      <w:r>
+        <w:rPr>
+          <w:rFonts w:cs="Arial"/>
+        </w:rPr>
+        <w:t xml:space="preserve"> files; changing any of them will lead to malfunction of the component so it is recommended to consult the TeamSite </w:t>
       </w:r>
       <w:r>
         <w:rPr>
@@ -2416,15 +2228,7 @@
         <w:rPr>
           <w:rFonts w:cs="Arial"/>
         </w:rPr>
-        <w:t xml:space="preserve"> or a user with proficiency on front-end development</w:t>
-      </w:r>
-      <w:bookmarkStart w:id="9" w:name="_GoBack"/>
-      <w:bookmarkEnd w:id="9"/>
-      <w:r>
-        <w:rPr>
-          <w:rFonts w:cs="Arial"/>
-        </w:rPr>
-        <w:t>.</w:t>
+        <w:t xml:space="preserve"> or a user with proficiency on front-end development.</w:t>
       </w:r>
     </w:p>
     <w:p>
@@ -2466,13 +2270,57 @@
         <w:t xml:space="preserve">- </w:t>
       </w:r>
       <w:r>
-        <w:t>&lt;wa-path&gt;/</w:t>
-      </w:r>
+        <w:t>&lt;</w:t>
+      </w:r>
+      <w:proofErr w:type="spellStart"/>
+      <w:r>
+        <w:t>wa</w:t>
+      </w:r>
+      <w:proofErr w:type="spellEnd"/>
+      <w:r>
+        <w:t>-path&gt;/</w:t>
+      </w:r>
+      <w:proofErr w:type="spellStart"/>
       <w:r>
         <w:rPr>
           <w:rFonts w:cs="Arial"/>
         </w:rPr>
-        <w:t>iwov-resources/css/uob-atm/desktopUOBmap.css</w:t>
+        <w:t>iwov</w:t>
+      </w:r>
+      <w:proofErr w:type="spellEnd"/>
+      <w:r>
+        <w:rPr>
+          <w:rFonts w:cs="Arial"/>
+        </w:rPr>
+        <w:t>-resources/</w:t>
+      </w:r>
+      <w:proofErr w:type="spellStart"/>
+      <w:r>
+        <w:rPr>
+          <w:rFonts w:cs="Arial"/>
+        </w:rPr>
+        <w:t>css</w:t>
+      </w:r>
+      <w:proofErr w:type="spellEnd"/>
+      <w:r>
+        <w:rPr>
+          <w:rFonts w:cs="Arial"/>
+        </w:rPr>
+        <w:t>/</w:t>
+      </w:r>
+      <w:proofErr w:type="spellStart"/>
+      <w:r>
+        <w:rPr>
+          <w:rFonts w:cs="Arial"/>
+        </w:rPr>
+        <w:t>uob-atm</w:t>
+      </w:r>
+      <w:proofErr w:type="spellEnd"/>
+      <w:r>
+        <w:rPr>
+          <w:rFonts w:cs="Arial"/>
+        </w:rPr>
+        <w:t>/desktopUOBmap.css</w:t>
       </w:r>
     </w:p>
     <w:p>
@@ -2484,17 +2332,45 @@
         <w:rPr>
           <w:rFonts w:cs="Arial"/>
         </w:rPr>
-        <w:lastRenderedPageBreak/>
         <w:t xml:space="preserve">- </w:t>
       </w:r>
       <w:r>
-        <w:t>&lt;wa-path</w:t>
-      </w:r>
-      <w:r>
-        <w:t>&gt;</w:t>
-      </w:r>
-      <w:r>
-        <w:t>/iwov-resources/css/uob-atm/mobileUOBmap.css</w:t>
+        <w:t>&lt;</w:t>
+      </w:r>
+      <w:proofErr w:type="spellStart"/>
+      <w:r>
+        <w:t>wa</w:t>
+      </w:r>
+      <w:proofErr w:type="spellEnd"/>
+      <w:r>
+        <w:t>-path&gt;</w:t>
+      </w:r>
+      <w:r>
+        <w:t>/</w:t>
+      </w:r>
+      <w:proofErr w:type="spellStart"/>
+      <w:r>
+        <w:t>iwov</w:t>
+      </w:r>
+      <w:proofErr w:type="spellEnd"/>
+      <w:r>
+        <w:t>-resources/</w:t>
+      </w:r>
+      <w:proofErr w:type="spellStart"/>
+      <w:r>
+        <w:t>css</w:t>
+      </w:r>
+      <w:proofErr w:type="spellEnd"/>
+      <w:r>
+        <w:t>/</w:t>
+      </w:r>
+      <w:proofErr w:type="spellStart"/>
+      <w:r>
+        <w:t>uob-atm</w:t>
+      </w:r>
+      <w:proofErr w:type="spellEnd"/>
+      <w:r>
+        <w:t>/mobileUOBmap.css</w:t>
       </w:r>
     </w:p>
     <w:p>
@@ -2509,10 +2385,39 @@
         <w:t xml:space="preserve">- </w:t>
       </w:r>
       <w:r>
-        <w:t>&lt;wa-path&gt;/</w:t>
-      </w:r>
-      <w:r>
-        <w:t>iwov-resources/css/uob-atm/printUOBmap.css</w:t>
+        <w:t>&lt;</w:t>
+      </w:r>
+      <w:proofErr w:type="spellStart"/>
+      <w:r>
+        <w:t>wa</w:t>
+      </w:r>
+      <w:proofErr w:type="spellEnd"/>
+      <w:r>
+        <w:t>-path&gt;/</w:t>
+      </w:r>
+      <w:proofErr w:type="spellStart"/>
+      <w:r>
+        <w:t>iwov</w:t>
+      </w:r>
+      <w:proofErr w:type="spellEnd"/>
+      <w:r>
+        <w:t>-resources/</w:t>
+      </w:r>
+      <w:proofErr w:type="spellStart"/>
+      <w:r>
+        <w:t>css</w:t>
+      </w:r>
+      <w:proofErr w:type="spellEnd"/>
+      <w:r>
+        <w:t>/</w:t>
+      </w:r>
+      <w:proofErr w:type="spellStart"/>
+      <w:r>
+        <w:t>uob-atm</w:t>
+      </w:r>
+      <w:proofErr w:type="spellEnd"/>
+      <w:r>
+        <w:t>/printUOBmap.css</w:t>
       </w:r>
     </w:p>
     <w:p>
@@ -2527,7 +2432,15 @@
         <w:jc w:val="left"/>
       </w:pPr>
       <w:r>
-        <w:t>List of default Javascript files:</w:t>
+        <w:t xml:space="preserve">List of default </w:t>
+      </w:r>
+      <w:proofErr w:type="spellStart"/>
+      <w:r>
+        <w:t>Javascript</w:t>
+      </w:r>
+      <w:proofErr w:type="spellEnd"/>
+      <w:r>
+        <w:t xml:space="preserve"> files:</w:t>
       </w:r>
     </w:p>
     <w:p>
@@ -2536,13 +2449,39 @@
         <w:jc w:val="left"/>
       </w:pPr>
       <w:r>
-        <w:t xml:space="preserve">- </w:t>
-      </w:r>
-      <w:r>
-        <w:t>&lt;wa-path&gt;/</w:t>
-      </w:r>
-      <w:r>
-        <w:t>iwov-resources/js/uob-atm/jquery-ui-1.10.3.uobmap.js</w:t>
+        <w:t>- &lt;</w:t>
+      </w:r>
+      <w:proofErr w:type="spellStart"/>
+      <w:r>
+        <w:t>wa</w:t>
+      </w:r>
+      <w:proofErr w:type="spellEnd"/>
+      <w:r>
+        <w:t>-path&gt;/</w:t>
+      </w:r>
+      <w:proofErr w:type="spellStart"/>
+      <w:r>
+        <w:t>iwov</w:t>
+      </w:r>
+      <w:proofErr w:type="spellEnd"/>
+      <w:r>
+        <w:t>-resources/</w:t>
+      </w:r>
+      <w:proofErr w:type="spellStart"/>
+      <w:r>
+        <w:t>js</w:t>
+      </w:r>
+      <w:proofErr w:type="spellEnd"/>
+      <w:r>
+        <w:t>/</w:t>
+      </w:r>
+      <w:proofErr w:type="spellStart"/>
+      <w:r>
+        <w:t>uob-atm</w:t>
+      </w:r>
+      <w:proofErr w:type="spellEnd"/>
+      <w:r>
+        <w:t>/jquery-ui-1.10.3.uobmap.js</w:t>
       </w:r>
     </w:p>
     <w:p>
@@ -2551,10 +2490,39 @@
         <w:jc w:val="left"/>
       </w:pPr>
       <w:r>
-        <w:t>- &lt;wa-path&gt;/</w:t>
-      </w:r>
-      <w:r>
-        <w:t>iwov-resources/js/uob-atm/jquery.slimscroll.uobmap.js</w:t>
+        <w:t>- &lt;</w:t>
+      </w:r>
+      <w:proofErr w:type="spellStart"/>
+      <w:r>
+        <w:t>wa</w:t>
+      </w:r>
+      <w:proofErr w:type="spellEnd"/>
+      <w:r>
+        <w:t>-path&gt;/</w:t>
+      </w:r>
+      <w:proofErr w:type="spellStart"/>
+      <w:r>
+        <w:t>iwov</w:t>
+      </w:r>
+      <w:proofErr w:type="spellEnd"/>
+      <w:r>
+        <w:t>-resources/</w:t>
+      </w:r>
+      <w:proofErr w:type="spellStart"/>
+      <w:r>
+        <w:t>js</w:t>
+      </w:r>
+      <w:proofErr w:type="spellEnd"/>
+      <w:r>
+        <w:t>/</w:t>
+      </w:r>
+      <w:proofErr w:type="spellStart"/>
+      <w:r>
+        <w:t>uob-atm</w:t>
+      </w:r>
+      <w:proofErr w:type="spellEnd"/>
+      <w:r>
+        <w:t>/jquery.slimscroll.uobmap.js</w:t>
       </w:r>
     </w:p>
     <w:p>
@@ -2563,10 +2531,39 @@
         <w:jc w:val="left"/>
       </w:pPr>
       <w:r>
-        <w:t>- &lt;wa-path&gt;/</w:t>
-      </w:r>
-      <w:r>
-        <w:t>iwov-resources/js/uob-atm/jScrollPane.uobmap.js</w:t>
+        <w:t>- &lt;</w:t>
+      </w:r>
+      <w:proofErr w:type="spellStart"/>
+      <w:r>
+        <w:t>wa</w:t>
+      </w:r>
+      <w:proofErr w:type="spellEnd"/>
+      <w:r>
+        <w:t>-path&gt;/</w:t>
+      </w:r>
+      <w:proofErr w:type="spellStart"/>
+      <w:r>
+        <w:t>iwov</w:t>
+      </w:r>
+      <w:proofErr w:type="spellEnd"/>
+      <w:r>
+        <w:t>-resources/</w:t>
+      </w:r>
+      <w:proofErr w:type="spellStart"/>
+      <w:r>
+        <w:t>js</w:t>
+      </w:r>
+      <w:proofErr w:type="spellEnd"/>
+      <w:r>
+        <w:t>/</w:t>
+      </w:r>
+      <w:proofErr w:type="spellStart"/>
+      <w:r>
+        <w:t>uob-atm</w:t>
+      </w:r>
+      <w:proofErr w:type="spellEnd"/>
+      <w:r>
+        <w:t>/jScrollPane.uobmap.js</w:t>
       </w:r>
     </w:p>
     <w:p>
@@ -2575,10 +2572,39 @@
         <w:jc w:val="left"/>
       </w:pPr>
       <w:r>
-        <w:t>- &lt;wa-path&gt;/</w:t>
-      </w:r>
-      <w:r>
-        <w:t>iwov-resources/js/uob-atm/markerclusterer.uobmap.js</w:t>
+        <w:t>- &lt;</w:t>
+      </w:r>
+      <w:proofErr w:type="spellStart"/>
+      <w:r>
+        <w:t>wa</w:t>
+      </w:r>
+      <w:proofErr w:type="spellEnd"/>
+      <w:r>
+        <w:t>-path&gt;/</w:t>
+      </w:r>
+      <w:proofErr w:type="spellStart"/>
+      <w:r>
+        <w:t>iwov</w:t>
+      </w:r>
+      <w:proofErr w:type="spellEnd"/>
+      <w:r>
+        <w:t>-resources/</w:t>
+      </w:r>
+      <w:proofErr w:type="spellStart"/>
+      <w:r>
+        <w:t>js</w:t>
+      </w:r>
+      <w:proofErr w:type="spellEnd"/>
+      <w:r>
+        <w:t>/</w:t>
+      </w:r>
+      <w:proofErr w:type="spellStart"/>
+      <w:r>
+        <w:t>uob-atm</w:t>
+      </w:r>
+      <w:proofErr w:type="spellEnd"/>
+      <w:r>
+        <w:t>/markerclusterer.uobmap.js</w:t>
       </w:r>
       <w:r>
         <w:rPr>
@@ -2587,10 +2613,39 @@
         <w:br/>
       </w:r>
       <w:r>
-        <w:t>- &lt;wa-path&gt;/</w:t>
-      </w:r>
-      <w:r>
-        <w:t>iwov-resources/js/uob-atm/data_sg.uobmap.js</w:t>
+        <w:t>- &lt;</w:t>
+      </w:r>
+      <w:proofErr w:type="spellStart"/>
+      <w:r>
+        <w:t>wa</w:t>
+      </w:r>
+      <w:proofErr w:type="spellEnd"/>
+      <w:r>
+        <w:t>-path&gt;/</w:t>
+      </w:r>
+      <w:proofErr w:type="spellStart"/>
+      <w:r>
+        <w:t>iwov</w:t>
+      </w:r>
+      <w:proofErr w:type="spellEnd"/>
+      <w:r>
+        <w:t>-resources/</w:t>
+      </w:r>
+      <w:proofErr w:type="spellStart"/>
+      <w:r>
+        <w:t>js</w:t>
+      </w:r>
+      <w:proofErr w:type="spellEnd"/>
+      <w:r>
+        <w:t>/</w:t>
+      </w:r>
+      <w:proofErr w:type="spellStart"/>
+      <w:r>
+        <w:t>uob-atm</w:t>
+      </w:r>
+      <w:proofErr w:type="spellEnd"/>
+      <w:r>
+        <w:t>/data_sg.uobmap.js</w:t>
       </w:r>
     </w:p>
     <w:p>
@@ -2599,10 +2654,39 @@
         <w:jc w:val="left"/>
       </w:pPr>
       <w:r>
-        <w:t>- &lt;wa-path&gt;/</w:t>
-      </w:r>
-      <w:r>
-        <w:t>iwov-resources/js/uob-atm/uobmap.uobmap.js</w:t>
+        <w:t>- &lt;</w:t>
+      </w:r>
+      <w:proofErr w:type="spellStart"/>
+      <w:r>
+        <w:t>wa</w:t>
+      </w:r>
+      <w:proofErr w:type="spellEnd"/>
+      <w:r>
+        <w:t>-path&gt;/</w:t>
+      </w:r>
+      <w:proofErr w:type="spellStart"/>
+      <w:r>
+        <w:t>iwov</w:t>
+      </w:r>
+      <w:proofErr w:type="spellEnd"/>
+      <w:r>
+        <w:t>-resources/</w:t>
+      </w:r>
+      <w:proofErr w:type="spellStart"/>
+      <w:r>
+        <w:t>js</w:t>
+      </w:r>
+      <w:proofErr w:type="spellEnd"/>
+      <w:r>
+        <w:t>/</w:t>
+      </w:r>
+      <w:proofErr w:type="spellStart"/>
+      <w:r>
+        <w:t>uob-atm</w:t>
+      </w:r>
+      <w:proofErr w:type="spellEnd"/>
+      <w:r>
+        <w:t>/uobmap.uobmap.js</w:t>
       </w:r>
     </w:p>
     <w:p>
@@ -2611,10 +2695,39 @@
         <w:jc w:val="left"/>
       </w:pPr>
       <w:r>
-        <w:t>- &lt;wa-path&gt;/</w:t>
-      </w:r>
-      <w:r>
-        <w:t>iwov-resources/js/uob-atm/main.uobmap.js</w:t>
+        <w:t>- &lt;</w:t>
+      </w:r>
+      <w:proofErr w:type="spellStart"/>
+      <w:r>
+        <w:t>wa</w:t>
+      </w:r>
+      <w:proofErr w:type="spellEnd"/>
+      <w:r>
+        <w:t>-path&gt;/</w:t>
+      </w:r>
+      <w:proofErr w:type="spellStart"/>
+      <w:r>
+        <w:t>iwov</w:t>
+      </w:r>
+      <w:proofErr w:type="spellEnd"/>
+      <w:r>
+        <w:t>-resources/</w:t>
+      </w:r>
+      <w:proofErr w:type="spellStart"/>
+      <w:r>
+        <w:t>js</w:t>
+      </w:r>
+      <w:proofErr w:type="spellEnd"/>
+      <w:r>
+        <w:t>/</w:t>
+      </w:r>
+      <w:proofErr w:type="spellStart"/>
+      <w:r>
+        <w:t>uob-atm</w:t>
+      </w:r>
+      <w:proofErr w:type="spellEnd"/>
+      <w:r>
+        <w:t>/main.uobmap.js</w:t>
       </w:r>
     </w:p>
     <w:p>
@@ -2626,10 +2739,39 @@
         </w:rPr>
       </w:pPr>
       <w:r>
-        <w:t>- &lt;wa-path&gt;/</w:t>
-      </w:r>
-      <w:r>
-        <w:t>iwov-resources/js/uob-atm/map.uobmap.js</w:t>
+        <w:t>- &lt;</w:t>
+      </w:r>
+      <w:proofErr w:type="spellStart"/>
+      <w:r>
+        <w:t>wa</w:t>
+      </w:r>
+      <w:proofErr w:type="spellEnd"/>
+      <w:r>
+        <w:t>-path&gt;/</w:t>
+      </w:r>
+      <w:proofErr w:type="spellStart"/>
+      <w:r>
+        <w:t>iwov</w:t>
+      </w:r>
+      <w:proofErr w:type="spellEnd"/>
+      <w:r>
+        <w:t>-resources/</w:t>
+      </w:r>
+      <w:proofErr w:type="spellStart"/>
+      <w:r>
+        <w:t>js</w:t>
+      </w:r>
+      <w:proofErr w:type="spellEnd"/>
+      <w:r>
+        <w:t>/</w:t>
+      </w:r>
+      <w:proofErr w:type="spellStart"/>
+      <w:r>
+        <w:t>uob-atm</w:t>
+      </w:r>
+      <w:proofErr w:type="spellEnd"/>
+      <w:r>
+        <w:t>/map.uobmap.js</w:t>
       </w:r>
     </w:p>
     <w:p>
@@ -2645,7 +2787,105 @@
           <w:rFonts w:cs="Arial"/>
         </w:rPr>
         <w:br/>
-        <w:t xml:space="preserve">Because is an XSL type component. Changes to the component must be done directly to the xsl file that the component uses for reference on TeamSite CCpro. This xsl file can be found on &lt;wa-path&gt;/iw/xsl/atmlocator/atmlocator.xsl. Wrong changed to this file will lead to malfunction of the whole component so it is recommended that this file be edited only by the TeamSite </w:t>
+        <w:t xml:space="preserve">Because is an XSL type component. Changes to the component must be done directly to the </w:t>
+      </w:r>
+      <w:proofErr w:type="spellStart"/>
+      <w:r>
+        <w:rPr>
+          <w:rFonts w:cs="Arial"/>
+        </w:rPr>
+        <w:t>xsl</w:t>
+      </w:r>
+      <w:proofErr w:type="spellEnd"/>
+      <w:r>
+        <w:rPr>
+          <w:rFonts w:cs="Arial"/>
+        </w:rPr>
+        <w:t xml:space="preserve"> file that the component uses for reference on TeamSite </w:t>
+      </w:r>
+      <w:proofErr w:type="spellStart"/>
+      <w:r>
+        <w:rPr>
+          <w:rFonts w:cs="Arial"/>
+        </w:rPr>
+        <w:t>CCpro</w:t>
+      </w:r>
+      <w:proofErr w:type="spellEnd"/>
+      <w:r>
+        <w:rPr>
+          <w:rFonts w:cs="Arial"/>
+        </w:rPr>
+        <w:t xml:space="preserve">. This </w:t>
+      </w:r>
+      <w:proofErr w:type="spellStart"/>
+      <w:r>
+        <w:rPr>
+          <w:rFonts w:cs="Arial"/>
+        </w:rPr>
+        <w:t>xsl</w:t>
+      </w:r>
+      <w:proofErr w:type="spellEnd"/>
+      <w:r>
+        <w:rPr>
+          <w:rFonts w:cs="Arial"/>
+        </w:rPr>
+        <w:t xml:space="preserve"> file can be found on &lt;</w:t>
+      </w:r>
+      <w:proofErr w:type="spellStart"/>
+      <w:r>
+        <w:rPr>
+          <w:rFonts w:cs="Arial"/>
+        </w:rPr>
+        <w:t>wa</w:t>
+      </w:r>
+      <w:proofErr w:type="spellEnd"/>
+      <w:r>
+        <w:rPr>
+          <w:rFonts w:cs="Arial"/>
+        </w:rPr>
+        <w:t>-path&gt;/</w:t>
+      </w:r>
+      <w:proofErr w:type="spellStart"/>
+      <w:r>
+        <w:rPr>
+          <w:rFonts w:cs="Arial"/>
+        </w:rPr>
+        <w:t>iw</w:t>
+      </w:r>
+      <w:proofErr w:type="spellEnd"/>
+      <w:r>
+        <w:rPr>
+          <w:rFonts w:cs="Arial"/>
+        </w:rPr>
+        <w:t>/</w:t>
+      </w:r>
+      <w:proofErr w:type="spellStart"/>
+      <w:r>
+        <w:rPr>
+          <w:rFonts w:cs="Arial"/>
+        </w:rPr>
+        <w:t>xsl</w:t>
+      </w:r>
+      <w:proofErr w:type="spellEnd"/>
+      <w:r>
+        <w:rPr>
+          <w:rFonts w:cs="Arial"/>
+        </w:rPr>
+        <w:t>/</w:t>
+      </w:r>
+      <w:proofErr w:type="spellStart"/>
+      <w:r>
+        <w:rPr>
+          <w:rFonts w:cs="Arial"/>
+        </w:rPr>
+        <w:t>atmlocator</w:t>
+      </w:r>
+      <w:proofErr w:type="spellEnd"/>
+      <w:r>
+        <w:rPr>
+          <w:rFonts w:cs="Arial"/>
+        </w:rPr>
+        <w:t xml:space="preserve">/atmlocator.xsl. Wrong changed to this file will lead to malfunction of the whole component so it is recommended that this file be edited only by the TeamSite </w:t>
       </w:r>
       <w:r>
         <w:rPr>
@@ -2690,7 +2930,7 @@
       <w:r>
         <w:rPr>
           <w:noProof/>
-          <w:lang w:eastAsia="en-GB"/>
+          <w:lang w:val="en-US" w:eastAsia="ja-JP"/>
         </w:rPr>
         <w:drawing>
           <wp:inline distT="0" distB="0" distL="0" distR="0" wp14:anchorId="172747D9" wp14:editId="21735376">
@@ -2797,7 +3037,7 @@
       <w:r>
         <w:rPr>
           <w:noProof/>
-          <w:lang w:val="en-GB" w:eastAsia="en-GB"/>
+          <w:lang w:eastAsia="ja-JP"/>
         </w:rPr>
         <w:drawing>
           <wp:inline distT="0" distB="0" distL="0" distR="0" wp14:anchorId="337F2D24" wp14:editId="30F38676">
@@ -2858,54 +3098,65 @@
       <w:pPr>
         <w:pStyle w:val="Heading1"/>
       </w:pPr>
-      <w:bookmarkStart w:id="12" w:name="_Toc470084269"/>
+      <w:bookmarkStart w:id="12" w:name="_Toc472928835"/>
       <w:r>
         <w:lastRenderedPageBreak/>
         <w:t>ATM-Locator</w:t>
       </w:r>
-      <w:bookmarkStart w:id="13" w:name="_Toc470084270"/>
       <w:bookmarkEnd w:id="11"/>
+      <w:r>
+        <w:t xml:space="preserve"> </w:t>
+      </w:r>
+      <w:r>
+        <w:t>Resources</w:t>
+      </w:r>
       <w:bookmarkEnd w:id="12"/>
+    </w:p>
+    <w:p>
+      <w:r>
+        <w:t>This section provides a list of the necessary resources</w:t>
+      </w:r>
+      <w:r>
+        <w:t xml:space="preserve"> (CSS &amp; JavaScript) to create an ATM Branch and Locator </w:t>
+      </w:r>
+      <w:r>
+        <w:t xml:space="preserve">template. On how to create a template please refer to the </w:t>
+      </w:r>
+      <w:proofErr w:type="spellStart"/>
+      <w:r>
+        <w:t>User_Guide-Home_Page</w:t>
+      </w:r>
+      <w:proofErr w:type="spellEnd"/>
+      <w:r>
+        <w:t>.</w:t>
+      </w:r>
+    </w:p>
+    <w:p/>
+    <w:p>
+      <w:pPr>
+        <w:pStyle w:val="Heading2"/>
+      </w:pPr>
+      <w:bookmarkStart w:id="13" w:name="_Toc472928836"/>
+      <w:r>
+        <w:t>CSS Resources</w:t>
+      </w:r>
+      <w:bookmarkEnd w:id="13"/>
+    </w:p>
+    <w:p>
+      <w:pPr>
+        <w:jc w:val="left"/>
+      </w:pPr>
+      <w:r>
+        <w:t>The</w:t>
+      </w:r>
       <w:r>
         <w:t xml:space="preserve"> </w:t>
       </w:r>
-      <w:r>
-        <w:t>Resources</w:t>
-      </w:r>
-      <w:bookmarkEnd w:id="13"/>
-    </w:p>
-    <w:p>
-      <w:r>
-        <w:t>This section provides a list of the necessary resources</w:t>
-      </w:r>
-      <w:r>
-        <w:t xml:space="preserve"> (CSS &amp; JavaScript) to create an ATM Branch and Locator </w:t>
-      </w:r>
-      <w:r>
-        <w:t>template. On how to create a template please refer to the User_Guide-Home_Page.</w:t>
-      </w:r>
-    </w:p>
-    <w:p/>
-    <w:p>
-      <w:pPr>
-        <w:pStyle w:val="Heading2"/>
-      </w:pPr>
-      <w:bookmarkStart w:id="14" w:name="_Toc470084271"/>
-      <w:r>
-        <w:t>CSS Resources</w:t>
-      </w:r>
-      <w:bookmarkEnd w:id="14"/>
-    </w:p>
-    <w:p>
-      <w:pPr>
-        <w:jc w:val="left"/>
-      </w:pPr>
-      <w:r>
-        <w:t>The</w:t>
-      </w:r>
-      <w:r>
-        <w:t xml:space="preserve"> css</w:t>
-      </w:r>
+      <w:proofErr w:type="spellStart"/>
+      <w:r>
+        <w:t>css</w:t>
+      </w:r>
+      <w:proofErr w:type="spellEnd"/>
       <w:r>
         <w:t xml:space="preserve"> resources for the </w:t>
       </w:r>
@@ -3000,10 +3251,34 @@
               <w:jc w:val="left"/>
             </w:pPr>
             <w:r>
-              <w:t>&lt;wa-path&gt;/iw</w:t>
-            </w:r>
-            <w:r>
-              <w:t>ov-resources/css/</w:t>
+              <w:t>&lt;</w:t>
+            </w:r>
+            <w:proofErr w:type="spellStart"/>
+            <w:r>
+              <w:t>wa</w:t>
+            </w:r>
+            <w:proofErr w:type="spellEnd"/>
+            <w:r>
+              <w:t>-path&gt;/</w:t>
+            </w:r>
+            <w:proofErr w:type="spellStart"/>
+            <w:r>
+              <w:t>iw</w:t>
+            </w:r>
+            <w:r>
+              <w:t>ov</w:t>
+            </w:r>
+            <w:proofErr w:type="spellEnd"/>
+            <w:r>
+              <w:t>-resources/</w:t>
+            </w:r>
+            <w:proofErr w:type="spellStart"/>
+            <w:r>
+              <w:t>css</w:t>
+            </w:r>
+            <w:proofErr w:type="spellEnd"/>
+            <w:r>
+              <w:t>/</w:t>
             </w:r>
             <w:r>
               <w:t>bootstrap.min.css</w:t>
@@ -3037,10 +3312,34 @@
               <w:jc w:val="left"/>
             </w:pPr>
             <w:r>
-              <w:t>&lt;wa-path&gt;/iw</w:t>
-            </w:r>
-            <w:r>
-              <w:t>ov-resources/css/</w:t>
+              <w:t>&lt;</w:t>
+            </w:r>
+            <w:proofErr w:type="spellStart"/>
+            <w:r>
+              <w:t>wa</w:t>
+            </w:r>
+            <w:proofErr w:type="spellEnd"/>
+            <w:r>
+              <w:t>-path&gt;/</w:t>
+            </w:r>
+            <w:proofErr w:type="spellStart"/>
+            <w:r>
+              <w:t>iw</w:t>
+            </w:r>
+            <w:r>
+              <w:t>ov</w:t>
+            </w:r>
+            <w:proofErr w:type="spellEnd"/>
+            <w:r>
+              <w:t>-resources/</w:t>
+            </w:r>
+            <w:proofErr w:type="spellStart"/>
+            <w:r>
+              <w:t>css</w:t>
+            </w:r>
+            <w:proofErr w:type="spellEnd"/>
+            <w:r>
+              <w:t>/</w:t>
             </w:r>
             <w:r>
               <w:t>style.css</w:t>
@@ -3076,7 +3375,31 @@
               <w:jc w:val="left"/>
             </w:pPr>
             <w:r>
-              <w:t>&lt;wa-path&gt;/iwov-resources/css/desktop-style.css</w:t>
+              <w:t>&lt;</w:t>
+            </w:r>
+            <w:proofErr w:type="spellStart"/>
+            <w:r>
+              <w:t>wa</w:t>
+            </w:r>
+            <w:proofErr w:type="spellEnd"/>
+            <w:r>
+              <w:t>-path&gt;/</w:t>
+            </w:r>
+            <w:proofErr w:type="spellStart"/>
+            <w:r>
+              <w:t>iwov</w:t>
+            </w:r>
+            <w:proofErr w:type="spellEnd"/>
+            <w:r>
+              <w:t>-resources/</w:t>
+            </w:r>
+            <w:proofErr w:type="spellStart"/>
+            <w:r>
+              <w:t>css</w:t>
+            </w:r>
+            <w:proofErr w:type="spellEnd"/>
+            <w:r>
+              <w:t>/desktop-style.css</w:t>
             </w:r>
           </w:p>
         </w:tc>
@@ -3109,8 +3432,29 @@
               <w:jc w:val="left"/>
             </w:pPr>
             <w:r>
-              <w:t>&lt;wa-path&gt;/iwov-resources/css</w:t>
-            </w:r>
+              <w:t>&lt;</w:t>
+            </w:r>
+            <w:proofErr w:type="spellStart"/>
+            <w:r>
+              <w:t>wa</w:t>
+            </w:r>
+            <w:proofErr w:type="spellEnd"/>
+            <w:r>
+              <w:t>-path&gt;/</w:t>
+            </w:r>
+            <w:proofErr w:type="spellStart"/>
+            <w:r>
+              <w:t>iwov</w:t>
+            </w:r>
+            <w:proofErr w:type="spellEnd"/>
+            <w:r>
+              <w:t>-resources/</w:t>
+            </w:r>
+            <w:proofErr w:type="spellStart"/>
+            <w:r>
+              <w:t>css</w:t>
+            </w:r>
+            <w:proofErr w:type="spellEnd"/>
             <w:r>
               <w:t>/</w:t>
             </w:r>
@@ -3148,8 +3492,29 @@
               <w:jc w:val="left"/>
             </w:pPr>
             <w:r>
-              <w:t>&lt;wa-path&gt;/iwov-resources/css</w:t>
-            </w:r>
+              <w:t>&lt;</w:t>
+            </w:r>
+            <w:proofErr w:type="spellStart"/>
+            <w:r>
+              <w:t>wa</w:t>
+            </w:r>
+            <w:proofErr w:type="spellEnd"/>
+            <w:r>
+              <w:t>-path&gt;/</w:t>
+            </w:r>
+            <w:proofErr w:type="spellStart"/>
+            <w:r>
+              <w:t>iwov</w:t>
+            </w:r>
+            <w:proofErr w:type="spellEnd"/>
+            <w:r>
+              <w:t>-resources/</w:t>
+            </w:r>
+            <w:proofErr w:type="spellStart"/>
+            <w:r>
+              <w:t>css</w:t>
+            </w:r>
+            <w:proofErr w:type="spellEnd"/>
             <w:r>
               <w:t>/mobile-</w:t>
             </w:r>
@@ -3182,11 +3547,11 @@
       <w:pPr>
         <w:pStyle w:val="Heading2"/>
       </w:pPr>
-      <w:bookmarkStart w:id="15" w:name="_Toc470084272"/>
+      <w:bookmarkStart w:id="14" w:name="_Toc472928837"/>
       <w:r>
         <w:t>JavaScript Resources</w:t>
       </w:r>
-      <w:bookmarkEnd w:id="15"/>
+      <w:bookmarkEnd w:id="14"/>
     </w:p>
     <w:p>
       <w:r>
@@ -3276,10 +3641,31 @@
               <w:jc w:val="left"/>
             </w:pPr>
             <w:r>
-              <w:t>&lt;wa-path&gt;/</w:t>
-            </w:r>
-            <w:r>
-              <w:t>iwov-resources/js/</w:t>
+              <w:t>&lt;</w:t>
+            </w:r>
+            <w:proofErr w:type="spellStart"/>
+            <w:r>
+              <w:t>wa</w:t>
+            </w:r>
+            <w:proofErr w:type="spellEnd"/>
+            <w:r>
+              <w:t>-path&gt;/</w:t>
+            </w:r>
+            <w:proofErr w:type="spellStart"/>
+            <w:r>
+              <w:t>iwov</w:t>
+            </w:r>
+            <w:proofErr w:type="spellEnd"/>
+            <w:r>
+              <w:t>-resources/</w:t>
+            </w:r>
+            <w:proofErr w:type="spellStart"/>
+            <w:r>
+              <w:t>js</w:t>
+            </w:r>
+            <w:proofErr w:type="spellEnd"/>
+            <w:r>
+              <w:t>/</w:t>
             </w:r>
             <w:r>
               <w:t>cookie_handler.js</w:t>
@@ -3313,10 +3699,31 @@
               <w:jc w:val="left"/>
             </w:pPr>
             <w:r>
-              <w:t>&lt;wa-path&gt;/</w:t>
-            </w:r>
-            <w:r>
-              <w:t>iwov-resources/js/libs/</w:t>
+              <w:t>&lt;</w:t>
+            </w:r>
+            <w:proofErr w:type="spellStart"/>
+            <w:r>
+              <w:t>wa</w:t>
+            </w:r>
+            <w:proofErr w:type="spellEnd"/>
+            <w:r>
+              <w:t>-path&gt;/</w:t>
+            </w:r>
+            <w:proofErr w:type="spellStart"/>
+            <w:r>
+              <w:t>iwov</w:t>
+            </w:r>
+            <w:proofErr w:type="spellEnd"/>
+            <w:r>
+              <w:t>-resources/</w:t>
+            </w:r>
+            <w:proofErr w:type="spellStart"/>
+            <w:r>
+              <w:t>js</w:t>
+            </w:r>
+            <w:proofErr w:type="spellEnd"/>
+            <w:r>
+              <w:t>/libs/</w:t>
             </w:r>
             <w:r>
               <w:t>bootstrap.min.js</w:t>
@@ -3350,10 +3757,31 @@
               <w:jc w:val="left"/>
             </w:pPr>
             <w:r>
-              <w:t>&lt;wa-path&gt;/</w:t>
-            </w:r>
-            <w:r>
-              <w:t>iwov-resources/js/libs/</w:t>
+              <w:t>&lt;</w:t>
+            </w:r>
+            <w:proofErr w:type="spellStart"/>
+            <w:r>
+              <w:t>wa</w:t>
+            </w:r>
+            <w:proofErr w:type="spellEnd"/>
+            <w:r>
+              <w:t>-path&gt;/</w:t>
+            </w:r>
+            <w:proofErr w:type="spellStart"/>
+            <w:r>
+              <w:t>iwov</w:t>
+            </w:r>
+            <w:proofErr w:type="spellEnd"/>
+            <w:r>
+              <w:t>-resources/</w:t>
+            </w:r>
+            <w:proofErr w:type="spellStart"/>
+            <w:r>
+              <w:t>js</w:t>
+            </w:r>
+            <w:proofErr w:type="spellEnd"/>
+            <w:r>
+              <w:t>/libs/</w:t>
             </w:r>
             <w:r>
               <w:t>jquery.min.js</w:t>
@@ -3387,10 +3815,31 @@
               <w:jc w:val="left"/>
             </w:pPr>
             <w:r>
-              <w:t>&lt;wa-path&gt;/</w:t>
-            </w:r>
-            <w:r>
-              <w:t>iwov-resources/js/main.js</w:t>
+              <w:t>&lt;</w:t>
+            </w:r>
+            <w:proofErr w:type="spellStart"/>
+            <w:r>
+              <w:t>wa</w:t>
+            </w:r>
+            <w:proofErr w:type="spellEnd"/>
+            <w:r>
+              <w:t>-path&gt;/</w:t>
+            </w:r>
+            <w:proofErr w:type="spellStart"/>
+            <w:r>
+              <w:t>iwov</w:t>
+            </w:r>
+            <w:proofErr w:type="spellEnd"/>
+            <w:r>
+              <w:t>-resources/</w:t>
+            </w:r>
+            <w:proofErr w:type="spellStart"/>
+            <w:r>
+              <w:t>js</w:t>
+            </w:r>
+            <w:proofErr w:type="spellEnd"/>
+            <w:r>
+              <w:t>/main.js</w:t>
             </w:r>
           </w:p>
         </w:tc>
@@ -3421,10 +3870,31 @@
               <w:jc w:val="left"/>
             </w:pPr>
             <w:r>
-              <w:t>&lt;wa-path&gt;/</w:t>
-            </w:r>
-            <w:r>
-              <w:t>iwov-resources/js/</w:t>
+              <w:t>&lt;</w:t>
+            </w:r>
+            <w:proofErr w:type="spellStart"/>
+            <w:r>
+              <w:t>wa</w:t>
+            </w:r>
+            <w:proofErr w:type="spellEnd"/>
+            <w:r>
+              <w:t>-path&gt;/</w:t>
+            </w:r>
+            <w:proofErr w:type="spellStart"/>
+            <w:r>
+              <w:t>iwov</w:t>
+            </w:r>
+            <w:proofErr w:type="spellEnd"/>
+            <w:r>
+              <w:t>-resources/</w:t>
+            </w:r>
+            <w:proofErr w:type="spellStart"/>
+            <w:r>
+              <w:t>js</w:t>
+            </w:r>
+            <w:proofErr w:type="spellEnd"/>
+            <w:r>
+              <w:t>/</w:t>
             </w:r>
             <w:r>
               <w:t>libs/modernizr.min.js</w:t>
@@ -3457,7 +3927,7 @@
 </file>
 
 <file path=word/endnotes.xml><?xml version="1.0" encoding="utf-8"?>
-<w:endnotes xmlns:wpc="http://schemas.microsoft.com/office/word/2010/wordprocessingCanvas" xmlns:mo="http://schemas.microsoft.com/office/mac/office/2008/main" xmlns:mc="http://schemas.openxmlformats.org/markup-compatibility/2006" xmlns:mv="urn:schemas-microsoft-com:mac:vml" xmlns:o="urn:schemas-microsoft-com:office:office" xmlns:r="http://schemas.openxmlformats.org/officeDocument/2006/relationships" xmlns:m="http://schemas.openxmlformats.org/officeDocument/2006/math" xmlns:v="urn:schemas-microsoft-com:vml" xmlns:wp14="http://schemas.microsoft.com/office/word/2010/wordprocessingDrawing" xmlns:wp="http://schemas.openxmlformats.org/drawingml/2006/wordprocessingDrawing" xmlns:w10="urn:schemas-microsoft-com:office:word" xmlns:w="http://schemas.openxmlformats.org/wordprocessingml/2006/main" xmlns:w14="http://schemas.microsoft.com/office/word/2010/wordml" xmlns:w15="http://schemas.microsoft.com/office/word/2012/wordml" xmlns:wpg="http://schemas.microsoft.com/office/word/2010/wordprocessingGroup" xmlns:wpi="http://schemas.microsoft.com/office/word/2010/wordprocessingInk" xmlns:wne="http://schemas.microsoft.com/office/word/2006/wordml" xmlns:wps="http://schemas.microsoft.com/office/word/2010/wordprocessingShape" mc:Ignorable="w14 w15 wp14">
+<w:endnotes xmlns:wpc="http://schemas.microsoft.com/office/word/2010/wordprocessingCanvas" xmlns:mc="http://schemas.openxmlformats.org/markup-compatibility/2006" xmlns:o="urn:schemas-microsoft-com:office:office" xmlns:r="http://schemas.openxmlformats.org/officeDocument/2006/relationships" xmlns:m="http://schemas.openxmlformats.org/officeDocument/2006/math" xmlns:v="urn:schemas-microsoft-com:vml" xmlns:wp14="http://schemas.microsoft.com/office/word/2010/wordprocessingDrawing" xmlns:wp="http://schemas.openxmlformats.org/drawingml/2006/wordprocessingDrawing" xmlns:w10="urn:schemas-microsoft-com:office:word" xmlns:w="http://schemas.openxmlformats.org/wordprocessingml/2006/main" xmlns:w14="http://schemas.microsoft.com/office/word/2010/wordml" xmlns:w15="http://schemas.microsoft.com/office/word/2012/wordml" xmlns:wpg="http://schemas.microsoft.com/office/word/2010/wordprocessingGroup" xmlns:wpi="http://schemas.microsoft.com/office/word/2010/wordprocessingInk" xmlns:wne="http://schemas.microsoft.com/office/word/2006/wordml" xmlns:wps="http://schemas.microsoft.com/office/word/2010/wordprocessingShape" mc:Ignorable="w14 w15 wp14">
   <w:endnote w:type="separator" w:id="-1">
     <w:p>
       <w:r>
@@ -3476,7 +3946,7 @@
 </file>
 
 <file path=word/footer1.xml><?xml version="1.0" encoding="utf-8"?>
-<w:ftr xmlns:wpc="http://schemas.microsoft.com/office/word/2010/wordprocessingCanvas" xmlns:mo="http://schemas.microsoft.com/office/mac/office/2008/main" xmlns:mc="http://schemas.openxmlformats.org/markup-compatibility/2006" xmlns:mv="urn:schemas-microsoft-com:mac:vml" xmlns:o="urn:schemas-microsoft-com:office:office" xmlns:r="http://schemas.openxmlformats.org/officeDocument/2006/relationships" xmlns:m="http://schemas.openxmlformats.org/officeDocument/2006/math" xmlns:v="urn:schemas-microsoft-com:vml" xmlns:wp14="http://schemas.microsoft.com/office/word/2010/wordprocessingDrawing" xmlns:wp="http://schemas.openxmlformats.org/drawingml/2006/wordprocessingDrawing" xmlns:w10="urn:schemas-microsoft-com:office:word" xmlns:w="http://schemas.openxmlformats.org/wordprocessingml/2006/main" xmlns:w14="http://schemas.microsoft.com/office/word/2010/wordml" xmlns:w15="http://schemas.microsoft.com/office/word/2012/wordml" xmlns:wpg="http://schemas.microsoft.com/office/word/2010/wordprocessingGroup" xmlns:wpi="http://schemas.microsoft.com/office/word/2010/wordprocessingInk" xmlns:wne="http://schemas.microsoft.com/office/word/2006/wordml" xmlns:wps="http://schemas.microsoft.com/office/word/2010/wordprocessingShape" mc:Ignorable="w14 w15 wp14">
+<w:ftr xmlns:wpc="http://schemas.microsoft.com/office/word/2010/wordprocessingCanvas" xmlns:mc="http://schemas.openxmlformats.org/markup-compatibility/2006" xmlns:o="urn:schemas-microsoft-com:office:office" xmlns:r="http://schemas.openxmlformats.org/officeDocument/2006/relationships" xmlns:m="http://schemas.openxmlformats.org/officeDocument/2006/math" xmlns:v="urn:schemas-microsoft-com:vml" xmlns:wp14="http://schemas.microsoft.com/office/word/2010/wordprocessingDrawing" xmlns:wp="http://schemas.openxmlformats.org/drawingml/2006/wordprocessingDrawing" xmlns:w10="urn:schemas-microsoft-com:office:word" xmlns:w="http://schemas.openxmlformats.org/wordprocessingml/2006/main" xmlns:w14="http://schemas.microsoft.com/office/word/2010/wordml" xmlns:w15="http://schemas.microsoft.com/office/word/2012/wordml" xmlns:wpg="http://schemas.microsoft.com/office/word/2010/wordprocessingGroup" xmlns:wpi="http://schemas.microsoft.com/office/word/2010/wordprocessingInk" xmlns:wne="http://schemas.microsoft.com/office/word/2006/wordml" xmlns:wps="http://schemas.microsoft.com/office/word/2010/wordprocessingShape" mc:Ignorable="w14 w15 wp14">
   <w:p>
     <w:pPr>
       <w:pStyle w:val="Footer"/>
@@ -3514,7 +3984,7 @@
 </file>
 
 <file path=word/footer2.xml><?xml version="1.0" encoding="utf-8"?>
-<w:ftr xmlns:wpc="http://schemas.microsoft.com/office/word/2010/wordprocessingCanvas" xmlns:mo="http://schemas.microsoft.com/office/mac/office/2008/main" xmlns:mc="http://schemas.openxmlformats.org/markup-compatibility/2006" xmlns:mv="urn:schemas-microsoft-com:mac:vml" xmlns:o="urn:schemas-microsoft-com:office:office" xmlns:r="http://schemas.openxmlformats.org/officeDocument/2006/relationships" xmlns:m="http://schemas.openxmlformats.org/officeDocument/2006/math" xmlns:v="urn:schemas-microsoft-com:vml" xmlns:wp14="http://schemas.microsoft.com/office/word/2010/wordprocessingDrawing" xmlns:wp="http://schemas.openxmlformats.org/drawingml/2006/wordprocessingDrawing" xmlns:w10="urn:schemas-microsoft-com:office:word" xmlns:w="http://schemas.openxmlformats.org/wordprocessingml/2006/main" xmlns:w14="http://schemas.microsoft.com/office/word/2010/wordml" xmlns:w15="http://schemas.microsoft.com/office/word/2012/wordml" xmlns:wpg="http://schemas.microsoft.com/office/word/2010/wordprocessingGroup" xmlns:wpi="http://schemas.microsoft.com/office/word/2010/wordprocessingInk" xmlns:wne="http://schemas.microsoft.com/office/word/2006/wordml" xmlns:wps="http://schemas.microsoft.com/office/word/2010/wordprocessingShape" mc:Ignorable="w14 w15 wp14">
+<w:ftr xmlns:wpc="http://schemas.microsoft.com/office/word/2010/wordprocessingCanvas" xmlns:mc="http://schemas.openxmlformats.org/markup-compatibility/2006" xmlns:o="urn:schemas-microsoft-com:office:office" xmlns:r="http://schemas.openxmlformats.org/officeDocument/2006/relationships" xmlns:m="http://schemas.openxmlformats.org/officeDocument/2006/math" xmlns:v="urn:schemas-microsoft-com:vml" xmlns:wp14="http://schemas.microsoft.com/office/word/2010/wordprocessingDrawing" xmlns:wp="http://schemas.openxmlformats.org/drawingml/2006/wordprocessingDrawing" xmlns:w10="urn:schemas-microsoft-com:office:word" xmlns:w="http://schemas.openxmlformats.org/wordprocessingml/2006/main" xmlns:w14="http://schemas.microsoft.com/office/word/2010/wordml" xmlns:w15="http://schemas.microsoft.com/office/word/2012/wordml" xmlns:wpg="http://schemas.microsoft.com/office/word/2010/wordprocessingGroup" xmlns:wpi="http://schemas.microsoft.com/office/word/2010/wordprocessingInk" xmlns:wne="http://schemas.microsoft.com/office/word/2006/wordml" xmlns:wps="http://schemas.microsoft.com/office/word/2010/wordprocessingShape" mc:Ignorable="w14 w15 wp14">
   <w:p>
     <w:pPr>
       <w:pStyle w:val="Footer"/>
@@ -3546,7 +4016,7 @@
         <w:rStyle w:val="PageNumber"/>
         <w:noProof/>
       </w:rPr>
-      <w:t>5</w:t>
+      <w:t>6</w:t>
     </w:r>
     <w:r>
       <w:rPr>
@@ -3565,7 +4035,7 @@
 </file>
 
 <file path=word/footnotes.xml><?xml version="1.0" encoding="utf-8"?>
-<w:footnotes xmlns:wpc="http://schemas.microsoft.com/office/word/2010/wordprocessingCanvas" xmlns:mo="http://schemas.microsoft.com/office/mac/office/2008/main" xmlns:mc="http://schemas.openxmlformats.org/markup-compatibility/2006" xmlns:mv="urn:schemas-microsoft-com:mac:vml" xmlns:o="urn:schemas-microsoft-com:office:office" xmlns:r="http://schemas.openxmlformats.org/officeDocument/2006/relationships" xmlns:m="http://schemas.openxmlformats.org/officeDocument/2006/math" xmlns:v="urn:schemas-microsoft-com:vml" xmlns:wp14="http://schemas.microsoft.com/office/word/2010/wordprocessingDrawing" xmlns:wp="http://schemas.openxmlformats.org/drawingml/2006/wordprocessingDrawing" xmlns:w10="urn:schemas-microsoft-com:office:word" xmlns:w="http://schemas.openxmlformats.org/wordprocessingml/2006/main" xmlns:w14="http://schemas.microsoft.com/office/word/2010/wordml" xmlns:w15="http://schemas.microsoft.com/office/word/2012/wordml" xmlns:wpg="http://schemas.microsoft.com/office/word/2010/wordprocessingGroup" xmlns:wpi="http://schemas.microsoft.com/office/word/2010/wordprocessingInk" xmlns:wne="http://schemas.microsoft.com/office/word/2006/wordml" xmlns:wps="http://schemas.microsoft.com/office/word/2010/wordprocessingShape" mc:Ignorable="w14 w15 wp14">
+<w:footnotes xmlns:wpc="http://schemas.microsoft.com/office/word/2010/wordprocessingCanvas" xmlns:mc="http://schemas.openxmlformats.org/markup-compatibility/2006" xmlns:o="urn:schemas-microsoft-com:office:office" xmlns:r="http://schemas.openxmlformats.org/officeDocument/2006/relationships" xmlns:m="http://schemas.openxmlformats.org/officeDocument/2006/math" xmlns:v="urn:schemas-microsoft-com:vml" xmlns:wp14="http://schemas.microsoft.com/office/word/2010/wordprocessingDrawing" xmlns:wp="http://schemas.openxmlformats.org/drawingml/2006/wordprocessingDrawing" xmlns:w10="urn:schemas-microsoft-com:office:word" xmlns:w="http://schemas.openxmlformats.org/wordprocessingml/2006/main" xmlns:w14="http://schemas.microsoft.com/office/word/2010/wordml" xmlns:w15="http://schemas.microsoft.com/office/word/2012/wordml" xmlns:wpg="http://schemas.microsoft.com/office/word/2010/wordprocessingGroup" xmlns:wpi="http://schemas.microsoft.com/office/word/2010/wordprocessingInk" xmlns:wne="http://schemas.microsoft.com/office/word/2006/wordml" xmlns:wps="http://schemas.microsoft.com/office/word/2010/wordprocessingShape" mc:Ignorable="w14 w15 wp14">
   <w:footnote w:type="separator" w:id="-1">
     <w:p>
       <w:r>
@@ -3584,7 +4054,7 @@
 </file>
 
 <file path=word/numbering.xml><?xml version="1.0" encoding="utf-8"?>
-<w:numbering xmlns:wpc="http://schemas.microsoft.com/office/word/2010/wordprocessingCanvas" xmlns:mo="http://schemas.microsoft.com/office/mac/office/2008/main" xmlns:mc="http://schemas.openxmlformats.org/markup-compatibility/2006" xmlns:mv="urn:schemas-microsoft-com:mac:vml" xmlns:o="urn:schemas-microsoft-com:office:office" xmlns:r="http://schemas.openxmlformats.org/officeDocument/2006/relationships" xmlns:m="http://schemas.openxmlformats.org/officeDocument/2006/math" xmlns:v="urn:schemas-microsoft-com:vml" xmlns:wp14="http://schemas.microsoft.com/office/word/2010/wordprocessingDrawing" xmlns:wp="http://schemas.openxmlformats.org/drawingml/2006/wordprocessingDrawing" xmlns:w10="urn:schemas-microsoft-com:office:word" xmlns:w="http://schemas.openxmlformats.org/wordprocessingml/2006/main" xmlns:w14="http://schemas.microsoft.com/office/word/2010/wordml" xmlns:w15="http://schemas.microsoft.com/office/word/2012/wordml" xmlns:wpg="http://schemas.microsoft.com/office/word/2010/wordprocessingGroup" xmlns:wpi="http://schemas.microsoft.com/office/word/2010/wordprocessingInk" xmlns:wne="http://schemas.microsoft.com/office/word/2006/wordml" xmlns:wps="http://schemas.microsoft.com/office/word/2010/wordprocessingShape" mc:Ignorable="w14 w15 wp14">
+<w:numbering xmlns:wpc="http://schemas.microsoft.com/office/word/2010/wordprocessingCanvas" xmlns:mc="http://schemas.openxmlformats.org/markup-compatibility/2006" xmlns:o="urn:schemas-microsoft-com:office:office" xmlns:r="http://schemas.openxmlformats.org/officeDocument/2006/relationships" xmlns:m="http://schemas.openxmlformats.org/officeDocument/2006/math" xmlns:v="urn:schemas-microsoft-com:vml" xmlns:wp14="http://schemas.microsoft.com/office/word/2010/wordprocessingDrawing" xmlns:wp="http://schemas.openxmlformats.org/drawingml/2006/wordprocessingDrawing" xmlns:w10="urn:schemas-microsoft-com:office:word" xmlns:w="http://schemas.openxmlformats.org/wordprocessingml/2006/main" xmlns:w14="http://schemas.microsoft.com/office/word/2010/wordml" xmlns:w15="http://schemas.microsoft.com/office/word/2012/wordml" xmlns:wpg="http://schemas.microsoft.com/office/word/2010/wordprocessingGroup" xmlns:wpi="http://schemas.microsoft.com/office/word/2010/wordprocessingInk" xmlns:wne="http://schemas.microsoft.com/office/word/2006/wordml" xmlns:wps="http://schemas.microsoft.com/office/word/2010/wordprocessingShape" mc:Ignorable="w14 w15 wp14">
   <w:abstractNum w:abstractNumId="0">
     <w:nsid w:val="FFFFFFFB"/>
     <w:multiLevelType w:val="multilevel"/>
@@ -5201,7 +5671,7 @@
     </w:rPrDefault>
     <w:pPrDefault/>
   </w:docDefaults>
-  <w:latentStyles w:defLockedState="0" w:defUIPriority="99" w:defSemiHidden="0" w:defUnhideWhenUsed="0" w:defQFormat="0" w:count="382">
+  <w:latentStyles w:defLockedState="0" w:defUIPriority="99" w:defSemiHidden="0" w:defUnhideWhenUsed="0" w:defQFormat="0" w:count="371">
     <w:lsdException w:name="Normal" w:uiPriority="0" w:qFormat="1"/>
     <w:lsdException w:name="heading 1" w:uiPriority="0" w:qFormat="1"/>
     <w:lsdException w:name="heading 2" w:semiHidden="1" w:uiPriority="0" w:unhideWhenUsed="1" w:qFormat="1"/>
@@ -5307,6 +5777,7 @@
     <w:lsdException w:name="HTML Sample" w:semiHidden="1" w:unhideWhenUsed="1"/>
     <w:lsdException w:name="HTML Typewriter" w:semiHidden="1" w:unhideWhenUsed="1"/>
     <w:lsdException w:name="HTML Variable" w:semiHidden="1" w:unhideWhenUsed="1"/>
+    <w:lsdException w:name="Normal Table" w:semiHidden="1" w:unhideWhenUsed="1"/>
     <w:lsdException w:name="annotation subject" w:semiHidden="1" w:unhideWhenUsed="1"/>
     <w:lsdException w:name="No List" w:semiHidden="1" w:unhideWhenUsed="1"/>
     <w:lsdException w:name="Outline List 1" w:semiHidden="1" w:unhideWhenUsed="1"/>
@@ -5352,9 +5823,11 @@
     <w:lsdException w:name="Table Subtle 1" w:semiHidden="1" w:unhideWhenUsed="1"/>
     <w:lsdException w:name="Table Subtle 2" w:semiHidden="1" w:unhideWhenUsed="1"/>
     <w:lsdException w:name="Table Web 1" w:semiHidden="1" w:unhideWhenUsed="1"/>
+    <w:lsdException w:name="Table Web 2" w:semiHidden="1" w:unhideWhenUsed="1"/>
     <w:lsdException w:name="Table Web 3" w:semiHidden="1" w:unhideWhenUsed="1"/>
     <w:lsdException w:name="Balloon Text" w:semiHidden="1" w:unhideWhenUsed="1"/>
     <w:lsdException w:name="Table Grid" w:uiPriority="39"/>
+    <w:lsdException w:name="Table Theme" w:semiHidden="1" w:unhideWhenUsed="1"/>
     <w:lsdException w:name="Placeholder Text" w:semiHidden="1"/>
     <w:lsdException w:name="No Spacing" w:uiPriority="1" w:qFormat="1"/>
     <w:lsdException w:name="Light Shading" w:uiPriority="60"/>
@@ -5570,8 +6043,6 @@
     <w:lsdException w:name="List Table 5 Dark Accent 6" w:uiPriority="50"/>
     <w:lsdException w:name="List Table 6 Colorful Accent 6" w:uiPriority="51"/>
     <w:lsdException w:name="List Table 7 Colorful Accent 6" w:uiPriority="52"/>
-    <w:lsdException w:name="Mention" w:semiHidden="1" w:unhideWhenUsed="1"/>
-    <w:lsdException w:name="Smart Hyperlink" w:semiHidden="1" w:unhideWhenUsed="1"/>
   </w:latentStyles>
   <w:style w:type="paragraph" w:default="1" w:styleId="Normal">
     <w:name w:val="Normal"/>
@@ -6090,7 +6561,6 @@
     <w:uiPriority w:val="39"/>
     <w:rsid w:val="001A0E41"/>
     <w:tblPr>
-      <w:tblInd w:w="0" w:type="dxa"/>
       <w:tblBorders>
         <w:top w:val="single" w:sz="4" w:space="0" w:color="auto"/>
         <w:left w:val="single" w:sz="4" w:space="0" w:color="auto"/>
@@ -6099,12 +6569,6 @@
         <w:insideH w:val="single" w:sz="4" w:space="0" w:color="auto"/>
         <w:insideV w:val="single" w:sz="4" w:space="0" w:color="auto"/>
       </w:tblBorders>
-      <w:tblCellMar>
-        <w:top w:w="0" w:type="dxa"/>
-        <w:left w:w="108" w:type="dxa"/>
-        <w:bottom w:w="0" w:type="dxa"/>
-        <w:right w:w="108" w:type="dxa"/>
-      </w:tblCellMar>
     </w:tblPr>
   </w:style>
   <w:style w:type="paragraph" w:styleId="BalloonText">
@@ -6436,7 +6900,7 @@
 </file>
 
 <file path=customXml/itemProps1.xml><?xml version="1.0" encoding="utf-8"?>
-<ds:datastoreItem xmlns:ds="http://schemas.openxmlformats.org/officeDocument/2006/customXml" ds:itemID="{278F6315-B0CD-BB4F-A16F-9C754839B762}">
+<ds:datastoreItem xmlns:ds="http://schemas.openxmlformats.org/officeDocument/2006/customXml" ds:itemID="{669E5CE8-6B08-40BE-A346-4B96B587BC40}">
   <ds:schemaRefs>
     <ds:schemaRef ds:uri="http://schemas.openxmlformats.org/officeDocument/2006/bibliography"/>
   </ds:schemaRefs>

</xml_diff>

<commit_message>
Final version with updated
</commit_message>
<xml_diff>
--- a/org/docs/user-manuals/User_Guide-ATM_Branch_and_Locator.docx
+++ b/org/docs/user-manuals/User_Guide-ATM_Branch_and_Locator.docx
@@ -158,7 +158,7 @@
               </wp:anchor>
             </w:drawing>
           </mc:Choice>
-          <mc:Fallback xmlns:mv="urn:schemas-microsoft-com:mac:vml" xmlns:mo="http://schemas.microsoft.com/office/mac/office/2008/main">
+          <mc:Fallback xmlns:mo="http://schemas.microsoft.com/office/mac/office/2008/main" xmlns:mv="urn:schemas-microsoft-com:mac:vml">
             <w:pict>
               <v:line w14:anchorId="15EBDDC1" id="Line 4" o:spid="_x0000_s1026" style="position:absolute;z-index:251660288;visibility:visible;mso-wrap-style:square;mso-width-percent:0;mso-height-percent:0;mso-wrap-distance-left:114296emu;mso-wrap-distance-top:0;mso-wrap-distance-right:114296emu;mso-wrap-distance-bottom:0;mso-position-horizontal:absolute;mso-position-horizontal-relative:page;mso-position-vertical:absolute;mso-position-vertical-relative:page;mso-width-percent:0;mso-height-percent:0;mso-width-relative:page;mso-height-relative:page" from="211.6pt,15.4pt" to="211.6pt,765.4pt" o:gfxdata="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" strokecolor="#17365d" strokeweight="1.5pt">
                 <w10:wrap anchorx="page" anchory="page"/>
@@ -327,14 +327,12 @@
                                 <w:sz w:val="22"/>
                               </w:rPr>
                             </w:pPr>
-                            <w:proofErr w:type="spellStart"/>
                             <w:r>
                               <w:rPr>
                                 <w:sz w:val="22"/>
                               </w:rPr>
                               <w:t>Opentext</w:t>
                             </w:r>
-                            <w:proofErr w:type="spellEnd"/>
                           </w:p>
                           <w:p>
                             <w:pPr>
@@ -471,7 +469,7 @@
               </wp:anchor>
             </w:drawing>
           </mc:Choice>
-          <mc:Fallback xmlns:mv="urn:schemas-microsoft-com:mac:vml" xmlns:mo="http://schemas.microsoft.com/office/mac/office/2008/main">
+          <mc:Fallback xmlns:mo="http://schemas.microsoft.com/office/mac/office/2008/main" xmlns:mv="urn:schemas-microsoft-com:mac:vml">
             <w:pict>
               <v:shapetype w14:anchorId="6EF2CEAA" id="_x0000_t202" coordsize="21600,21600" o:spt="202" path="m0,0l0,21600,21600,21600,21600,0xe">
                 <v:stroke joinstyle="miter"/>
@@ -728,14 +726,12 @@
           <w:sz w:val="24"/>
         </w:rPr>
       </w:pPr>
-      <w:proofErr w:type="spellStart"/>
       <w:r>
         <w:rPr>
           <w:sz w:val="24"/>
         </w:rPr>
         <w:t>OpenText</w:t>
       </w:r>
-      <w:proofErr w:type="spellEnd"/>
       <w:r>
         <w:rPr>
           <w:sz w:val="24"/>
@@ -755,15 +751,15 @@
           <w:sz w:val="24"/>
         </w:rPr>
         <w:t>January</w:t>
+      </w:r>
+      <w:r>
+        <w:rPr>
+          <w:sz w:val="24"/>
+        </w:rPr>
+        <w:t>, 2017</w:t>
       </w:r>
       <w:bookmarkStart w:id="6" w:name="_GoBack"/>
       <w:bookmarkEnd w:id="6"/>
-      <w:r>
-        <w:rPr>
-          <w:sz w:val="24"/>
-        </w:rPr>
-        <w:t>, 2016</w:t>
-      </w:r>
     </w:p>
     <w:bookmarkEnd w:id="0"/>
     <w:p/>
@@ -2064,21 +2060,7 @@
         <w:rPr>
           <w:rFonts w:cs="Arial"/>
         </w:rPr>
-        <w:t xml:space="preserve">is available for customization; however, user can modify the appearance and behaviour of the component by updating the CSS and </w:t>
-      </w:r>
-      <w:proofErr w:type="spellStart"/>
-      <w:r>
-        <w:rPr>
-          <w:rFonts w:cs="Arial"/>
-        </w:rPr>
-        <w:t>Javascript</w:t>
-      </w:r>
-      <w:proofErr w:type="spellEnd"/>
-      <w:r>
-        <w:rPr>
-          <w:rFonts w:cs="Arial"/>
-        </w:rPr>
-        <w:t xml:space="preserve"> files attached to the component. A</w:t>
+        <w:t>is available for customization; however, user can modify the appearance and behaviour of the component by updating the CSS and Javascript files attached to the component. A</w:t>
       </w:r>
       <w:r>
         <w:rPr>
@@ -2187,35 +2169,7 @@
         <w:rPr>
           <w:rFonts w:cs="Arial"/>
         </w:rPr>
-        <w:t xml:space="preserve">provides 2 lists of files, CSS and </w:t>
-      </w:r>
-      <w:proofErr w:type="spellStart"/>
-      <w:r>
-        <w:rPr>
-          <w:rFonts w:cs="Arial"/>
-        </w:rPr>
-        <w:t>Javascript</w:t>
-      </w:r>
-      <w:proofErr w:type="spellEnd"/>
-      <w:r>
-        <w:rPr>
-          <w:rFonts w:cs="Arial"/>
-        </w:rPr>
-        <w:t xml:space="preserve">, for user to customize. User can add, remove or rearrange files in list via control buttons on the right corner of each file. Following is the default supporting CSS and </w:t>
-      </w:r>
-      <w:proofErr w:type="spellStart"/>
-      <w:r>
-        <w:rPr>
-          <w:rFonts w:cs="Arial"/>
-        </w:rPr>
-        <w:t>Javascript</w:t>
-      </w:r>
-      <w:proofErr w:type="spellEnd"/>
-      <w:r>
-        <w:rPr>
-          <w:rFonts w:cs="Arial"/>
-        </w:rPr>
-        <w:t xml:space="preserve"> files; changing any of them will lead to malfunction of the component so it is recommended to consult the TeamSite </w:t>
+        <w:t xml:space="preserve">provides 2 lists of files, CSS and Javascript, for user to customize. User can add, remove or rearrange files in list via control buttons on the right corner of each file. Following is the default supporting CSS and Javascript files; changing any of them will lead to malfunction of the component so it is recommended to consult the TeamSite </w:t>
       </w:r>
       <w:r>
         <w:rPr>
@@ -2270,57 +2224,13 @@
         <w:t xml:space="preserve">- </w:t>
       </w:r>
       <w:r>
-        <w:t>&lt;</w:t>
-      </w:r>
-      <w:proofErr w:type="spellStart"/>
-      <w:r>
-        <w:t>wa</w:t>
-      </w:r>
-      <w:proofErr w:type="spellEnd"/>
-      <w:r>
-        <w:t>-path&gt;/</w:t>
-      </w:r>
-      <w:proofErr w:type="spellStart"/>
+        <w:t>&lt;wa-path&gt;/</w:t>
+      </w:r>
       <w:r>
         <w:rPr>
           <w:rFonts w:cs="Arial"/>
         </w:rPr>
-        <w:t>iwov</w:t>
-      </w:r>
-      <w:proofErr w:type="spellEnd"/>
-      <w:r>
-        <w:rPr>
-          <w:rFonts w:cs="Arial"/>
-        </w:rPr>
-        <w:t>-resources/</w:t>
-      </w:r>
-      <w:proofErr w:type="spellStart"/>
-      <w:r>
-        <w:rPr>
-          <w:rFonts w:cs="Arial"/>
-        </w:rPr>
-        <w:t>css</w:t>
-      </w:r>
-      <w:proofErr w:type="spellEnd"/>
-      <w:r>
-        <w:rPr>
-          <w:rFonts w:cs="Arial"/>
-        </w:rPr>
-        <w:t>/</w:t>
-      </w:r>
-      <w:proofErr w:type="spellStart"/>
-      <w:r>
-        <w:rPr>
-          <w:rFonts w:cs="Arial"/>
-        </w:rPr>
-        <w:t>uob-atm</w:t>
-      </w:r>
-      <w:proofErr w:type="spellEnd"/>
-      <w:r>
-        <w:rPr>
-          <w:rFonts w:cs="Arial"/>
-        </w:rPr>
-        <w:t>/desktopUOBmap.css</w:t>
+        <w:t>iwov-resources/css/uob-atm/desktopUOBmap.css</w:t>
       </w:r>
     </w:p>
     <w:p>
@@ -2335,42 +2245,10 @@
         <w:t xml:space="preserve">- </w:t>
       </w:r>
       <w:r>
-        <w:t>&lt;</w:t>
-      </w:r>
-      <w:proofErr w:type="spellStart"/>
-      <w:r>
-        <w:t>wa</w:t>
-      </w:r>
-      <w:proofErr w:type="spellEnd"/>
-      <w:r>
-        <w:t>-path&gt;</w:t>
-      </w:r>
-      <w:r>
-        <w:t>/</w:t>
-      </w:r>
-      <w:proofErr w:type="spellStart"/>
-      <w:r>
-        <w:t>iwov</w:t>
-      </w:r>
-      <w:proofErr w:type="spellEnd"/>
-      <w:r>
-        <w:t>-resources/</w:t>
-      </w:r>
-      <w:proofErr w:type="spellStart"/>
-      <w:r>
-        <w:t>css</w:t>
-      </w:r>
-      <w:proofErr w:type="spellEnd"/>
-      <w:r>
-        <w:t>/</w:t>
-      </w:r>
-      <w:proofErr w:type="spellStart"/>
-      <w:r>
-        <w:t>uob-atm</w:t>
-      </w:r>
-      <w:proofErr w:type="spellEnd"/>
-      <w:r>
-        <w:t>/mobileUOBmap.css</w:t>
+        <w:t>&lt;wa-path&gt;</w:t>
+      </w:r>
+      <w:r>
+        <w:t>/iwov-resources/css/uob-atm/mobileUOBmap.css</w:t>
       </w:r>
     </w:p>
     <w:p>
@@ -2385,39 +2263,10 @@
         <w:t xml:space="preserve">- </w:t>
       </w:r>
       <w:r>
-        <w:t>&lt;</w:t>
-      </w:r>
-      <w:proofErr w:type="spellStart"/>
-      <w:r>
-        <w:t>wa</w:t>
-      </w:r>
-      <w:proofErr w:type="spellEnd"/>
-      <w:r>
-        <w:t>-path&gt;/</w:t>
-      </w:r>
-      <w:proofErr w:type="spellStart"/>
-      <w:r>
-        <w:t>iwov</w:t>
-      </w:r>
-      <w:proofErr w:type="spellEnd"/>
-      <w:r>
-        <w:t>-resources/</w:t>
-      </w:r>
-      <w:proofErr w:type="spellStart"/>
-      <w:r>
-        <w:t>css</w:t>
-      </w:r>
-      <w:proofErr w:type="spellEnd"/>
-      <w:r>
-        <w:t>/</w:t>
-      </w:r>
-      <w:proofErr w:type="spellStart"/>
-      <w:r>
-        <w:t>uob-atm</w:t>
-      </w:r>
-      <w:proofErr w:type="spellEnd"/>
-      <w:r>
-        <w:t>/printUOBmap.css</w:t>
+        <w:t>&lt;wa-path&gt;/</w:t>
+      </w:r>
+      <w:r>
+        <w:t>iwov-resources/css/uob-atm/printUOBmap.css</w:t>
       </w:r>
     </w:p>
     <w:p>
@@ -2432,15 +2281,7 @@
         <w:jc w:val="left"/>
       </w:pPr>
       <w:r>
-        <w:t xml:space="preserve">List of default </w:t>
-      </w:r>
-      <w:proofErr w:type="spellStart"/>
-      <w:r>
-        <w:t>Javascript</w:t>
-      </w:r>
-      <w:proofErr w:type="spellEnd"/>
-      <w:r>
-        <w:t xml:space="preserve"> files:</w:t>
+        <w:t>List of default Javascript files:</w:t>
       </w:r>
     </w:p>
     <w:p>
@@ -2449,39 +2290,10 @@
         <w:jc w:val="left"/>
       </w:pPr>
       <w:r>
-        <w:t>- &lt;</w:t>
-      </w:r>
-      <w:proofErr w:type="spellStart"/>
-      <w:r>
-        <w:t>wa</w:t>
-      </w:r>
-      <w:proofErr w:type="spellEnd"/>
-      <w:r>
-        <w:t>-path&gt;/</w:t>
-      </w:r>
-      <w:proofErr w:type="spellStart"/>
-      <w:r>
-        <w:t>iwov</w:t>
-      </w:r>
-      <w:proofErr w:type="spellEnd"/>
-      <w:r>
-        <w:t>-resources/</w:t>
-      </w:r>
-      <w:proofErr w:type="spellStart"/>
-      <w:r>
-        <w:t>js</w:t>
-      </w:r>
-      <w:proofErr w:type="spellEnd"/>
-      <w:r>
-        <w:t>/</w:t>
-      </w:r>
-      <w:proofErr w:type="spellStart"/>
-      <w:r>
-        <w:t>uob-atm</w:t>
-      </w:r>
-      <w:proofErr w:type="spellEnd"/>
-      <w:r>
-        <w:t>/jquery-ui-1.10.3.uobmap.js</w:t>
+        <w:t>- &lt;wa-path&gt;/</w:t>
+      </w:r>
+      <w:r>
+        <w:t>iwov-resources/js/uob-atm/jquery-ui-1.10.3.uobmap.js</w:t>
       </w:r>
     </w:p>
     <w:p>
@@ -2490,39 +2302,10 @@
         <w:jc w:val="left"/>
       </w:pPr>
       <w:r>
-        <w:t>- &lt;</w:t>
-      </w:r>
-      <w:proofErr w:type="spellStart"/>
-      <w:r>
-        <w:t>wa</w:t>
-      </w:r>
-      <w:proofErr w:type="spellEnd"/>
-      <w:r>
-        <w:t>-path&gt;/</w:t>
-      </w:r>
-      <w:proofErr w:type="spellStart"/>
-      <w:r>
-        <w:t>iwov</w:t>
-      </w:r>
-      <w:proofErr w:type="spellEnd"/>
-      <w:r>
-        <w:t>-resources/</w:t>
-      </w:r>
-      <w:proofErr w:type="spellStart"/>
-      <w:r>
-        <w:t>js</w:t>
-      </w:r>
-      <w:proofErr w:type="spellEnd"/>
-      <w:r>
-        <w:t>/</w:t>
-      </w:r>
-      <w:proofErr w:type="spellStart"/>
-      <w:r>
-        <w:t>uob-atm</w:t>
-      </w:r>
-      <w:proofErr w:type="spellEnd"/>
-      <w:r>
-        <w:t>/jquery.slimscroll.uobmap.js</w:t>
+        <w:t>- &lt;wa-path&gt;/</w:t>
+      </w:r>
+      <w:r>
+        <w:t>iwov-resources/js/uob-atm/jquery.slimscroll.uobmap.js</w:t>
       </w:r>
     </w:p>
     <w:p>
@@ -2531,39 +2314,10 @@
         <w:jc w:val="left"/>
       </w:pPr>
       <w:r>
-        <w:t>- &lt;</w:t>
-      </w:r>
-      <w:proofErr w:type="spellStart"/>
-      <w:r>
-        <w:t>wa</w:t>
-      </w:r>
-      <w:proofErr w:type="spellEnd"/>
-      <w:r>
-        <w:t>-path&gt;/</w:t>
-      </w:r>
-      <w:proofErr w:type="spellStart"/>
-      <w:r>
-        <w:t>iwov</w:t>
-      </w:r>
-      <w:proofErr w:type="spellEnd"/>
-      <w:r>
-        <w:t>-resources/</w:t>
-      </w:r>
-      <w:proofErr w:type="spellStart"/>
-      <w:r>
-        <w:t>js</w:t>
-      </w:r>
-      <w:proofErr w:type="spellEnd"/>
-      <w:r>
-        <w:t>/</w:t>
-      </w:r>
-      <w:proofErr w:type="spellStart"/>
-      <w:r>
-        <w:t>uob-atm</w:t>
-      </w:r>
-      <w:proofErr w:type="spellEnd"/>
-      <w:r>
-        <w:t>/jScrollPane.uobmap.js</w:t>
+        <w:t>- &lt;wa-path&gt;/</w:t>
+      </w:r>
+      <w:r>
+        <w:t>iwov-resources/js/uob-atm/jScrollPane.uobmap.js</w:t>
       </w:r>
     </w:p>
     <w:p>
@@ -2572,39 +2326,10 @@
         <w:jc w:val="left"/>
       </w:pPr>
       <w:r>
-        <w:t>- &lt;</w:t>
-      </w:r>
-      <w:proofErr w:type="spellStart"/>
-      <w:r>
-        <w:t>wa</w:t>
-      </w:r>
-      <w:proofErr w:type="spellEnd"/>
-      <w:r>
-        <w:t>-path&gt;/</w:t>
-      </w:r>
-      <w:proofErr w:type="spellStart"/>
-      <w:r>
-        <w:t>iwov</w:t>
-      </w:r>
-      <w:proofErr w:type="spellEnd"/>
-      <w:r>
-        <w:t>-resources/</w:t>
-      </w:r>
-      <w:proofErr w:type="spellStart"/>
-      <w:r>
-        <w:t>js</w:t>
-      </w:r>
-      <w:proofErr w:type="spellEnd"/>
-      <w:r>
-        <w:t>/</w:t>
-      </w:r>
-      <w:proofErr w:type="spellStart"/>
-      <w:r>
-        <w:t>uob-atm</w:t>
-      </w:r>
-      <w:proofErr w:type="spellEnd"/>
-      <w:r>
-        <w:t>/markerclusterer.uobmap.js</w:t>
+        <w:t>- &lt;wa-path&gt;/</w:t>
+      </w:r>
+      <w:r>
+        <w:t>iwov-resources/js/uob-atm/markerclusterer.uobmap.js</w:t>
       </w:r>
       <w:r>
         <w:rPr>
@@ -2613,39 +2338,10 @@
         <w:br/>
       </w:r>
       <w:r>
-        <w:t>- &lt;</w:t>
-      </w:r>
-      <w:proofErr w:type="spellStart"/>
-      <w:r>
-        <w:t>wa</w:t>
-      </w:r>
-      <w:proofErr w:type="spellEnd"/>
-      <w:r>
-        <w:t>-path&gt;/</w:t>
-      </w:r>
-      <w:proofErr w:type="spellStart"/>
-      <w:r>
-        <w:t>iwov</w:t>
-      </w:r>
-      <w:proofErr w:type="spellEnd"/>
-      <w:r>
-        <w:t>-resources/</w:t>
-      </w:r>
-      <w:proofErr w:type="spellStart"/>
-      <w:r>
-        <w:t>js</w:t>
-      </w:r>
-      <w:proofErr w:type="spellEnd"/>
-      <w:r>
-        <w:t>/</w:t>
-      </w:r>
-      <w:proofErr w:type="spellStart"/>
-      <w:r>
-        <w:t>uob-atm</w:t>
-      </w:r>
-      <w:proofErr w:type="spellEnd"/>
-      <w:r>
-        <w:t>/data_sg.uobmap.js</w:t>
+        <w:t>- &lt;wa-path&gt;/</w:t>
+      </w:r>
+      <w:r>
+        <w:t>iwov-resources/js/uob-atm/data_sg.uobmap.js</w:t>
       </w:r>
     </w:p>
     <w:p>
@@ -2654,39 +2350,10 @@
         <w:jc w:val="left"/>
       </w:pPr>
       <w:r>
-        <w:t>- &lt;</w:t>
-      </w:r>
-      <w:proofErr w:type="spellStart"/>
-      <w:r>
-        <w:t>wa</w:t>
-      </w:r>
-      <w:proofErr w:type="spellEnd"/>
-      <w:r>
-        <w:t>-path&gt;/</w:t>
-      </w:r>
-      <w:proofErr w:type="spellStart"/>
-      <w:r>
-        <w:t>iwov</w:t>
-      </w:r>
-      <w:proofErr w:type="spellEnd"/>
-      <w:r>
-        <w:t>-resources/</w:t>
-      </w:r>
-      <w:proofErr w:type="spellStart"/>
-      <w:r>
-        <w:t>js</w:t>
-      </w:r>
-      <w:proofErr w:type="spellEnd"/>
-      <w:r>
-        <w:t>/</w:t>
-      </w:r>
-      <w:proofErr w:type="spellStart"/>
-      <w:r>
-        <w:t>uob-atm</w:t>
-      </w:r>
-      <w:proofErr w:type="spellEnd"/>
-      <w:r>
-        <w:t>/uobmap.uobmap.js</w:t>
+        <w:t>- &lt;wa-path&gt;/</w:t>
+      </w:r>
+      <w:r>
+        <w:t>iwov-resources/js/uob-atm/uobmap.uobmap.js</w:t>
       </w:r>
     </w:p>
     <w:p>
@@ -2695,39 +2362,10 @@
         <w:jc w:val="left"/>
       </w:pPr>
       <w:r>
-        <w:t>- &lt;</w:t>
-      </w:r>
-      <w:proofErr w:type="spellStart"/>
-      <w:r>
-        <w:t>wa</w:t>
-      </w:r>
-      <w:proofErr w:type="spellEnd"/>
-      <w:r>
-        <w:t>-path&gt;/</w:t>
-      </w:r>
-      <w:proofErr w:type="spellStart"/>
-      <w:r>
-        <w:t>iwov</w:t>
-      </w:r>
-      <w:proofErr w:type="spellEnd"/>
-      <w:r>
-        <w:t>-resources/</w:t>
-      </w:r>
-      <w:proofErr w:type="spellStart"/>
-      <w:r>
-        <w:t>js</w:t>
-      </w:r>
-      <w:proofErr w:type="spellEnd"/>
-      <w:r>
-        <w:t>/</w:t>
-      </w:r>
-      <w:proofErr w:type="spellStart"/>
-      <w:r>
-        <w:t>uob-atm</w:t>
-      </w:r>
-      <w:proofErr w:type="spellEnd"/>
-      <w:r>
-        <w:t>/main.uobmap.js</w:t>
+        <w:t>- &lt;wa-path&gt;/</w:t>
+      </w:r>
+      <w:r>
+        <w:t>iwov-resources/js/uob-atm/main.uobmap.js</w:t>
       </w:r>
     </w:p>
     <w:p>
@@ -2739,39 +2377,10 @@
         </w:rPr>
       </w:pPr>
       <w:r>
-        <w:t>- &lt;</w:t>
-      </w:r>
-      <w:proofErr w:type="spellStart"/>
-      <w:r>
-        <w:t>wa</w:t>
-      </w:r>
-      <w:proofErr w:type="spellEnd"/>
-      <w:r>
-        <w:t>-path&gt;/</w:t>
-      </w:r>
-      <w:proofErr w:type="spellStart"/>
-      <w:r>
-        <w:t>iwov</w:t>
-      </w:r>
-      <w:proofErr w:type="spellEnd"/>
-      <w:r>
-        <w:t>-resources/</w:t>
-      </w:r>
-      <w:proofErr w:type="spellStart"/>
-      <w:r>
-        <w:t>js</w:t>
-      </w:r>
-      <w:proofErr w:type="spellEnd"/>
-      <w:r>
-        <w:t>/</w:t>
-      </w:r>
-      <w:proofErr w:type="spellStart"/>
-      <w:r>
-        <w:t>uob-atm</w:t>
-      </w:r>
-      <w:proofErr w:type="spellEnd"/>
-      <w:r>
-        <w:t>/map.uobmap.js</w:t>
+        <w:t>- &lt;wa-path&gt;/</w:t>
+      </w:r>
+      <w:r>
+        <w:t>iwov-resources/js/uob-atm/map.uobmap.js</w:t>
       </w:r>
     </w:p>
     <w:p>
@@ -2787,105 +2396,7 @@
           <w:rFonts w:cs="Arial"/>
         </w:rPr>
         <w:br/>
-        <w:t xml:space="preserve">Because is an XSL type component. Changes to the component must be done directly to the </w:t>
-      </w:r>
-      <w:proofErr w:type="spellStart"/>
-      <w:r>
-        <w:rPr>
-          <w:rFonts w:cs="Arial"/>
-        </w:rPr>
-        <w:t>xsl</w:t>
-      </w:r>
-      <w:proofErr w:type="spellEnd"/>
-      <w:r>
-        <w:rPr>
-          <w:rFonts w:cs="Arial"/>
-        </w:rPr>
-        <w:t xml:space="preserve"> file that the component uses for reference on TeamSite </w:t>
-      </w:r>
-      <w:proofErr w:type="spellStart"/>
-      <w:r>
-        <w:rPr>
-          <w:rFonts w:cs="Arial"/>
-        </w:rPr>
-        <w:t>CCpro</w:t>
-      </w:r>
-      <w:proofErr w:type="spellEnd"/>
-      <w:r>
-        <w:rPr>
-          <w:rFonts w:cs="Arial"/>
-        </w:rPr>
-        <w:t xml:space="preserve">. This </w:t>
-      </w:r>
-      <w:proofErr w:type="spellStart"/>
-      <w:r>
-        <w:rPr>
-          <w:rFonts w:cs="Arial"/>
-        </w:rPr>
-        <w:t>xsl</w:t>
-      </w:r>
-      <w:proofErr w:type="spellEnd"/>
-      <w:r>
-        <w:rPr>
-          <w:rFonts w:cs="Arial"/>
-        </w:rPr>
-        <w:t xml:space="preserve"> file can be found on &lt;</w:t>
-      </w:r>
-      <w:proofErr w:type="spellStart"/>
-      <w:r>
-        <w:rPr>
-          <w:rFonts w:cs="Arial"/>
-        </w:rPr>
-        <w:t>wa</w:t>
-      </w:r>
-      <w:proofErr w:type="spellEnd"/>
-      <w:r>
-        <w:rPr>
-          <w:rFonts w:cs="Arial"/>
-        </w:rPr>
-        <w:t>-path&gt;/</w:t>
-      </w:r>
-      <w:proofErr w:type="spellStart"/>
-      <w:r>
-        <w:rPr>
-          <w:rFonts w:cs="Arial"/>
-        </w:rPr>
-        <w:t>iw</w:t>
-      </w:r>
-      <w:proofErr w:type="spellEnd"/>
-      <w:r>
-        <w:rPr>
-          <w:rFonts w:cs="Arial"/>
-        </w:rPr>
-        <w:t>/</w:t>
-      </w:r>
-      <w:proofErr w:type="spellStart"/>
-      <w:r>
-        <w:rPr>
-          <w:rFonts w:cs="Arial"/>
-        </w:rPr>
-        <w:t>xsl</w:t>
-      </w:r>
-      <w:proofErr w:type="spellEnd"/>
-      <w:r>
-        <w:rPr>
-          <w:rFonts w:cs="Arial"/>
-        </w:rPr>
-        <w:t>/</w:t>
-      </w:r>
-      <w:proofErr w:type="spellStart"/>
-      <w:r>
-        <w:rPr>
-          <w:rFonts w:cs="Arial"/>
-        </w:rPr>
-        <w:t>atmlocator</w:t>
-      </w:r>
-      <w:proofErr w:type="spellEnd"/>
-      <w:r>
-        <w:rPr>
-          <w:rFonts w:cs="Arial"/>
-        </w:rPr>
-        <w:t xml:space="preserve">/atmlocator.xsl. Wrong changed to this file will lead to malfunction of the whole component so it is recommended that this file be edited only by the TeamSite </w:t>
+        <w:t xml:space="preserve">Because is an XSL type component. Changes to the component must be done directly to the xsl file that the component uses for reference on TeamSite CCpro. This xsl file can be found on &lt;wa-path&gt;/iw/xsl/atmlocator/atmlocator.xsl. Wrong changed to this file will lead to malfunction of the whole component so it is recommended that this file be edited only by the TeamSite </w:t>
       </w:r>
       <w:r>
         <w:rPr>
@@ -3120,15 +2631,7 @@
         <w:t xml:space="preserve"> (CSS &amp; JavaScript) to create an ATM Branch and Locator </w:t>
       </w:r>
       <w:r>
-        <w:t xml:space="preserve">template. On how to create a template please refer to the </w:t>
-      </w:r>
-      <w:proofErr w:type="spellStart"/>
-      <w:r>
-        <w:t>User_Guide-Home_Page</w:t>
-      </w:r>
-      <w:proofErr w:type="spellEnd"/>
-      <w:r>
-        <w:t>.</w:t>
+        <w:t>template. On how to create a template please refer to the User_Guide-Home_Page.</w:t>
       </w:r>
     </w:p>
     <w:p/>
@@ -3150,13 +2653,8 @@
         <w:t>The</w:t>
       </w:r>
       <w:r>
-        <w:t xml:space="preserve"> </w:t>
-      </w:r>
-      <w:proofErr w:type="spellStart"/>
-      <w:r>
-        <w:t>css</w:t>
-      </w:r>
-      <w:proofErr w:type="spellEnd"/>
+        <w:t xml:space="preserve"> css</w:t>
+      </w:r>
       <w:r>
         <w:t xml:space="preserve"> resources for the </w:t>
       </w:r>
@@ -3251,34 +2749,10 @@
               <w:jc w:val="left"/>
             </w:pPr>
             <w:r>
-              <w:t>&lt;</w:t>
-            </w:r>
-            <w:proofErr w:type="spellStart"/>
-            <w:r>
-              <w:t>wa</w:t>
-            </w:r>
-            <w:proofErr w:type="spellEnd"/>
-            <w:r>
-              <w:t>-path&gt;/</w:t>
-            </w:r>
-            <w:proofErr w:type="spellStart"/>
-            <w:r>
-              <w:t>iw</w:t>
+              <w:t>&lt;wa-path&gt;/iw</w:t>
             </w:r>
             <w:r>
-              <w:t>ov</w:t>
-            </w:r>
-            <w:proofErr w:type="spellEnd"/>
-            <w:r>
-              <w:t>-resources/</w:t>
-            </w:r>
-            <w:proofErr w:type="spellStart"/>
-            <w:r>
-              <w:t>css</w:t>
-            </w:r>
-            <w:proofErr w:type="spellEnd"/>
-            <w:r>
-              <w:t>/</w:t>
+              <w:t>ov-resources/css/</w:t>
             </w:r>
             <w:r>
               <w:t>bootstrap.min.css</w:t>
@@ -3312,34 +2786,10 @@
               <w:jc w:val="left"/>
             </w:pPr>
             <w:r>
-              <w:t>&lt;</w:t>
-            </w:r>
-            <w:proofErr w:type="spellStart"/>
-            <w:r>
-              <w:t>wa</w:t>
-            </w:r>
-            <w:proofErr w:type="spellEnd"/>
-            <w:r>
-              <w:t>-path&gt;/</w:t>
-            </w:r>
-            <w:proofErr w:type="spellStart"/>
-            <w:r>
-              <w:t>iw</w:t>
+              <w:t>&lt;wa-path&gt;/iw</w:t>
             </w:r>
             <w:r>
-              <w:t>ov</w:t>
-            </w:r>
-            <w:proofErr w:type="spellEnd"/>
-            <w:r>
-              <w:t>-resources/</w:t>
-            </w:r>
-            <w:proofErr w:type="spellStart"/>
-            <w:r>
-              <w:t>css</w:t>
-            </w:r>
-            <w:proofErr w:type="spellEnd"/>
-            <w:r>
-              <w:t>/</w:t>
+              <w:t>ov-resources/css/</w:t>
             </w:r>
             <w:r>
               <w:t>style.css</w:t>
@@ -3375,31 +2825,7 @@
               <w:jc w:val="left"/>
             </w:pPr>
             <w:r>
-              <w:t>&lt;</w:t>
-            </w:r>
-            <w:proofErr w:type="spellStart"/>
-            <w:r>
-              <w:t>wa</w:t>
-            </w:r>
-            <w:proofErr w:type="spellEnd"/>
-            <w:r>
-              <w:t>-path&gt;/</w:t>
-            </w:r>
-            <w:proofErr w:type="spellStart"/>
-            <w:r>
-              <w:t>iwov</w:t>
-            </w:r>
-            <w:proofErr w:type="spellEnd"/>
-            <w:r>
-              <w:t>-resources/</w:t>
-            </w:r>
-            <w:proofErr w:type="spellStart"/>
-            <w:r>
-              <w:t>css</w:t>
-            </w:r>
-            <w:proofErr w:type="spellEnd"/>
-            <w:r>
-              <w:t>/desktop-style.css</w:t>
+              <w:t>&lt;wa-path&gt;/iwov-resources/css/desktop-style.css</w:t>
             </w:r>
           </w:p>
         </w:tc>
@@ -3432,29 +2858,8 @@
               <w:jc w:val="left"/>
             </w:pPr>
             <w:r>
-              <w:t>&lt;</w:t>
+              <w:t>&lt;wa-path&gt;/iwov-resources/css</w:t>
             </w:r>
-            <w:proofErr w:type="spellStart"/>
-            <w:r>
-              <w:t>wa</w:t>
-            </w:r>
-            <w:proofErr w:type="spellEnd"/>
-            <w:r>
-              <w:t>-path&gt;/</w:t>
-            </w:r>
-            <w:proofErr w:type="spellStart"/>
-            <w:r>
-              <w:t>iwov</w:t>
-            </w:r>
-            <w:proofErr w:type="spellEnd"/>
-            <w:r>
-              <w:t>-resources/</w:t>
-            </w:r>
-            <w:proofErr w:type="spellStart"/>
-            <w:r>
-              <w:t>css</w:t>
-            </w:r>
-            <w:proofErr w:type="spellEnd"/>
             <w:r>
               <w:t>/</w:t>
             </w:r>
@@ -3492,29 +2897,8 @@
               <w:jc w:val="left"/>
             </w:pPr>
             <w:r>
-              <w:t>&lt;</w:t>
+              <w:t>&lt;wa-path&gt;/iwov-resources/css</w:t>
             </w:r>
-            <w:proofErr w:type="spellStart"/>
-            <w:r>
-              <w:t>wa</w:t>
-            </w:r>
-            <w:proofErr w:type="spellEnd"/>
-            <w:r>
-              <w:t>-path&gt;/</w:t>
-            </w:r>
-            <w:proofErr w:type="spellStart"/>
-            <w:r>
-              <w:t>iwov</w:t>
-            </w:r>
-            <w:proofErr w:type="spellEnd"/>
-            <w:r>
-              <w:t>-resources/</w:t>
-            </w:r>
-            <w:proofErr w:type="spellStart"/>
-            <w:r>
-              <w:t>css</w:t>
-            </w:r>
-            <w:proofErr w:type="spellEnd"/>
             <w:r>
               <w:t>/mobile-</w:t>
             </w:r>
@@ -3641,31 +3025,10 @@
               <w:jc w:val="left"/>
             </w:pPr>
             <w:r>
-              <w:t>&lt;</w:t>
+              <w:t>&lt;wa-path&gt;/</w:t>
             </w:r>
-            <w:proofErr w:type="spellStart"/>
             <w:r>
-              <w:t>wa</w:t>
-            </w:r>
-            <w:proofErr w:type="spellEnd"/>
-            <w:r>
-              <w:t>-path&gt;/</w:t>
-            </w:r>
-            <w:proofErr w:type="spellStart"/>
-            <w:r>
-              <w:t>iwov</w:t>
-            </w:r>
-            <w:proofErr w:type="spellEnd"/>
-            <w:r>
-              <w:t>-resources/</w:t>
-            </w:r>
-            <w:proofErr w:type="spellStart"/>
-            <w:r>
-              <w:t>js</w:t>
-            </w:r>
-            <w:proofErr w:type="spellEnd"/>
-            <w:r>
-              <w:t>/</w:t>
+              <w:t>iwov-resources/js/</w:t>
             </w:r>
             <w:r>
               <w:t>cookie_handler.js</w:t>
@@ -3699,31 +3062,10 @@
               <w:jc w:val="left"/>
             </w:pPr>
             <w:r>
-              <w:t>&lt;</w:t>
+              <w:t>&lt;wa-path&gt;/</w:t>
             </w:r>
-            <w:proofErr w:type="spellStart"/>
             <w:r>
-              <w:t>wa</w:t>
-            </w:r>
-            <w:proofErr w:type="spellEnd"/>
-            <w:r>
-              <w:t>-path&gt;/</w:t>
-            </w:r>
-            <w:proofErr w:type="spellStart"/>
-            <w:r>
-              <w:t>iwov</w:t>
-            </w:r>
-            <w:proofErr w:type="spellEnd"/>
-            <w:r>
-              <w:t>-resources/</w:t>
-            </w:r>
-            <w:proofErr w:type="spellStart"/>
-            <w:r>
-              <w:t>js</w:t>
-            </w:r>
-            <w:proofErr w:type="spellEnd"/>
-            <w:r>
-              <w:t>/libs/</w:t>
+              <w:t>iwov-resources/js/libs/</w:t>
             </w:r>
             <w:r>
               <w:t>bootstrap.min.js</w:t>
@@ -3757,31 +3099,10 @@
               <w:jc w:val="left"/>
             </w:pPr>
             <w:r>
-              <w:t>&lt;</w:t>
+              <w:t>&lt;wa-path&gt;/</w:t>
             </w:r>
-            <w:proofErr w:type="spellStart"/>
             <w:r>
-              <w:t>wa</w:t>
-            </w:r>
-            <w:proofErr w:type="spellEnd"/>
-            <w:r>
-              <w:t>-path&gt;/</w:t>
-            </w:r>
-            <w:proofErr w:type="spellStart"/>
-            <w:r>
-              <w:t>iwov</w:t>
-            </w:r>
-            <w:proofErr w:type="spellEnd"/>
-            <w:r>
-              <w:t>-resources/</w:t>
-            </w:r>
-            <w:proofErr w:type="spellStart"/>
-            <w:r>
-              <w:t>js</w:t>
-            </w:r>
-            <w:proofErr w:type="spellEnd"/>
-            <w:r>
-              <w:t>/libs/</w:t>
+              <w:t>iwov-resources/js/libs/</w:t>
             </w:r>
             <w:r>
               <w:t>jquery.min.js</w:t>
@@ -3815,31 +3136,10 @@
               <w:jc w:val="left"/>
             </w:pPr>
             <w:r>
-              <w:t>&lt;</w:t>
+              <w:t>&lt;wa-path&gt;/</w:t>
             </w:r>
-            <w:proofErr w:type="spellStart"/>
             <w:r>
-              <w:t>wa</w:t>
-            </w:r>
-            <w:proofErr w:type="spellEnd"/>
-            <w:r>
-              <w:t>-path&gt;/</w:t>
-            </w:r>
-            <w:proofErr w:type="spellStart"/>
-            <w:r>
-              <w:t>iwov</w:t>
-            </w:r>
-            <w:proofErr w:type="spellEnd"/>
-            <w:r>
-              <w:t>-resources/</w:t>
-            </w:r>
-            <w:proofErr w:type="spellStart"/>
-            <w:r>
-              <w:t>js</w:t>
-            </w:r>
-            <w:proofErr w:type="spellEnd"/>
-            <w:r>
-              <w:t>/main.js</w:t>
+              <w:t>iwov-resources/js/main.js</w:t>
             </w:r>
           </w:p>
         </w:tc>
@@ -3870,31 +3170,10 @@
               <w:jc w:val="left"/>
             </w:pPr>
             <w:r>
-              <w:t>&lt;</w:t>
+              <w:t>&lt;wa-path&gt;/</w:t>
             </w:r>
-            <w:proofErr w:type="spellStart"/>
             <w:r>
-              <w:t>wa</w:t>
-            </w:r>
-            <w:proofErr w:type="spellEnd"/>
-            <w:r>
-              <w:t>-path&gt;/</w:t>
-            </w:r>
-            <w:proofErr w:type="spellStart"/>
-            <w:r>
-              <w:t>iwov</w:t>
-            </w:r>
-            <w:proofErr w:type="spellEnd"/>
-            <w:r>
-              <w:t>-resources/</w:t>
-            </w:r>
-            <w:proofErr w:type="spellStart"/>
-            <w:r>
-              <w:t>js</w:t>
-            </w:r>
-            <w:proofErr w:type="spellEnd"/>
-            <w:r>
-              <w:t>/</w:t>
+              <w:t>iwov-resources/js/</w:t>
             </w:r>
             <w:r>
               <w:t>libs/modernizr.min.js</w:t>
@@ -6631,6 +5910,33 @@
       <w:lang w:val="en-US" w:eastAsia="en-US"/>
     </w:rPr>
   </w:style>
+  <w:style w:type="paragraph" w:styleId="Header">
+    <w:name w:val="header"/>
+    <w:basedOn w:val="Normal"/>
+    <w:link w:val="HeaderChar"/>
+    <w:uiPriority w:val="99"/>
+    <w:unhideWhenUsed/>
+    <w:rsid w:val="00F35073"/>
+    <w:pPr>
+      <w:tabs>
+        <w:tab w:val="center" w:pos="4419"/>
+        <w:tab w:val="right" w:pos="8838"/>
+      </w:tabs>
+    </w:pPr>
+  </w:style>
+  <w:style w:type="character" w:customStyle="1" w:styleId="HeaderChar">
+    <w:name w:val="Header Char"/>
+    <w:basedOn w:val="DefaultParagraphFont"/>
+    <w:link w:val="Header"/>
+    <w:uiPriority w:val="99"/>
+    <w:rsid w:val="00F35073"/>
+    <w:rPr>
+      <w:rFonts w:ascii="Arial" w:eastAsia="Times New Roman" w:hAnsi="Arial" w:cs="Times New Roman"/>
+      <w:sz w:val="20"/>
+      <w:szCs w:val="20"/>
+      <w:lang w:val="en-GB" w:eastAsia="ko-KR"/>
+    </w:rPr>
+  </w:style>
 </w:styles>
 </file>
 
@@ -6900,7 +6206,7 @@
 </file>
 
 <file path=customXml/itemProps1.xml><?xml version="1.0" encoding="utf-8"?>
-<ds:datastoreItem xmlns:ds="http://schemas.openxmlformats.org/officeDocument/2006/customXml" ds:itemID="{669E5CE8-6B08-40BE-A346-4B96B587BC40}">
+<ds:datastoreItem xmlns:ds="http://schemas.openxmlformats.org/officeDocument/2006/customXml" ds:itemID="{62F36606-C25C-4DD0-9978-D46E3CC95E21}">
   <ds:schemaRefs>
     <ds:schemaRef ds:uri="http://schemas.openxmlformats.org/officeDocument/2006/bibliography"/>
   </ds:schemaRefs>

</xml_diff>

<commit_message>
Final version with update
</commit_message>
<xml_diff>
--- a/org/docs/user-manuals/User_Guide-ATM_Branch_and_Locator.docx
+++ b/org/docs/user-manuals/User_Guide-ATM_Branch_and_Locator.docx
@@ -158,7 +158,7 @@
               </wp:anchor>
             </w:drawing>
           </mc:Choice>
-          <mc:Fallback xmlns:mo="http://schemas.microsoft.com/office/mac/office/2008/main" xmlns:mv="urn:schemas-microsoft-com:mac:vml">
+          <mc:Fallback xmlns:mv="urn:schemas-microsoft-com:mac:vml" xmlns:mo="http://schemas.microsoft.com/office/mac/office/2008/main">
             <w:pict>
               <v:line w14:anchorId="15EBDDC1" id="Line 4" o:spid="_x0000_s1026" style="position:absolute;z-index:251660288;visibility:visible;mso-wrap-style:square;mso-width-percent:0;mso-height-percent:0;mso-wrap-distance-left:114296emu;mso-wrap-distance-top:0;mso-wrap-distance-right:114296emu;mso-wrap-distance-bottom:0;mso-position-horizontal:absolute;mso-position-horizontal-relative:page;mso-position-vertical:absolute;mso-position-vertical-relative:page;mso-width-percent:0;mso-height-percent:0;mso-width-relative:page;mso-height-relative:page" from="211.6pt,15.4pt" to="211.6pt,765.4pt" o:gfxdata="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" strokecolor="#17365d" strokeweight="1.5pt">
                 <w10:wrap anchorx="page" anchory="page"/>
@@ -327,12 +327,14 @@
                                 <w:sz w:val="22"/>
                               </w:rPr>
                             </w:pPr>
+                            <w:proofErr w:type="spellStart"/>
                             <w:r>
                               <w:rPr>
                                 <w:sz w:val="22"/>
                               </w:rPr>
                               <w:t>Opentext</w:t>
                             </w:r>
+                            <w:proofErr w:type="spellEnd"/>
                           </w:p>
                           <w:p>
                             <w:pPr>
@@ -469,7 +471,7 @@
               </wp:anchor>
             </w:drawing>
           </mc:Choice>
-          <mc:Fallback xmlns:mo="http://schemas.microsoft.com/office/mac/office/2008/main" xmlns:mv="urn:schemas-microsoft-com:mac:vml">
+          <mc:Fallback xmlns:mv="urn:schemas-microsoft-com:mac:vml" xmlns:mo="http://schemas.microsoft.com/office/mac/office/2008/main">
             <w:pict>
               <v:shapetype w14:anchorId="6EF2CEAA" id="_x0000_t202" coordsize="21600,21600" o:spt="202" path="m0,0l0,21600,21600,21600,21600,0xe">
                 <v:stroke joinstyle="miter"/>
@@ -726,12 +728,14 @@
           <w:sz w:val="24"/>
         </w:rPr>
       </w:pPr>
+      <w:proofErr w:type="spellStart"/>
       <w:r>
         <w:rPr>
           <w:sz w:val="24"/>
         </w:rPr>
         <w:t>OpenText</w:t>
       </w:r>
+      <w:proofErr w:type="spellEnd"/>
       <w:r>
         <w:rPr>
           <w:sz w:val="24"/>
@@ -758,8 +762,6 @@
         </w:rPr>
         <w:t>, 2017</w:t>
       </w:r>
-      <w:bookmarkStart w:id="6" w:name="_GoBack"/>
-      <w:bookmarkEnd w:id="6"/>
     </w:p>
     <w:bookmarkEnd w:id="0"/>
     <w:p/>
@@ -849,6 +851,8 @@
             </w:rPr>
             <w:fldChar w:fldCharType="separate"/>
           </w:r>
+          <w:bookmarkStart w:id="6" w:name="_GoBack"/>
+          <w:bookmarkEnd w:id="6"/>
           <w:r>
             <w:rPr>
               <w:noProof/>
@@ -888,7 +892,7 @@
             <w:rPr>
               <w:noProof/>
             </w:rPr>
-            <w:instrText xml:space="preserve"> PAGEREF _Toc472928832 \h </w:instrText>
+            <w:instrText xml:space="preserve"> PAGEREF _Toc472953493 \h </w:instrText>
           </w:r>
           <w:r>
             <w:rPr>
@@ -969,7 +973,7 @@
             <w:rPr>
               <w:noProof/>
             </w:rPr>
-            <w:instrText xml:space="preserve"> PAGEREF _Toc472928833 \h </w:instrText>
+            <w:instrText xml:space="preserve"> PAGEREF _Toc472953494 \h </w:instrText>
           </w:r>
           <w:r>
             <w:rPr>
@@ -1048,7 +1052,7 @@
             <w:rPr>
               <w:noProof/>
             </w:rPr>
-            <w:instrText xml:space="preserve"> PAGEREF _Toc472928834 \h </w:instrText>
+            <w:instrText xml:space="preserve"> PAGEREF _Toc472953495 \h </w:instrText>
           </w:r>
           <w:r>
             <w:rPr>
@@ -1107,7 +1111,7 @@
             <w:rPr>
               <w:noProof/>
             </w:rPr>
-            <w:t>ATM-Locator Resources</w:t>
+            <w:t>ATM-Locator common DCR Break-up</w:t>
           </w:r>
           <w:r>
             <w:rPr>
@@ -1125,7 +1129,7 @@
             <w:rPr>
               <w:noProof/>
             </w:rPr>
-            <w:instrText xml:space="preserve"> PAGEREF _Toc472928835 \h </w:instrText>
+            <w:instrText xml:space="preserve"> PAGEREF _Toc472953496 \h </w:instrText>
           </w:r>
           <w:r>
             <w:rPr>
@@ -1186,7 +1190,7 @@
             <w:rPr>
               <w:noProof/>
             </w:rPr>
-            <w:t>CSS Resources</w:t>
+            <w:t>Header</w:t>
           </w:r>
           <w:r>
             <w:rPr>
@@ -1204,7 +1208,7 @@
             <w:rPr>
               <w:noProof/>
             </w:rPr>
-            <w:instrText xml:space="preserve"> PAGEREF _Toc472928836 \h </w:instrText>
+            <w:instrText xml:space="preserve"> PAGEREF _Toc472953497 \h </w:instrText>
           </w:r>
           <w:r>
             <w:rPr>
@@ -1265,6 +1269,397 @@
             <w:rPr>
               <w:noProof/>
             </w:rPr>
+            <w:t>Navigation</w:t>
+          </w:r>
+          <w:r>
+            <w:rPr>
+              <w:noProof/>
+            </w:rPr>
+            <w:tab/>
+          </w:r>
+          <w:r>
+            <w:rPr>
+              <w:noProof/>
+            </w:rPr>
+            <w:fldChar w:fldCharType="begin"/>
+          </w:r>
+          <w:r>
+            <w:rPr>
+              <w:noProof/>
+            </w:rPr>
+            <w:instrText xml:space="preserve"> PAGEREF _Toc472953498 \h </w:instrText>
+          </w:r>
+          <w:r>
+            <w:rPr>
+              <w:noProof/>
+            </w:rPr>
+          </w:r>
+          <w:r>
+            <w:rPr>
+              <w:noProof/>
+            </w:rPr>
+            <w:fldChar w:fldCharType="separate"/>
+          </w:r>
+          <w:r>
+            <w:rPr>
+              <w:noProof/>
+            </w:rPr>
+            <w:t>6</w:t>
+          </w:r>
+          <w:r>
+            <w:rPr>
+              <w:noProof/>
+            </w:rPr>
+            <w:fldChar w:fldCharType="end"/>
+          </w:r>
+        </w:p>
+        <w:p>
+          <w:pPr>
+            <w:pStyle w:val="TOC2"/>
+            <w:tabs>
+              <w:tab w:val="left" w:pos="800"/>
+              <w:tab w:val="right" w:leader="dot" w:pos="10450"/>
+            </w:tabs>
+            <w:rPr>
+              <w:rFonts w:asciiTheme="minorHAnsi" w:eastAsiaTheme="minorEastAsia" w:hAnsiTheme="minorHAnsi" w:cstheme="minorBidi"/>
+              <w:noProof/>
+              <w:sz w:val="22"/>
+              <w:szCs w:val="22"/>
+              <w:lang w:val="en-US" w:eastAsia="ja-JP"/>
+            </w:rPr>
+          </w:pPr>
+          <w:r>
+            <w:rPr>
+              <w:noProof/>
+            </w:rPr>
+            <w:t>2.3.</w:t>
+          </w:r>
+          <w:r>
+            <w:rPr>
+              <w:rFonts w:asciiTheme="minorHAnsi" w:eastAsiaTheme="minorEastAsia" w:hAnsiTheme="minorHAnsi" w:cstheme="minorBidi"/>
+              <w:noProof/>
+              <w:sz w:val="22"/>
+              <w:szCs w:val="22"/>
+              <w:lang w:val="en-US" w:eastAsia="ja-JP"/>
+            </w:rPr>
+            <w:tab/>
+          </w:r>
+          <w:r>
+            <w:rPr>
+              <w:noProof/>
+            </w:rPr>
+            <w:t>Footer</w:t>
+          </w:r>
+          <w:r>
+            <w:rPr>
+              <w:noProof/>
+            </w:rPr>
+            <w:tab/>
+          </w:r>
+          <w:r>
+            <w:rPr>
+              <w:noProof/>
+            </w:rPr>
+            <w:fldChar w:fldCharType="begin"/>
+          </w:r>
+          <w:r>
+            <w:rPr>
+              <w:noProof/>
+            </w:rPr>
+            <w:instrText xml:space="preserve"> PAGEREF _Toc472953499 \h </w:instrText>
+          </w:r>
+          <w:r>
+            <w:rPr>
+              <w:noProof/>
+            </w:rPr>
+          </w:r>
+          <w:r>
+            <w:rPr>
+              <w:noProof/>
+            </w:rPr>
+            <w:fldChar w:fldCharType="separate"/>
+          </w:r>
+          <w:r>
+            <w:rPr>
+              <w:noProof/>
+            </w:rPr>
+            <w:t>6</w:t>
+          </w:r>
+          <w:r>
+            <w:rPr>
+              <w:noProof/>
+            </w:rPr>
+            <w:fldChar w:fldCharType="end"/>
+          </w:r>
+        </w:p>
+        <w:p>
+          <w:pPr>
+            <w:pStyle w:val="TOC1"/>
+            <w:rPr>
+              <w:rFonts w:asciiTheme="minorHAnsi" w:eastAsiaTheme="minorEastAsia" w:hAnsiTheme="minorHAnsi" w:cstheme="minorBidi"/>
+              <w:b w:val="0"/>
+              <w:noProof/>
+              <w:sz w:val="22"/>
+              <w:szCs w:val="22"/>
+              <w:lang w:val="en-US" w:eastAsia="ja-JP"/>
+            </w:rPr>
+          </w:pPr>
+          <w:r>
+            <w:rPr>
+              <w:noProof/>
+            </w:rPr>
+            <w:t>3.</w:t>
+          </w:r>
+          <w:r>
+            <w:rPr>
+              <w:rFonts w:asciiTheme="minorHAnsi" w:eastAsiaTheme="minorEastAsia" w:hAnsiTheme="minorHAnsi" w:cstheme="minorBidi"/>
+              <w:b w:val="0"/>
+              <w:noProof/>
+              <w:sz w:val="22"/>
+              <w:szCs w:val="22"/>
+              <w:lang w:val="en-US" w:eastAsia="ja-JP"/>
+            </w:rPr>
+            <w:tab/>
+          </w:r>
+          <w:r>
+            <w:rPr>
+              <w:noProof/>
+            </w:rPr>
+            <w:t>ATM-Locator Specific DCR Break-up</w:t>
+          </w:r>
+          <w:r>
+            <w:rPr>
+              <w:noProof/>
+            </w:rPr>
+            <w:tab/>
+          </w:r>
+          <w:r>
+            <w:rPr>
+              <w:noProof/>
+            </w:rPr>
+            <w:fldChar w:fldCharType="begin"/>
+          </w:r>
+          <w:r>
+            <w:rPr>
+              <w:noProof/>
+            </w:rPr>
+            <w:instrText xml:space="preserve"> PAGEREF _Toc472953500 \h </w:instrText>
+          </w:r>
+          <w:r>
+            <w:rPr>
+              <w:noProof/>
+            </w:rPr>
+          </w:r>
+          <w:r>
+            <w:rPr>
+              <w:noProof/>
+            </w:rPr>
+            <w:fldChar w:fldCharType="separate"/>
+          </w:r>
+          <w:r>
+            <w:rPr>
+              <w:noProof/>
+            </w:rPr>
+            <w:t>7</w:t>
+          </w:r>
+          <w:r>
+            <w:rPr>
+              <w:noProof/>
+            </w:rPr>
+            <w:fldChar w:fldCharType="end"/>
+          </w:r>
+        </w:p>
+        <w:p>
+          <w:pPr>
+            <w:pStyle w:val="TOC1"/>
+            <w:rPr>
+              <w:rFonts w:asciiTheme="minorHAnsi" w:eastAsiaTheme="minorEastAsia" w:hAnsiTheme="minorHAnsi" w:cstheme="minorBidi"/>
+              <w:b w:val="0"/>
+              <w:noProof/>
+              <w:sz w:val="22"/>
+              <w:szCs w:val="22"/>
+              <w:lang w:val="en-US" w:eastAsia="ja-JP"/>
+            </w:rPr>
+          </w:pPr>
+          <w:r>
+            <w:rPr>
+              <w:noProof/>
+            </w:rPr>
+            <w:t>4.</w:t>
+          </w:r>
+          <w:r>
+            <w:rPr>
+              <w:rFonts w:asciiTheme="minorHAnsi" w:eastAsiaTheme="minorEastAsia" w:hAnsiTheme="minorHAnsi" w:cstheme="minorBidi"/>
+              <w:b w:val="0"/>
+              <w:noProof/>
+              <w:sz w:val="22"/>
+              <w:szCs w:val="22"/>
+              <w:lang w:val="en-US" w:eastAsia="ja-JP"/>
+            </w:rPr>
+            <w:tab/>
+          </w:r>
+          <w:r>
+            <w:rPr>
+              <w:noProof/>
+            </w:rPr>
+            <w:t>ATM-Locator Resources</w:t>
+          </w:r>
+          <w:r>
+            <w:rPr>
+              <w:noProof/>
+            </w:rPr>
+            <w:tab/>
+          </w:r>
+          <w:r>
+            <w:rPr>
+              <w:noProof/>
+            </w:rPr>
+            <w:fldChar w:fldCharType="begin"/>
+          </w:r>
+          <w:r>
+            <w:rPr>
+              <w:noProof/>
+            </w:rPr>
+            <w:instrText xml:space="preserve"> PAGEREF _Toc472953501 \h </w:instrText>
+          </w:r>
+          <w:r>
+            <w:rPr>
+              <w:noProof/>
+            </w:rPr>
+          </w:r>
+          <w:r>
+            <w:rPr>
+              <w:noProof/>
+            </w:rPr>
+            <w:fldChar w:fldCharType="separate"/>
+          </w:r>
+          <w:r>
+            <w:rPr>
+              <w:noProof/>
+            </w:rPr>
+            <w:t>8</w:t>
+          </w:r>
+          <w:r>
+            <w:rPr>
+              <w:noProof/>
+            </w:rPr>
+            <w:fldChar w:fldCharType="end"/>
+          </w:r>
+        </w:p>
+        <w:p>
+          <w:pPr>
+            <w:pStyle w:val="TOC2"/>
+            <w:tabs>
+              <w:tab w:val="left" w:pos="800"/>
+              <w:tab w:val="right" w:leader="dot" w:pos="10450"/>
+            </w:tabs>
+            <w:rPr>
+              <w:rFonts w:asciiTheme="minorHAnsi" w:eastAsiaTheme="minorEastAsia" w:hAnsiTheme="minorHAnsi" w:cstheme="minorBidi"/>
+              <w:noProof/>
+              <w:sz w:val="22"/>
+              <w:szCs w:val="22"/>
+              <w:lang w:val="en-US" w:eastAsia="ja-JP"/>
+            </w:rPr>
+          </w:pPr>
+          <w:r>
+            <w:rPr>
+              <w:noProof/>
+            </w:rPr>
+            <w:t>4.1.</w:t>
+          </w:r>
+          <w:r>
+            <w:rPr>
+              <w:rFonts w:asciiTheme="minorHAnsi" w:eastAsiaTheme="minorEastAsia" w:hAnsiTheme="minorHAnsi" w:cstheme="minorBidi"/>
+              <w:noProof/>
+              <w:sz w:val="22"/>
+              <w:szCs w:val="22"/>
+              <w:lang w:val="en-US" w:eastAsia="ja-JP"/>
+            </w:rPr>
+            <w:tab/>
+          </w:r>
+          <w:r>
+            <w:rPr>
+              <w:noProof/>
+            </w:rPr>
+            <w:t>CSS Resources</w:t>
+          </w:r>
+          <w:r>
+            <w:rPr>
+              <w:noProof/>
+            </w:rPr>
+            <w:tab/>
+          </w:r>
+          <w:r>
+            <w:rPr>
+              <w:noProof/>
+            </w:rPr>
+            <w:fldChar w:fldCharType="begin"/>
+          </w:r>
+          <w:r>
+            <w:rPr>
+              <w:noProof/>
+            </w:rPr>
+            <w:instrText xml:space="preserve"> PAGEREF _Toc472953502 \h </w:instrText>
+          </w:r>
+          <w:r>
+            <w:rPr>
+              <w:noProof/>
+            </w:rPr>
+          </w:r>
+          <w:r>
+            <w:rPr>
+              <w:noProof/>
+            </w:rPr>
+            <w:fldChar w:fldCharType="separate"/>
+          </w:r>
+          <w:r>
+            <w:rPr>
+              <w:noProof/>
+            </w:rPr>
+            <w:t>8</w:t>
+          </w:r>
+          <w:r>
+            <w:rPr>
+              <w:noProof/>
+            </w:rPr>
+            <w:fldChar w:fldCharType="end"/>
+          </w:r>
+        </w:p>
+        <w:p>
+          <w:pPr>
+            <w:pStyle w:val="TOC2"/>
+            <w:tabs>
+              <w:tab w:val="left" w:pos="800"/>
+              <w:tab w:val="right" w:leader="dot" w:pos="10450"/>
+            </w:tabs>
+            <w:rPr>
+              <w:rFonts w:asciiTheme="minorHAnsi" w:eastAsiaTheme="minorEastAsia" w:hAnsiTheme="minorHAnsi" w:cstheme="minorBidi"/>
+              <w:noProof/>
+              <w:sz w:val="22"/>
+              <w:szCs w:val="22"/>
+              <w:lang w:val="en-US" w:eastAsia="ja-JP"/>
+            </w:rPr>
+          </w:pPr>
+          <w:r>
+            <w:rPr>
+              <w:noProof/>
+            </w:rPr>
+            <w:t>4.2.</w:t>
+          </w:r>
+          <w:r>
+            <w:rPr>
+              <w:rFonts w:asciiTheme="minorHAnsi" w:eastAsiaTheme="minorEastAsia" w:hAnsiTheme="minorHAnsi" w:cstheme="minorBidi"/>
+              <w:noProof/>
+              <w:sz w:val="22"/>
+              <w:szCs w:val="22"/>
+              <w:lang w:val="en-US" w:eastAsia="ja-JP"/>
+            </w:rPr>
+            <w:tab/>
+          </w:r>
+          <w:r>
+            <w:rPr>
+              <w:noProof/>
+            </w:rPr>
             <w:t>JavaScript Resources</w:t>
           </w:r>
           <w:r>
@@ -1283,7 +1678,7 @@
             <w:rPr>
               <w:noProof/>
             </w:rPr>
-            <w:instrText xml:space="preserve"> PAGEREF _Toc472928837 \h </w:instrText>
+            <w:instrText xml:space="preserve"> PAGEREF _Toc472953503 \h </w:instrText>
           </w:r>
           <w:r>
             <w:rPr>
@@ -1300,7 +1695,7 @@
             <w:rPr>
               <w:noProof/>
             </w:rPr>
-            <w:t>6</w:t>
+            <w:t>8</w:t>
           </w:r>
           <w:r>
             <w:rPr>
@@ -1326,7 +1721,7 @@
       <w:pPr>
         <w:pStyle w:val="Heading1"/>
       </w:pPr>
-      <w:bookmarkStart w:id="7" w:name="_Toc472928832"/>
+      <w:bookmarkStart w:id="7" w:name="_Toc472953493"/>
       <w:r>
         <w:lastRenderedPageBreak/>
         <w:t>Component Break-up</w:t>
@@ -1340,7 +1735,7 @@
           <w:lang w:val="en-IE"/>
         </w:rPr>
       </w:pPr>
-      <w:bookmarkStart w:id="8" w:name="_Toc472928833"/>
+      <w:bookmarkStart w:id="8" w:name="_Toc472953494"/>
       <w:r>
         <w:rPr>
           <w:lang w:val="en-IE"/>
@@ -1506,7 +1901,7 @@
       <w:pPr>
         <w:pStyle w:val="Heading2"/>
       </w:pPr>
-      <w:bookmarkStart w:id="9" w:name="_Toc472928834"/>
+      <w:bookmarkStart w:id="9" w:name="_Toc472953495"/>
       <w:r>
         <w:t>Page Structure</w:t>
       </w:r>
@@ -2060,7 +2455,21 @@
         <w:rPr>
           <w:rFonts w:cs="Arial"/>
         </w:rPr>
-        <w:t>is available for customization; however, user can modify the appearance and behaviour of the component by updating the CSS and Javascript files attached to the component. A</w:t>
+        <w:t xml:space="preserve">is available for customization; however, user can modify the appearance and behaviour of the component by updating the CSS and </w:t>
+      </w:r>
+      <w:proofErr w:type="spellStart"/>
+      <w:r>
+        <w:rPr>
+          <w:rFonts w:cs="Arial"/>
+        </w:rPr>
+        <w:t>Javascript</w:t>
+      </w:r>
+      <w:proofErr w:type="spellEnd"/>
+      <w:r>
+        <w:rPr>
+          <w:rFonts w:cs="Arial"/>
+        </w:rPr>
+        <w:t xml:space="preserve"> files attached to the component. A</w:t>
       </w:r>
       <w:r>
         <w:rPr>
@@ -2169,7 +2578,35 @@
         <w:rPr>
           <w:rFonts w:cs="Arial"/>
         </w:rPr>
-        <w:t xml:space="preserve">provides 2 lists of files, CSS and Javascript, for user to customize. User can add, remove or rearrange files in list via control buttons on the right corner of each file. Following is the default supporting CSS and Javascript files; changing any of them will lead to malfunction of the component so it is recommended to consult the TeamSite </w:t>
+        <w:t xml:space="preserve">provides 2 lists of files, CSS and </w:t>
+      </w:r>
+      <w:proofErr w:type="spellStart"/>
+      <w:r>
+        <w:rPr>
+          <w:rFonts w:cs="Arial"/>
+        </w:rPr>
+        <w:t>Javascript</w:t>
+      </w:r>
+      <w:proofErr w:type="spellEnd"/>
+      <w:r>
+        <w:rPr>
+          <w:rFonts w:cs="Arial"/>
+        </w:rPr>
+        <w:t xml:space="preserve">, for user to customize. User can add, remove or rearrange files in list via control buttons on the right corner of each file. Following is the default supporting CSS and </w:t>
+      </w:r>
+      <w:proofErr w:type="spellStart"/>
+      <w:r>
+        <w:rPr>
+          <w:rFonts w:cs="Arial"/>
+        </w:rPr>
+        <w:t>Javascript</w:t>
+      </w:r>
+      <w:proofErr w:type="spellEnd"/>
+      <w:r>
+        <w:rPr>
+          <w:rFonts w:cs="Arial"/>
+        </w:rPr>
+        <w:t xml:space="preserve"> files; changing any of them will lead to malfunction of the component so it is recommended to consult the TeamSite </w:t>
       </w:r>
       <w:r>
         <w:rPr>
@@ -2224,13 +2661,57 @@
         <w:t xml:space="preserve">- </w:t>
       </w:r>
       <w:r>
-        <w:t>&lt;wa-path&gt;/</w:t>
-      </w:r>
+        <w:t>&lt;</w:t>
+      </w:r>
+      <w:proofErr w:type="spellStart"/>
+      <w:r>
+        <w:t>wa</w:t>
+      </w:r>
+      <w:proofErr w:type="spellEnd"/>
+      <w:r>
+        <w:t>-path&gt;/</w:t>
+      </w:r>
+      <w:proofErr w:type="spellStart"/>
       <w:r>
         <w:rPr>
           <w:rFonts w:cs="Arial"/>
         </w:rPr>
-        <w:t>iwov-resources/css/uob-atm/desktopUOBmap.css</w:t>
+        <w:t>iwov</w:t>
+      </w:r>
+      <w:proofErr w:type="spellEnd"/>
+      <w:r>
+        <w:rPr>
+          <w:rFonts w:cs="Arial"/>
+        </w:rPr>
+        <w:t>-resources/</w:t>
+      </w:r>
+      <w:proofErr w:type="spellStart"/>
+      <w:r>
+        <w:rPr>
+          <w:rFonts w:cs="Arial"/>
+        </w:rPr>
+        <w:t>css</w:t>
+      </w:r>
+      <w:proofErr w:type="spellEnd"/>
+      <w:r>
+        <w:rPr>
+          <w:rFonts w:cs="Arial"/>
+        </w:rPr>
+        <w:t>/</w:t>
+      </w:r>
+      <w:proofErr w:type="spellStart"/>
+      <w:r>
+        <w:rPr>
+          <w:rFonts w:cs="Arial"/>
+        </w:rPr>
+        <w:t>uob-atm</w:t>
+      </w:r>
+      <w:proofErr w:type="spellEnd"/>
+      <w:r>
+        <w:rPr>
+          <w:rFonts w:cs="Arial"/>
+        </w:rPr>
+        <w:t>/desktopUOBmap.css</w:t>
       </w:r>
     </w:p>
     <w:p>
@@ -2245,10 +2726,42 @@
         <w:t xml:space="preserve">- </w:t>
       </w:r>
       <w:r>
-        <w:t>&lt;wa-path&gt;</w:t>
-      </w:r>
-      <w:r>
-        <w:t>/iwov-resources/css/uob-atm/mobileUOBmap.css</w:t>
+        <w:t>&lt;</w:t>
+      </w:r>
+      <w:proofErr w:type="spellStart"/>
+      <w:r>
+        <w:t>wa</w:t>
+      </w:r>
+      <w:proofErr w:type="spellEnd"/>
+      <w:r>
+        <w:t>-path&gt;</w:t>
+      </w:r>
+      <w:r>
+        <w:t>/</w:t>
+      </w:r>
+      <w:proofErr w:type="spellStart"/>
+      <w:r>
+        <w:t>iwov</w:t>
+      </w:r>
+      <w:proofErr w:type="spellEnd"/>
+      <w:r>
+        <w:t>-resources/</w:t>
+      </w:r>
+      <w:proofErr w:type="spellStart"/>
+      <w:r>
+        <w:t>css</w:t>
+      </w:r>
+      <w:proofErr w:type="spellEnd"/>
+      <w:r>
+        <w:t>/</w:t>
+      </w:r>
+      <w:proofErr w:type="spellStart"/>
+      <w:r>
+        <w:t>uob-atm</w:t>
+      </w:r>
+      <w:proofErr w:type="spellEnd"/>
+      <w:r>
+        <w:t>/mobileUOBmap.css</w:t>
       </w:r>
     </w:p>
     <w:p>
@@ -2263,10 +2776,39 @@
         <w:t xml:space="preserve">- </w:t>
       </w:r>
       <w:r>
-        <w:t>&lt;wa-path&gt;/</w:t>
-      </w:r>
-      <w:r>
-        <w:t>iwov-resources/css/uob-atm/printUOBmap.css</w:t>
+        <w:t>&lt;</w:t>
+      </w:r>
+      <w:proofErr w:type="spellStart"/>
+      <w:r>
+        <w:t>wa</w:t>
+      </w:r>
+      <w:proofErr w:type="spellEnd"/>
+      <w:r>
+        <w:t>-path&gt;/</w:t>
+      </w:r>
+      <w:proofErr w:type="spellStart"/>
+      <w:r>
+        <w:t>iwov</w:t>
+      </w:r>
+      <w:proofErr w:type="spellEnd"/>
+      <w:r>
+        <w:t>-resources/</w:t>
+      </w:r>
+      <w:proofErr w:type="spellStart"/>
+      <w:r>
+        <w:t>css</w:t>
+      </w:r>
+      <w:proofErr w:type="spellEnd"/>
+      <w:r>
+        <w:t>/</w:t>
+      </w:r>
+      <w:proofErr w:type="spellStart"/>
+      <w:r>
+        <w:t>uob-atm</w:t>
+      </w:r>
+      <w:proofErr w:type="spellEnd"/>
+      <w:r>
+        <w:t>/printUOBmap.css</w:t>
       </w:r>
     </w:p>
     <w:p>
@@ -2281,7 +2823,15 @@
         <w:jc w:val="left"/>
       </w:pPr>
       <w:r>
-        <w:t>List of default Javascript files:</w:t>
+        <w:t xml:space="preserve">List of default </w:t>
+      </w:r>
+      <w:proofErr w:type="spellStart"/>
+      <w:r>
+        <w:t>Javascript</w:t>
+      </w:r>
+      <w:proofErr w:type="spellEnd"/>
+      <w:r>
+        <w:t xml:space="preserve"> files:</w:t>
       </w:r>
     </w:p>
     <w:p>
@@ -2290,10 +2840,39 @@
         <w:jc w:val="left"/>
       </w:pPr>
       <w:r>
-        <w:t>- &lt;wa-path&gt;/</w:t>
-      </w:r>
-      <w:r>
-        <w:t>iwov-resources/js/uob-atm/jquery-ui-1.10.3.uobmap.js</w:t>
+        <w:t>- &lt;</w:t>
+      </w:r>
+      <w:proofErr w:type="spellStart"/>
+      <w:r>
+        <w:t>wa</w:t>
+      </w:r>
+      <w:proofErr w:type="spellEnd"/>
+      <w:r>
+        <w:t>-path&gt;/</w:t>
+      </w:r>
+      <w:proofErr w:type="spellStart"/>
+      <w:r>
+        <w:t>iwov</w:t>
+      </w:r>
+      <w:proofErr w:type="spellEnd"/>
+      <w:r>
+        <w:t>-resources/</w:t>
+      </w:r>
+      <w:proofErr w:type="spellStart"/>
+      <w:r>
+        <w:t>js</w:t>
+      </w:r>
+      <w:proofErr w:type="spellEnd"/>
+      <w:r>
+        <w:t>/</w:t>
+      </w:r>
+      <w:proofErr w:type="spellStart"/>
+      <w:r>
+        <w:t>uob-atm</w:t>
+      </w:r>
+      <w:proofErr w:type="spellEnd"/>
+      <w:r>
+        <w:t>/jquery-ui-1.10.3.uobmap.js</w:t>
       </w:r>
     </w:p>
     <w:p>
@@ -2302,10 +2881,39 @@
         <w:jc w:val="left"/>
       </w:pPr>
       <w:r>
-        <w:t>- &lt;wa-path&gt;/</w:t>
-      </w:r>
-      <w:r>
-        <w:t>iwov-resources/js/uob-atm/jquery.slimscroll.uobmap.js</w:t>
+        <w:t>- &lt;</w:t>
+      </w:r>
+      <w:proofErr w:type="spellStart"/>
+      <w:r>
+        <w:t>wa</w:t>
+      </w:r>
+      <w:proofErr w:type="spellEnd"/>
+      <w:r>
+        <w:t>-path&gt;/</w:t>
+      </w:r>
+      <w:proofErr w:type="spellStart"/>
+      <w:r>
+        <w:t>iwov</w:t>
+      </w:r>
+      <w:proofErr w:type="spellEnd"/>
+      <w:r>
+        <w:t>-resources/</w:t>
+      </w:r>
+      <w:proofErr w:type="spellStart"/>
+      <w:r>
+        <w:t>js</w:t>
+      </w:r>
+      <w:proofErr w:type="spellEnd"/>
+      <w:r>
+        <w:t>/</w:t>
+      </w:r>
+      <w:proofErr w:type="spellStart"/>
+      <w:r>
+        <w:t>uob-atm</w:t>
+      </w:r>
+      <w:proofErr w:type="spellEnd"/>
+      <w:r>
+        <w:t>/jquery.slimscroll.uobmap.js</w:t>
       </w:r>
     </w:p>
     <w:p>
@@ -2314,10 +2922,39 @@
         <w:jc w:val="left"/>
       </w:pPr>
       <w:r>
-        <w:t>- &lt;wa-path&gt;/</w:t>
-      </w:r>
-      <w:r>
-        <w:t>iwov-resources/js/uob-atm/jScrollPane.uobmap.js</w:t>
+        <w:t>- &lt;</w:t>
+      </w:r>
+      <w:proofErr w:type="spellStart"/>
+      <w:r>
+        <w:t>wa</w:t>
+      </w:r>
+      <w:proofErr w:type="spellEnd"/>
+      <w:r>
+        <w:t>-path&gt;/</w:t>
+      </w:r>
+      <w:proofErr w:type="spellStart"/>
+      <w:r>
+        <w:t>iwov</w:t>
+      </w:r>
+      <w:proofErr w:type="spellEnd"/>
+      <w:r>
+        <w:t>-resources/</w:t>
+      </w:r>
+      <w:proofErr w:type="spellStart"/>
+      <w:r>
+        <w:t>js</w:t>
+      </w:r>
+      <w:proofErr w:type="spellEnd"/>
+      <w:r>
+        <w:t>/</w:t>
+      </w:r>
+      <w:proofErr w:type="spellStart"/>
+      <w:r>
+        <w:t>uob-atm</w:t>
+      </w:r>
+      <w:proofErr w:type="spellEnd"/>
+      <w:r>
+        <w:t>/jScrollPane.uobmap.js</w:t>
       </w:r>
     </w:p>
     <w:p>
@@ -2326,10 +2963,39 @@
         <w:jc w:val="left"/>
       </w:pPr>
       <w:r>
-        <w:t>- &lt;wa-path&gt;/</w:t>
-      </w:r>
-      <w:r>
-        <w:t>iwov-resources/js/uob-atm/markerclusterer.uobmap.js</w:t>
+        <w:t>- &lt;</w:t>
+      </w:r>
+      <w:proofErr w:type="spellStart"/>
+      <w:r>
+        <w:t>wa</w:t>
+      </w:r>
+      <w:proofErr w:type="spellEnd"/>
+      <w:r>
+        <w:t>-path&gt;/</w:t>
+      </w:r>
+      <w:proofErr w:type="spellStart"/>
+      <w:r>
+        <w:t>iwov</w:t>
+      </w:r>
+      <w:proofErr w:type="spellEnd"/>
+      <w:r>
+        <w:t>-resources/</w:t>
+      </w:r>
+      <w:proofErr w:type="spellStart"/>
+      <w:r>
+        <w:t>js</w:t>
+      </w:r>
+      <w:proofErr w:type="spellEnd"/>
+      <w:r>
+        <w:t>/</w:t>
+      </w:r>
+      <w:proofErr w:type="spellStart"/>
+      <w:r>
+        <w:t>uob-atm</w:t>
+      </w:r>
+      <w:proofErr w:type="spellEnd"/>
+      <w:r>
+        <w:t>/markerclusterer.uobmap.js</w:t>
       </w:r>
       <w:r>
         <w:rPr>
@@ -2338,10 +3004,39 @@
         <w:br/>
       </w:r>
       <w:r>
-        <w:t>- &lt;wa-path&gt;/</w:t>
-      </w:r>
-      <w:r>
-        <w:t>iwov-resources/js/uob-atm/data_sg.uobmap.js</w:t>
+        <w:t>- &lt;</w:t>
+      </w:r>
+      <w:proofErr w:type="spellStart"/>
+      <w:r>
+        <w:t>wa</w:t>
+      </w:r>
+      <w:proofErr w:type="spellEnd"/>
+      <w:r>
+        <w:t>-path&gt;/</w:t>
+      </w:r>
+      <w:proofErr w:type="spellStart"/>
+      <w:r>
+        <w:t>iwov</w:t>
+      </w:r>
+      <w:proofErr w:type="spellEnd"/>
+      <w:r>
+        <w:t>-resources/</w:t>
+      </w:r>
+      <w:proofErr w:type="spellStart"/>
+      <w:r>
+        <w:t>js</w:t>
+      </w:r>
+      <w:proofErr w:type="spellEnd"/>
+      <w:r>
+        <w:t>/</w:t>
+      </w:r>
+      <w:proofErr w:type="spellStart"/>
+      <w:r>
+        <w:t>uob-atm</w:t>
+      </w:r>
+      <w:proofErr w:type="spellEnd"/>
+      <w:r>
+        <w:t>/data_sg.uobmap.js</w:t>
       </w:r>
     </w:p>
     <w:p>
@@ -2350,10 +3045,39 @@
         <w:jc w:val="left"/>
       </w:pPr>
       <w:r>
-        <w:t>- &lt;wa-path&gt;/</w:t>
-      </w:r>
-      <w:r>
-        <w:t>iwov-resources/js/uob-atm/uobmap.uobmap.js</w:t>
+        <w:t>- &lt;</w:t>
+      </w:r>
+      <w:proofErr w:type="spellStart"/>
+      <w:r>
+        <w:t>wa</w:t>
+      </w:r>
+      <w:proofErr w:type="spellEnd"/>
+      <w:r>
+        <w:t>-path&gt;/</w:t>
+      </w:r>
+      <w:proofErr w:type="spellStart"/>
+      <w:r>
+        <w:t>iwov</w:t>
+      </w:r>
+      <w:proofErr w:type="spellEnd"/>
+      <w:r>
+        <w:t>-resources/</w:t>
+      </w:r>
+      <w:proofErr w:type="spellStart"/>
+      <w:r>
+        <w:t>js</w:t>
+      </w:r>
+      <w:proofErr w:type="spellEnd"/>
+      <w:r>
+        <w:t>/</w:t>
+      </w:r>
+      <w:proofErr w:type="spellStart"/>
+      <w:r>
+        <w:t>uob-atm</w:t>
+      </w:r>
+      <w:proofErr w:type="spellEnd"/>
+      <w:r>
+        <w:t>/uobmap.uobmap.js</w:t>
       </w:r>
     </w:p>
     <w:p>
@@ -2362,10 +3086,39 @@
         <w:jc w:val="left"/>
       </w:pPr>
       <w:r>
-        <w:t>- &lt;wa-path&gt;/</w:t>
-      </w:r>
-      <w:r>
-        <w:t>iwov-resources/js/uob-atm/main.uobmap.js</w:t>
+        <w:t>- &lt;</w:t>
+      </w:r>
+      <w:proofErr w:type="spellStart"/>
+      <w:r>
+        <w:t>wa</w:t>
+      </w:r>
+      <w:proofErr w:type="spellEnd"/>
+      <w:r>
+        <w:t>-path&gt;/</w:t>
+      </w:r>
+      <w:proofErr w:type="spellStart"/>
+      <w:r>
+        <w:t>iwov</w:t>
+      </w:r>
+      <w:proofErr w:type="spellEnd"/>
+      <w:r>
+        <w:t>-resources/</w:t>
+      </w:r>
+      <w:proofErr w:type="spellStart"/>
+      <w:r>
+        <w:t>js</w:t>
+      </w:r>
+      <w:proofErr w:type="spellEnd"/>
+      <w:r>
+        <w:t>/</w:t>
+      </w:r>
+      <w:proofErr w:type="spellStart"/>
+      <w:r>
+        <w:t>uob-atm</w:t>
+      </w:r>
+      <w:proofErr w:type="spellEnd"/>
+      <w:r>
+        <w:t>/main.uobmap.js</w:t>
       </w:r>
     </w:p>
     <w:p>
@@ -2377,10 +3130,39 @@
         </w:rPr>
       </w:pPr>
       <w:r>
-        <w:t>- &lt;wa-path&gt;/</w:t>
-      </w:r>
-      <w:r>
-        <w:t>iwov-resources/js/uob-atm/map.uobmap.js</w:t>
+        <w:t>- &lt;</w:t>
+      </w:r>
+      <w:proofErr w:type="spellStart"/>
+      <w:r>
+        <w:t>wa</w:t>
+      </w:r>
+      <w:proofErr w:type="spellEnd"/>
+      <w:r>
+        <w:t>-path&gt;/</w:t>
+      </w:r>
+      <w:proofErr w:type="spellStart"/>
+      <w:r>
+        <w:t>iwov</w:t>
+      </w:r>
+      <w:proofErr w:type="spellEnd"/>
+      <w:r>
+        <w:t>-resources/</w:t>
+      </w:r>
+      <w:proofErr w:type="spellStart"/>
+      <w:r>
+        <w:t>js</w:t>
+      </w:r>
+      <w:proofErr w:type="spellEnd"/>
+      <w:r>
+        <w:t>/</w:t>
+      </w:r>
+      <w:proofErr w:type="spellStart"/>
+      <w:r>
+        <w:t>uob-atm</w:t>
+      </w:r>
+      <w:proofErr w:type="spellEnd"/>
+      <w:r>
+        <w:t>/map.uobmap.js</w:t>
       </w:r>
     </w:p>
     <w:p>
@@ -2396,7 +3178,105 @@
           <w:rFonts w:cs="Arial"/>
         </w:rPr>
         <w:br/>
-        <w:t xml:space="preserve">Because is an XSL type component. Changes to the component must be done directly to the xsl file that the component uses for reference on TeamSite CCpro. This xsl file can be found on &lt;wa-path&gt;/iw/xsl/atmlocator/atmlocator.xsl. Wrong changed to this file will lead to malfunction of the whole component so it is recommended that this file be edited only by the TeamSite </w:t>
+        <w:t xml:space="preserve">Because is an XSL type component. Changes to the component must be done directly to the </w:t>
+      </w:r>
+      <w:proofErr w:type="spellStart"/>
+      <w:r>
+        <w:rPr>
+          <w:rFonts w:cs="Arial"/>
+        </w:rPr>
+        <w:t>xsl</w:t>
+      </w:r>
+      <w:proofErr w:type="spellEnd"/>
+      <w:r>
+        <w:rPr>
+          <w:rFonts w:cs="Arial"/>
+        </w:rPr>
+        <w:t xml:space="preserve"> file that the component uses for reference on TeamSite </w:t>
+      </w:r>
+      <w:proofErr w:type="spellStart"/>
+      <w:r>
+        <w:rPr>
+          <w:rFonts w:cs="Arial"/>
+        </w:rPr>
+        <w:t>CCpro</w:t>
+      </w:r>
+      <w:proofErr w:type="spellEnd"/>
+      <w:r>
+        <w:rPr>
+          <w:rFonts w:cs="Arial"/>
+        </w:rPr>
+        <w:t xml:space="preserve">. This </w:t>
+      </w:r>
+      <w:proofErr w:type="spellStart"/>
+      <w:r>
+        <w:rPr>
+          <w:rFonts w:cs="Arial"/>
+        </w:rPr>
+        <w:t>xsl</w:t>
+      </w:r>
+      <w:proofErr w:type="spellEnd"/>
+      <w:r>
+        <w:rPr>
+          <w:rFonts w:cs="Arial"/>
+        </w:rPr>
+        <w:t xml:space="preserve"> file can be found on &lt;</w:t>
+      </w:r>
+      <w:proofErr w:type="spellStart"/>
+      <w:r>
+        <w:rPr>
+          <w:rFonts w:cs="Arial"/>
+        </w:rPr>
+        <w:t>wa</w:t>
+      </w:r>
+      <w:proofErr w:type="spellEnd"/>
+      <w:r>
+        <w:rPr>
+          <w:rFonts w:cs="Arial"/>
+        </w:rPr>
+        <w:t>-path&gt;/</w:t>
+      </w:r>
+      <w:proofErr w:type="spellStart"/>
+      <w:r>
+        <w:rPr>
+          <w:rFonts w:cs="Arial"/>
+        </w:rPr>
+        <w:t>iw</w:t>
+      </w:r>
+      <w:proofErr w:type="spellEnd"/>
+      <w:r>
+        <w:rPr>
+          <w:rFonts w:cs="Arial"/>
+        </w:rPr>
+        <w:t>/</w:t>
+      </w:r>
+      <w:proofErr w:type="spellStart"/>
+      <w:r>
+        <w:rPr>
+          <w:rFonts w:cs="Arial"/>
+        </w:rPr>
+        <w:t>xsl</w:t>
+      </w:r>
+      <w:proofErr w:type="spellEnd"/>
+      <w:r>
+        <w:rPr>
+          <w:rFonts w:cs="Arial"/>
+        </w:rPr>
+        <w:t>/</w:t>
+      </w:r>
+      <w:proofErr w:type="spellStart"/>
+      <w:r>
+        <w:rPr>
+          <w:rFonts w:cs="Arial"/>
+        </w:rPr>
+        <w:t>atmlocator</w:t>
+      </w:r>
+      <w:proofErr w:type="spellEnd"/>
+      <w:r>
+        <w:rPr>
+          <w:rFonts w:cs="Arial"/>
+        </w:rPr>
+        <w:t xml:space="preserve">/atmlocator.xsl. Wrong changed to this file will lead to malfunction of the whole component so it is recommended that this file be edited only by the TeamSite </w:t>
       </w:r>
       <w:r>
         <w:rPr>
@@ -2609,7 +3489,150 @@
       <w:pPr>
         <w:pStyle w:val="Heading1"/>
       </w:pPr>
-      <w:bookmarkStart w:id="12" w:name="_Toc472928835"/>
+      <w:bookmarkStart w:id="12" w:name="_Toc472953496"/>
+      <w:r>
+        <w:lastRenderedPageBreak/>
+        <w:t>ATM-Locator common DCR Break-up</w:t>
+      </w:r>
+      <w:bookmarkEnd w:id="12"/>
+    </w:p>
+    <w:p>
+      <w:pPr>
+        <w:jc w:val="left"/>
+      </w:pPr>
+      <w:r>
+        <w:t>In this secti</w:t>
+      </w:r>
+      <w:r>
+        <w:t>on, a brief explanation of the ATM Branch and locator</w:t>
+      </w:r>
+      <w:r>
+        <w:t xml:space="preserve"> component common DCR will be made. Please refer to </w:t>
+      </w:r>
+      <w:proofErr w:type="spellStart"/>
+      <w:r>
+        <w:t>User_Guide-Home_page</w:t>
+      </w:r>
+      <w:proofErr w:type="spellEnd"/>
+      <w:r>
+        <w:t xml:space="preserve"> on how to navigate and select DCR’s.</w:t>
+      </w:r>
+    </w:p>
+    <w:p>
+      <w:pPr>
+        <w:jc w:val="left"/>
+      </w:pPr>
+    </w:p>
+    <w:p>
+      <w:pPr>
+        <w:pStyle w:val="Heading2"/>
+      </w:pPr>
+      <w:bookmarkStart w:id="13" w:name="_Toc472953497"/>
+      <w:r>
+        <w:t>Header</w:t>
+      </w:r>
+      <w:bookmarkEnd w:id="13"/>
+    </w:p>
+    <w:p>
+      <w:pPr>
+        <w:jc w:val="left"/>
+      </w:pPr>
+      <w:r>
+        <w:t xml:space="preserve">Please refer to </w:t>
+      </w:r>
+      <w:proofErr w:type="spellStart"/>
+      <w:r>
+        <w:t>User_Guide-Home_page</w:t>
+      </w:r>
+      <w:proofErr w:type="spellEnd"/>
+      <w:r>
+        <w:t xml:space="preserve"> “Homepage Common DCR Break-up” for information on Header component</w:t>
+      </w:r>
+    </w:p>
+    <w:p/>
+    <w:p>
+      <w:pPr>
+        <w:pStyle w:val="Heading2"/>
+      </w:pPr>
+      <w:bookmarkStart w:id="14" w:name="_Toc472953498"/>
+      <w:r>
+        <w:t>Navigation</w:t>
+      </w:r>
+      <w:bookmarkEnd w:id="14"/>
+    </w:p>
+    <w:p>
+      <w:pPr>
+        <w:jc w:val="left"/>
+      </w:pPr>
+      <w:r>
+        <w:t xml:space="preserve">Please refer to </w:t>
+      </w:r>
+      <w:proofErr w:type="spellStart"/>
+      <w:r>
+        <w:t>User_Guide-Home_page</w:t>
+      </w:r>
+      <w:proofErr w:type="spellEnd"/>
+      <w:r>
+        <w:t xml:space="preserve"> “Homepage Common DCR Break-up” for information on Header component</w:t>
+      </w:r>
+    </w:p>
+    <w:p/>
+    <w:p>
+      <w:pPr>
+        <w:pStyle w:val="Heading2"/>
+      </w:pPr>
+      <w:bookmarkStart w:id="15" w:name="_Toc472953499"/>
+      <w:r>
+        <w:t>Footer</w:t>
+      </w:r>
+      <w:bookmarkEnd w:id="15"/>
+    </w:p>
+    <w:p>
+      <w:pPr>
+        <w:jc w:val="left"/>
+      </w:pPr>
+      <w:r>
+        <w:t xml:space="preserve">Please refer to </w:t>
+      </w:r>
+      <w:proofErr w:type="spellStart"/>
+      <w:r>
+        <w:t>User_Guide-Home_page</w:t>
+      </w:r>
+      <w:proofErr w:type="spellEnd"/>
+      <w:r>
+        <w:t xml:space="preserve"> “Homepage Common DCR Break-up” for information on Header component</w:t>
+      </w:r>
+    </w:p>
+    <w:p/>
+    <w:p>
+      <w:pPr>
+        <w:pStyle w:val="Heading1"/>
+      </w:pPr>
+      <w:bookmarkStart w:id="16" w:name="_Toc472953500"/>
+      <w:r>
+        <w:lastRenderedPageBreak/>
+        <w:t>ATM-Locator Specific DCR Break-up</w:t>
+      </w:r>
+      <w:bookmarkEnd w:id="16"/>
+    </w:p>
+    <w:p>
+      <w:r>
+        <w:t>The ATM Branch and Locator page has only one specific (</w:t>
+      </w:r>
+      <w:proofErr w:type="spellStart"/>
+      <w:r>
+        <w:t>atm</w:t>
+      </w:r>
+      <w:proofErr w:type="spellEnd"/>
+      <w:r>
+        <w:t>-locator) component. This component has no DCR related to and can be customized from its properties. Please refer to Page Structure section for information on this component parts</w:t>
+      </w:r>
+    </w:p>
+    <w:p>
+      <w:pPr>
+        <w:pStyle w:val="Heading1"/>
+      </w:pPr>
+      <w:bookmarkStart w:id="17" w:name="_Toc472953501"/>
       <w:r>
         <w:lastRenderedPageBreak/>
         <w:t>ATM-Locator</w:t>
@@ -2621,7 +3644,7 @@
       <w:r>
         <w:t>Resources</w:t>
       </w:r>
-      <w:bookmarkEnd w:id="12"/>
+      <w:bookmarkEnd w:id="17"/>
     </w:p>
     <w:p>
       <w:r>
@@ -2631,7 +3654,15 @@
         <w:t xml:space="preserve"> (CSS &amp; JavaScript) to create an ATM Branch and Locator </w:t>
       </w:r>
       <w:r>
-        <w:t>template. On how to create a template please refer to the User_Guide-Home_Page.</w:t>
+        <w:t xml:space="preserve">template. On how to create a template please refer to the </w:t>
+      </w:r>
+      <w:proofErr w:type="spellStart"/>
+      <w:r>
+        <w:t>User_Guide-Home_Page</w:t>
+      </w:r>
+      <w:proofErr w:type="spellEnd"/>
+      <w:r>
+        <w:t>.</w:t>
       </w:r>
     </w:p>
     <w:p/>
@@ -2639,11 +3670,11 @@
       <w:pPr>
         <w:pStyle w:val="Heading2"/>
       </w:pPr>
-      <w:bookmarkStart w:id="13" w:name="_Toc472928836"/>
+      <w:bookmarkStart w:id="18" w:name="_Toc472953502"/>
       <w:r>
         <w:t>CSS Resources</w:t>
       </w:r>
-      <w:bookmarkEnd w:id="13"/>
+      <w:bookmarkEnd w:id="18"/>
     </w:p>
     <w:p>
       <w:pPr>
@@ -2653,8 +3684,13 @@
         <w:t>The</w:t>
       </w:r>
       <w:r>
-        <w:t xml:space="preserve"> css</w:t>
-      </w:r>
+        <w:t xml:space="preserve"> </w:t>
+      </w:r>
+      <w:proofErr w:type="spellStart"/>
+      <w:r>
+        <w:t>css</w:t>
+      </w:r>
+      <w:proofErr w:type="spellEnd"/>
       <w:r>
         <w:t xml:space="preserve"> resources for the </w:t>
       </w:r>
@@ -2749,10 +3785,34 @@
               <w:jc w:val="left"/>
             </w:pPr>
             <w:r>
-              <w:t>&lt;wa-path&gt;/iw</w:t>
-            </w:r>
-            <w:r>
-              <w:t>ov-resources/css/</w:t>
+              <w:t>&lt;</w:t>
+            </w:r>
+            <w:proofErr w:type="spellStart"/>
+            <w:r>
+              <w:t>wa</w:t>
+            </w:r>
+            <w:proofErr w:type="spellEnd"/>
+            <w:r>
+              <w:t>-path&gt;/</w:t>
+            </w:r>
+            <w:proofErr w:type="spellStart"/>
+            <w:r>
+              <w:t>iw</w:t>
+            </w:r>
+            <w:r>
+              <w:t>ov</w:t>
+            </w:r>
+            <w:proofErr w:type="spellEnd"/>
+            <w:r>
+              <w:t>-resources/</w:t>
+            </w:r>
+            <w:proofErr w:type="spellStart"/>
+            <w:r>
+              <w:t>css</w:t>
+            </w:r>
+            <w:proofErr w:type="spellEnd"/>
+            <w:r>
+              <w:t>/</w:t>
             </w:r>
             <w:r>
               <w:t>bootstrap.min.css</w:t>
@@ -2786,10 +3846,34 @@
               <w:jc w:val="left"/>
             </w:pPr>
             <w:r>
-              <w:t>&lt;wa-path&gt;/iw</w:t>
-            </w:r>
-            <w:r>
-              <w:t>ov-resources/css/</w:t>
+              <w:t>&lt;</w:t>
+            </w:r>
+            <w:proofErr w:type="spellStart"/>
+            <w:r>
+              <w:t>wa</w:t>
+            </w:r>
+            <w:proofErr w:type="spellEnd"/>
+            <w:r>
+              <w:t>-path&gt;/</w:t>
+            </w:r>
+            <w:proofErr w:type="spellStart"/>
+            <w:r>
+              <w:t>iw</w:t>
+            </w:r>
+            <w:r>
+              <w:t>ov</w:t>
+            </w:r>
+            <w:proofErr w:type="spellEnd"/>
+            <w:r>
+              <w:t>-resources/</w:t>
+            </w:r>
+            <w:proofErr w:type="spellStart"/>
+            <w:r>
+              <w:t>css</w:t>
+            </w:r>
+            <w:proofErr w:type="spellEnd"/>
+            <w:r>
+              <w:t>/</w:t>
             </w:r>
             <w:r>
               <w:t>style.css</w:t>
@@ -2825,7 +3909,31 @@
               <w:jc w:val="left"/>
             </w:pPr>
             <w:r>
-              <w:t>&lt;wa-path&gt;/iwov-resources/css/desktop-style.css</w:t>
+              <w:t>&lt;</w:t>
+            </w:r>
+            <w:proofErr w:type="spellStart"/>
+            <w:r>
+              <w:t>wa</w:t>
+            </w:r>
+            <w:proofErr w:type="spellEnd"/>
+            <w:r>
+              <w:t>-path&gt;/</w:t>
+            </w:r>
+            <w:proofErr w:type="spellStart"/>
+            <w:r>
+              <w:t>iwov</w:t>
+            </w:r>
+            <w:proofErr w:type="spellEnd"/>
+            <w:r>
+              <w:t>-resources/</w:t>
+            </w:r>
+            <w:proofErr w:type="spellStart"/>
+            <w:r>
+              <w:t>css</w:t>
+            </w:r>
+            <w:proofErr w:type="spellEnd"/>
+            <w:r>
+              <w:t>/desktop-style.css</w:t>
             </w:r>
           </w:p>
         </w:tc>
@@ -2858,8 +3966,29 @@
               <w:jc w:val="left"/>
             </w:pPr>
             <w:r>
-              <w:t>&lt;wa-path&gt;/iwov-resources/css</w:t>
-            </w:r>
+              <w:t>&lt;</w:t>
+            </w:r>
+            <w:proofErr w:type="spellStart"/>
+            <w:r>
+              <w:t>wa</w:t>
+            </w:r>
+            <w:proofErr w:type="spellEnd"/>
+            <w:r>
+              <w:t>-path&gt;/</w:t>
+            </w:r>
+            <w:proofErr w:type="spellStart"/>
+            <w:r>
+              <w:t>iwov</w:t>
+            </w:r>
+            <w:proofErr w:type="spellEnd"/>
+            <w:r>
+              <w:t>-resources/</w:t>
+            </w:r>
+            <w:proofErr w:type="spellStart"/>
+            <w:r>
+              <w:t>css</w:t>
+            </w:r>
+            <w:proofErr w:type="spellEnd"/>
             <w:r>
               <w:t>/</w:t>
             </w:r>
@@ -2897,8 +4026,29 @@
               <w:jc w:val="left"/>
             </w:pPr>
             <w:r>
-              <w:t>&lt;wa-path&gt;/iwov-resources/css</w:t>
-            </w:r>
+              <w:t>&lt;</w:t>
+            </w:r>
+            <w:proofErr w:type="spellStart"/>
+            <w:r>
+              <w:t>wa</w:t>
+            </w:r>
+            <w:proofErr w:type="spellEnd"/>
+            <w:r>
+              <w:t>-path&gt;/</w:t>
+            </w:r>
+            <w:proofErr w:type="spellStart"/>
+            <w:r>
+              <w:t>iwov</w:t>
+            </w:r>
+            <w:proofErr w:type="spellEnd"/>
+            <w:r>
+              <w:t>-resources/</w:t>
+            </w:r>
+            <w:proofErr w:type="spellStart"/>
+            <w:r>
+              <w:t>css</w:t>
+            </w:r>
+            <w:proofErr w:type="spellEnd"/>
             <w:r>
               <w:t>/mobile-</w:t>
             </w:r>
@@ -2931,11 +4081,11 @@
       <w:pPr>
         <w:pStyle w:val="Heading2"/>
       </w:pPr>
-      <w:bookmarkStart w:id="14" w:name="_Toc472928837"/>
+      <w:bookmarkStart w:id="19" w:name="_Toc472953503"/>
       <w:r>
         <w:t>JavaScript Resources</w:t>
       </w:r>
-      <w:bookmarkEnd w:id="14"/>
+      <w:bookmarkEnd w:id="19"/>
     </w:p>
     <w:p>
       <w:r>
@@ -3025,10 +4175,31 @@
               <w:jc w:val="left"/>
             </w:pPr>
             <w:r>
-              <w:t>&lt;wa-path&gt;/</w:t>
-            </w:r>
-            <w:r>
-              <w:t>iwov-resources/js/</w:t>
+              <w:t>&lt;</w:t>
+            </w:r>
+            <w:proofErr w:type="spellStart"/>
+            <w:r>
+              <w:t>wa</w:t>
+            </w:r>
+            <w:proofErr w:type="spellEnd"/>
+            <w:r>
+              <w:t>-path&gt;/</w:t>
+            </w:r>
+            <w:proofErr w:type="spellStart"/>
+            <w:r>
+              <w:t>iwov</w:t>
+            </w:r>
+            <w:proofErr w:type="spellEnd"/>
+            <w:r>
+              <w:t>-resources/</w:t>
+            </w:r>
+            <w:proofErr w:type="spellStart"/>
+            <w:r>
+              <w:t>js</w:t>
+            </w:r>
+            <w:proofErr w:type="spellEnd"/>
+            <w:r>
+              <w:t>/</w:t>
             </w:r>
             <w:r>
               <w:t>cookie_handler.js</w:t>
@@ -3062,10 +4233,31 @@
               <w:jc w:val="left"/>
             </w:pPr>
             <w:r>
-              <w:t>&lt;wa-path&gt;/</w:t>
-            </w:r>
-            <w:r>
-              <w:t>iwov-resources/js/libs/</w:t>
+              <w:t>&lt;</w:t>
+            </w:r>
+            <w:proofErr w:type="spellStart"/>
+            <w:r>
+              <w:t>wa</w:t>
+            </w:r>
+            <w:proofErr w:type="spellEnd"/>
+            <w:r>
+              <w:t>-path&gt;/</w:t>
+            </w:r>
+            <w:proofErr w:type="spellStart"/>
+            <w:r>
+              <w:t>iwov</w:t>
+            </w:r>
+            <w:proofErr w:type="spellEnd"/>
+            <w:r>
+              <w:t>-resources/</w:t>
+            </w:r>
+            <w:proofErr w:type="spellStart"/>
+            <w:r>
+              <w:t>js</w:t>
+            </w:r>
+            <w:proofErr w:type="spellEnd"/>
+            <w:r>
+              <w:t>/libs/</w:t>
             </w:r>
             <w:r>
               <w:t>bootstrap.min.js</w:t>
@@ -3099,10 +4291,31 @@
               <w:jc w:val="left"/>
             </w:pPr>
             <w:r>
-              <w:t>&lt;wa-path&gt;/</w:t>
-            </w:r>
-            <w:r>
-              <w:t>iwov-resources/js/libs/</w:t>
+              <w:t>&lt;</w:t>
+            </w:r>
+            <w:proofErr w:type="spellStart"/>
+            <w:r>
+              <w:t>wa</w:t>
+            </w:r>
+            <w:proofErr w:type="spellEnd"/>
+            <w:r>
+              <w:t>-path&gt;/</w:t>
+            </w:r>
+            <w:proofErr w:type="spellStart"/>
+            <w:r>
+              <w:t>iwov</w:t>
+            </w:r>
+            <w:proofErr w:type="spellEnd"/>
+            <w:r>
+              <w:t>-resources/</w:t>
+            </w:r>
+            <w:proofErr w:type="spellStart"/>
+            <w:r>
+              <w:t>js</w:t>
+            </w:r>
+            <w:proofErr w:type="spellEnd"/>
+            <w:r>
+              <w:t>/libs/</w:t>
             </w:r>
             <w:r>
               <w:t>jquery.min.js</w:t>
@@ -3136,10 +4349,31 @@
               <w:jc w:val="left"/>
             </w:pPr>
             <w:r>
-              <w:t>&lt;wa-path&gt;/</w:t>
-            </w:r>
-            <w:r>
-              <w:t>iwov-resources/js/main.js</w:t>
+              <w:t>&lt;</w:t>
+            </w:r>
+            <w:proofErr w:type="spellStart"/>
+            <w:r>
+              <w:t>wa</w:t>
+            </w:r>
+            <w:proofErr w:type="spellEnd"/>
+            <w:r>
+              <w:t>-path&gt;/</w:t>
+            </w:r>
+            <w:proofErr w:type="spellStart"/>
+            <w:r>
+              <w:t>iwov</w:t>
+            </w:r>
+            <w:proofErr w:type="spellEnd"/>
+            <w:r>
+              <w:t>-resources/</w:t>
+            </w:r>
+            <w:proofErr w:type="spellStart"/>
+            <w:r>
+              <w:t>js</w:t>
+            </w:r>
+            <w:proofErr w:type="spellEnd"/>
+            <w:r>
+              <w:t>/main.js</w:t>
             </w:r>
           </w:p>
         </w:tc>
@@ -3170,10 +4404,31 @@
               <w:jc w:val="left"/>
             </w:pPr>
             <w:r>
-              <w:t>&lt;wa-path&gt;/</w:t>
-            </w:r>
-            <w:r>
-              <w:t>iwov-resources/js/</w:t>
+              <w:t>&lt;</w:t>
+            </w:r>
+            <w:proofErr w:type="spellStart"/>
+            <w:r>
+              <w:t>wa</w:t>
+            </w:r>
+            <w:proofErr w:type="spellEnd"/>
+            <w:r>
+              <w:t>-path&gt;/</w:t>
+            </w:r>
+            <w:proofErr w:type="spellStart"/>
+            <w:r>
+              <w:t>iwov</w:t>
+            </w:r>
+            <w:proofErr w:type="spellEnd"/>
+            <w:r>
+              <w:t>-resources/</w:t>
+            </w:r>
+            <w:proofErr w:type="spellStart"/>
+            <w:r>
+              <w:t>js</w:t>
+            </w:r>
+            <w:proofErr w:type="spellEnd"/>
+            <w:r>
+              <w:t>/</w:t>
             </w:r>
             <w:r>
               <w:t>libs/modernizr.min.js</w:t>
@@ -3295,7 +4550,7 @@
         <w:rStyle w:val="PageNumber"/>
         <w:noProof/>
       </w:rPr>
-      <w:t>6</w:t>
+      <w:t>8</w:t>
     </w:r>
     <w:r>
       <w:rPr>
@@ -6206,7 +7461,7 @@
 </file>
 
 <file path=customXml/itemProps1.xml><?xml version="1.0" encoding="utf-8"?>
-<ds:datastoreItem xmlns:ds="http://schemas.openxmlformats.org/officeDocument/2006/customXml" ds:itemID="{62F36606-C25C-4DD0-9978-D46E3CC95E21}">
+<ds:datastoreItem xmlns:ds="http://schemas.openxmlformats.org/officeDocument/2006/customXml" ds:itemID="{073B0AB7-3E0E-44E5-B5E3-29B3DE52E53A}">
   <ds:schemaRefs>
     <ds:schemaRef ds:uri="http://schemas.openxmlformats.org/officeDocument/2006/bibliography"/>
   </ds:schemaRefs>

</xml_diff>